<commit_message>
Se elimina varible Keratina
</commit_message>
<xml_diff>
--- a/DSM-BCD/APOYO/Diccionario Cáncer de mama.docx
+++ b/DSM-BCD/APOYO/Diccionario Cáncer de mama.docx
@@ -184,6 +184,64 @@
     </w:p>
     <w:p>
       <w:pPr>
+        <w:jc w:val="center"/>
+      </w:pPr>
+      <w:r>
+        <w:rPr>
+          <w:noProof/>
+        </w:rPr>
+        <w:drawing>
+          <wp:inline distT="0" distB="0" distL="0" distR="0" wp14:anchorId="59296E4C" wp14:editId="056D6FCD">
+            <wp:extent cx="3808730" cy="3049270"/>
+            <wp:effectExtent l="0" t="0" r="1270" b="0"/>
+            <wp:docPr id="4" name="Imagen 4" descr="Mastectomía - Serie—Anatomía normal: MedlinePlus enciclopedia médica"/>
+            <wp:cNvGraphicFramePr>
+              <a:graphicFrameLocks xmlns:a="http://schemas.openxmlformats.org/drawingml/2006/main" noChangeAspect="1"/>
+            </wp:cNvGraphicFramePr>
+            <a:graphic xmlns:a="http://schemas.openxmlformats.org/drawingml/2006/main">
+              <a:graphicData uri="http://schemas.openxmlformats.org/drawingml/2006/picture">
+                <pic:pic xmlns:pic="http://schemas.openxmlformats.org/drawingml/2006/picture">
+                  <pic:nvPicPr>
+                    <pic:cNvPr id="0" name="Picture 1" descr="Mastectomía - Serie—Anatomía normal: MedlinePlus enciclopedia médica"/>
+                    <pic:cNvPicPr>
+                      <a:picLocks noChangeAspect="1" noChangeArrowheads="1"/>
+                    </pic:cNvPicPr>
+                  </pic:nvPicPr>
+                  <pic:blipFill>
+                    <a:blip r:embed="rId11">
+                      <a:extLst>
+                        <a:ext uri="{28A0092B-C50C-407E-A947-70E740481C1C}">
+                          <a14:useLocalDpi xmlns:a14="http://schemas.microsoft.com/office/drawing/2010/main" val="0"/>
+                        </a:ext>
+                      </a:extLst>
+                    </a:blip>
+                    <a:srcRect/>
+                    <a:stretch>
+                      <a:fillRect/>
+                    </a:stretch>
+                  </pic:blipFill>
+                  <pic:spPr bwMode="auto">
+                    <a:xfrm>
+                      <a:off x="0" y="0"/>
+                      <a:ext cx="3808730" cy="3049270"/>
+                    </a:xfrm>
+                    <a:prstGeom prst="rect">
+                      <a:avLst/>
+                    </a:prstGeom>
+                    <a:noFill/>
+                    <a:ln>
+                      <a:noFill/>
+                    </a:ln>
+                  </pic:spPr>
+                </pic:pic>
+              </a:graphicData>
+            </a:graphic>
+          </wp:inline>
+        </w:drawing>
+      </w:r>
+    </w:p>
+    <w:p>
+      <w:pPr>
         <w:jc w:val="both"/>
       </w:pPr>
     </w:p>
@@ -207,6 +265,7 @@
           <w:sz w:val="22"/>
           <w:szCs w:val="22"/>
         </w:rPr>
+        <w:lastRenderedPageBreak/>
         <w:t>E-cadherina:</w:t>
       </w:r>
       <w:r>
@@ -305,7 +364,7 @@
         </w:rPr>
         <w:t>es necesario para el desarrollo de miembros. Es esencial para el desarrollo de </w:t>
       </w:r>
-      <w:hyperlink r:id="rId11" w:tooltip="Corazón" w:history="1">
+      <w:hyperlink r:id="rId12" w:tooltip="Corazón" w:history="1">
         <w:r>
           <w:rPr>
             <w:sz w:val="22"/>
@@ -335,7 +394,7 @@
         </w:rPr>
         <w:t>la </w:t>
       </w:r>
-      <w:hyperlink r:id="rId12" w:tooltip="Mama" w:history="1">
+      <w:hyperlink r:id="rId13" w:tooltip="Mama" w:history="1">
         <w:r>
           <w:rPr>
             <w:sz w:val="22"/>
@@ -351,7 +410,7 @@
         </w:rPr>
         <w:t>, </w:t>
       </w:r>
-      <w:hyperlink r:id="rId13" w:tooltip="Dientes" w:history="1">
+      <w:hyperlink r:id="rId14" w:tooltip="Dientes" w:history="1">
         <w:r>
           <w:rPr>
             <w:sz w:val="22"/>
@@ -397,7 +456,7 @@
         </w:rPr>
         <w:t>-mamario (UMS) caracterizado por la presencia de malformaciones por todo el cuerpo. Entre dichas malformaciones se encuentran anormalidades dentales, genitales y en las extremidades delanteras. Es una enfermedad autosómica dominante, caracterizada por mutaciones puntuales, mutaciones por inserción o por </w:t>
       </w:r>
-      <w:hyperlink r:id="rId14" w:tooltip="Deleción" w:history="1">
+      <w:hyperlink r:id="rId15" w:tooltip="Deleción" w:history="1">
         <w:r>
           <w:rPr>
             <w:sz w:val="22"/>
@@ -526,7 +585,7 @@
         </w:rPr>
         <w:t>Es una proteína especializada que es producida por muchos tipos diferentes de células normales y sanas, incluidas las células de la piel, la mama, las glándulas salivales, los riñones, la vejiga y el sistema inmunológico. Los tumores que se originan en estos tipos de tejido también pueden producir GATA-3. Esta proteína también se puede encontrar en tumores que comienzan en tejidos que normalmente no producen GATA-3. Una vez que se produce la proteína GATA-3, se encuentra en el </w:t>
       </w:r>
-      <w:hyperlink r:id="rId15" w:history="1">
+      <w:hyperlink r:id="rId16" w:history="1">
         <w:r>
           <w:rPr>
             <w:sz w:val="22"/>
@@ -654,7 +713,6 @@
           <w:bCs/>
           <w:color w:val="1F4E79" w:themeColor="accent1" w:themeShade="80"/>
         </w:rPr>
-        <w:lastRenderedPageBreak/>
         <w:t>¿Qué son los marcadores IHC en el cáncer de mama?</w:t>
       </w:r>
       <w:r>
@@ -850,7 +908,15 @@
           <w:rFonts w:ascii="Calibri Light" w:eastAsiaTheme="majorEastAsia" w:hAnsi="Calibri Light" w:cs="Calibri Light"/>
           <w:color w:val="1F4E79" w:themeColor="accent1" w:themeShade="80"/>
         </w:rPr>
-        <w:t xml:space="preserve"> Este tipo de cáncer no tiene receptores hormonales; por lo tanto, no se verá afectado por los tratamientos endocrinos que tienen por objetivo bloquear las hormonas en el cuerpo.</w:t>
+        <w:t xml:space="preserve"> Este tipo de cáncer no tiene receptores hormonales; por lo tanto, no se verá afectado por los tratamientos endocrinos que tienen por objetivo bloquear las </w:t>
+      </w:r>
+      <w:r>
+        <w:rPr>
+          <w:rFonts w:ascii="Calibri Light" w:eastAsiaTheme="majorEastAsia" w:hAnsi="Calibri Light" w:cs="Calibri Light"/>
+          <w:color w:val="1F4E79" w:themeColor="accent1" w:themeShade="80"/>
+        </w:rPr>
+        <w:lastRenderedPageBreak/>
+        <w:t>hormonas en el cuerpo.</w:t>
       </w:r>
       <w:r>
         <w:rPr>
@@ -951,7 +1017,7 @@
         </w:rPr>
         <w:t xml:space="preserve"> </w:t>
       </w:r>
-      <w:hyperlink r:id="rId16" w:history="1">
+      <w:hyperlink r:id="rId17" w:history="1">
         <w:r>
           <w:rPr>
             <w:rStyle w:val="Hipervnculo"/>
@@ -993,7 +1059,7 @@
         </w:rPr>
         <w:t xml:space="preserve"> </w:t>
       </w:r>
-      <w:hyperlink r:id="rId17" w:history="1">
+      <w:hyperlink r:id="rId18" w:history="1">
         <w:r>
           <w:rPr>
             <w:rStyle w:val="Hipervnculo"/>
@@ -1067,7 +1133,7 @@
         </w:rPr>
         <w:t xml:space="preserve"> </w:t>
       </w:r>
-      <w:hyperlink r:id="rId18" w:history="1">
+      <w:hyperlink r:id="rId19" w:history="1">
         <w:r>
           <w:rPr>
             <w:rStyle w:val="Hipervnculo"/>
@@ -1101,7 +1167,7 @@
         </w:rPr>
         <w:t xml:space="preserve">n1a: </w:t>
       </w:r>
-      <w:hyperlink r:id="rId19" w:history="1">
+      <w:hyperlink r:id="rId20" w:history="1">
         <w:r>
           <w:rPr>
             <w:rStyle w:val="Hipervnculo"/>
@@ -1175,7 +1241,7 @@
         </w:rPr>
         <w:t xml:space="preserve"> </w:t>
       </w:r>
-      <w:hyperlink r:id="rId20" w:history="1">
+      <w:hyperlink r:id="rId21" w:history="1">
         <w:r>
           <w:rPr>
             <w:rStyle w:val="Hipervnculo"/>
@@ -1286,7 +1352,7 @@
         </w:rPr>
         <w:t xml:space="preserve"> </w:t>
       </w:r>
-      <w:hyperlink r:id="rId21" w:history="1">
+      <w:hyperlink r:id="rId22" w:history="1">
         <w:r>
           <w:rPr>
             <w:rStyle w:val="Hipervnculo"/>
@@ -1350,7 +1416,7 @@
           <w:lang w:val="en-US"/>
         </w:rPr>
       </w:pPr>
-      <w:hyperlink r:id="rId22" w:history="1">
+      <w:hyperlink r:id="rId23" w:history="1">
         <w:r>
           <w:rPr>
             <w:rStyle w:val="Hipervnculo"/>
@@ -1418,7 +1484,7 @@
                     <pic:cNvPicPr/>
                   </pic:nvPicPr>
                   <pic:blipFill>
-                    <a:blip r:embed="rId23"/>
+                    <a:blip r:embed="rId24"/>
                     <a:stretch>
                       <a:fillRect/>
                     </a:stretch>
@@ -1464,7 +1530,7 @@
         </w:rPr>
         <w:t xml:space="preserve">Tratamiento: </w:t>
       </w:r>
-      <w:hyperlink r:id="rId24" w:history="1">
+      <w:hyperlink r:id="rId25" w:history="1">
         <w:r>
           <w:rPr>
             <w:rStyle w:val="Hipervnculo"/>
@@ -1499,7 +1565,6 @@
           <w:color w:val="1F4E79" w:themeColor="accent1" w:themeShade="80"/>
           <w:lang w:val="en-US"/>
         </w:rPr>
-        <w:lastRenderedPageBreak/>
         <w:t xml:space="preserve">H-Score: </w:t>
       </w:r>
       <w:r>
@@ -1523,7 +1588,7 @@
           <w:lang w:val="en-US"/>
         </w:rPr>
       </w:pPr>
-      <w:hyperlink r:id="rId25" w:history="1">
+      <w:hyperlink r:id="rId26" w:anchor=":~:text=The%20'H'%20score%20assess%20the,'positive'%20and%20'negative" w:history="1">
         <w:r>
           <w:rPr>
             <w:rStyle w:val="Hipervnculo"/>
@@ -1558,6 +1623,10 @@
     <w:p>
       <w:pPr>
         <w:pStyle w:val="Prrafodelista"/>
+        <w:numPr>
+          <w:ilvl w:val="0"/>
+          <w:numId w:val="27"/>
+        </w:numPr>
         <w:jc w:val="both"/>
         <w:rPr>
           <w:rFonts w:ascii="Calibri Light" w:eastAsiaTheme="majorEastAsia" w:hAnsi="Calibri Light" w:cs="Calibri Light"/>
@@ -1566,45 +1635,792 @@
           <w:lang w:val="en-US"/>
         </w:rPr>
       </w:pPr>
-    </w:p>
-    <w:p>
-      <w:pPr>
-        <w:rPr>
-          <w:lang w:val="es-CO"/>
-        </w:rPr>
-      </w:pPr>
-    </w:p>
-    <w:p>
-      <w:pPr>
-        <w:rPr>
-          <w:lang w:val="es-CO"/>
-        </w:rPr>
-      </w:pPr>
       <w:r>
         <w:rPr>
-          <w:lang w:val="es-CO"/>
+          <w:rFonts w:ascii="Calibri Light" w:eastAsiaTheme="majorEastAsia" w:hAnsi="Calibri Light" w:cs="Calibri Light"/>
+          <w:b/>
+          <w:bCs/>
+          <w:color w:val="1F4E79" w:themeColor="accent1" w:themeShade="80"/>
+          <w:lang w:val="en-US"/>
         </w:rPr>
-        <w:t>para determinar el porcentaje de células que se tiñen por inmunohistoquímica para el receptor de estrógeno (ER) en una escala de 0 a 5 y la intensidad de esa tinción en una escala de 0 a 3, para una puntuación total posible de 8,</w:t>
+        <w:t xml:space="preserve">HER2 </w:t>
+      </w:r>
+      <w:proofErr w:type="spellStart"/>
+      <w:r>
+        <w:rPr>
+          <w:rFonts w:ascii="Calibri Light" w:eastAsiaTheme="majorEastAsia" w:hAnsi="Calibri Light" w:cs="Calibri Light"/>
+          <w:b/>
+          <w:bCs/>
+          <w:color w:val="1F4E79" w:themeColor="accent1" w:themeShade="80"/>
+          <w:lang w:val="en-US"/>
+        </w:rPr>
+        <w:t>cen</w:t>
+      </w:r>
+      <w:proofErr w:type="spellEnd"/>
+      <w:r>
+        <w:rPr>
+          <w:rFonts w:ascii="Calibri Light" w:eastAsiaTheme="majorEastAsia" w:hAnsi="Calibri Light" w:cs="Calibri Light"/>
+          <w:b/>
+          <w:bCs/>
+          <w:color w:val="1F4E79" w:themeColor="accent1" w:themeShade="80"/>
+          <w:lang w:val="en-US"/>
+        </w:rPr>
+        <w:t xml:space="preserve"> 17 ratio</w:t>
       </w:r>
     </w:p>
     <w:p>
       <w:pPr>
+        <w:pStyle w:val="Prrafodelista"/>
+        <w:jc w:val="both"/>
         <w:rPr>
-          <w:lang w:val="es-CO"/>
+          <w:rFonts w:ascii="Calibri Light" w:eastAsiaTheme="majorEastAsia" w:hAnsi="Calibri Light" w:cs="Calibri Light"/>
+          <w:color w:val="1F4E79" w:themeColor="accent1" w:themeShade="80"/>
+          <w:u w:val="single"/>
+          <w:lang w:val="en-US"/>
         </w:rPr>
       </w:pPr>
+      <w:r>
+        <w:rPr>
+          <w:rFonts w:ascii="Calibri Light" w:eastAsiaTheme="majorEastAsia" w:hAnsi="Calibri Light" w:cs="Calibri Light"/>
+          <w:color w:val="1F4E79" w:themeColor="accent1" w:themeShade="80"/>
+          <w:u w:val="single"/>
+          <w:lang w:val="en-US"/>
+        </w:rPr>
+        <w:t>http://www.biopat.es/2014/02/11/protocolo-de-estudio-del-gen-her2-erbb2-en-el-cancer-de-mama-2/</w:t>
+      </w:r>
     </w:p>
     <w:p>
       <w:pPr>
+        <w:pStyle w:val="Prrafodelista"/>
+        <w:jc w:val="both"/>
         <w:rPr>
-          <w:lang w:val="es-CO"/>
+          <w:rFonts w:ascii="Calibri Light" w:eastAsiaTheme="majorEastAsia" w:hAnsi="Calibri Light" w:cs="Calibri Light"/>
+          <w:color w:val="1F4E79" w:themeColor="accent1" w:themeShade="80"/>
+          <w:u w:val="single"/>
+          <w:lang w:val="en-US"/>
         </w:rPr>
       </w:pPr>
+      <w:r>
+        <w:rPr>
+          <w:rFonts w:ascii="Calibri Light" w:eastAsiaTheme="majorEastAsia" w:hAnsi="Calibri Light" w:cs="Calibri Light"/>
+          <w:color w:val="1F4E79" w:themeColor="accent1" w:themeShade="80"/>
+          <w:u w:val="single"/>
+          <w:lang w:val="en-US"/>
+        </w:rPr>
+        <w:t>https://www.webmd.com/breast-cancer/guide/her2-fish-test-for-breast-cancer#:~:text=FISH%20testing%20usually%20returns%20one,the%20growth%20of%20your%20tumor.</w:t>
+      </w:r>
     </w:p>
     <w:p>
       <w:pPr>
+        <w:pStyle w:val="Prrafodelista"/>
+        <w:jc w:val="both"/>
         <w:rPr>
-          <w:lang w:val="es-CO"/>
+          <w:rFonts w:ascii="Calibri Light" w:eastAsiaTheme="majorEastAsia" w:hAnsi="Calibri Light" w:cs="Calibri Light"/>
+          <w:color w:val="1F4E79" w:themeColor="accent1" w:themeShade="80"/>
+          <w:u w:val="single"/>
+          <w:lang w:val="en-US"/>
+        </w:rPr>
+      </w:pPr>
+    </w:p>
+    <w:p>
+      <w:pPr>
+        <w:pStyle w:val="Prrafodelista"/>
+        <w:numPr>
+          <w:ilvl w:val="0"/>
+          <w:numId w:val="27"/>
+        </w:numPr>
+        <w:jc w:val="both"/>
+        <w:rPr>
+          <w:rFonts w:ascii="Calibri Light" w:eastAsiaTheme="majorEastAsia" w:hAnsi="Calibri Light" w:cs="Calibri Light"/>
+          <w:color w:val="1F4E79" w:themeColor="accent1" w:themeShade="80"/>
+          <w:u w:val="single"/>
+          <w:lang w:val="en-US"/>
+        </w:rPr>
+      </w:pPr>
+      <w:r>
+        <w:rPr>
+          <w:rFonts w:ascii="Calibri Light" w:eastAsiaTheme="majorEastAsia" w:hAnsi="Calibri Light" w:cs="Calibri Light"/>
+          <w:b/>
+          <w:bCs/>
+          <w:color w:val="1F4E79" w:themeColor="accent1" w:themeShade="80"/>
+          <w:lang w:val="en-US"/>
+        </w:rPr>
+        <w:t xml:space="preserve">HER2 </w:t>
+      </w:r>
+      <w:proofErr w:type="spellStart"/>
+      <w:r>
+        <w:rPr>
+          <w:rFonts w:ascii="Calibri Light" w:eastAsiaTheme="majorEastAsia" w:hAnsi="Calibri Light" w:cs="Calibri Light"/>
+          <w:b/>
+          <w:bCs/>
+          <w:color w:val="1F4E79" w:themeColor="accent1" w:themeShade="80"/>
+          <w:lang w:val="en-US"/>
+        </w:rPr>
+        <w:t>ihc</w:t>
+      </w:r>
+      <w:proofErr w:type="spellEnd"/>
+      <w:r>
+        <w:rPr>
+          <w:rFonts w:ascii="Calibri Light" w:eastAsiaTheme="majorEastAsia" w:hAnsi="Calibri Light" w:cs="Calibri Light"/>
+          <w:b/>
+          <w:bCs/>
+          <w:color w:val="1F4E79" w:themeColor="accent1" w:themeShade="80"/>
+          <w:lang w:val="en-US"/>
+        </w:rPr>
+        <w:t xml:space="preserve"> percent positive</w:t>
+      </w:r>
+    </w:p>
+    <w:p>
+      <w:pPr>
+        <w:pStyle w:val="Prrafodelista"/>
+        <w:jc w:val="both"/>
+        <w:rPr>
+          <w:rFonts w:ascii="Calibri Light" w:eastAsiaTheme="majorEastAsia" w:hAnsi="Calibri Light" w:cs="Calibri Light"/>
+          <w:color w:val="1F4E79" w:themeColor="accent1" w:themeShade="80"/>
+          <w:u w:val="single"/>
+          <w:lang w:val="en-US"/>
+        </w:rPr>
+      </w:pPr>
+      <w:hyperlink r:id="rId27" w:history="1">
+        <w:r>
+          <w:rPr>
+            <w:rStyle w:val="Hipervnculo"/>
+            <w:rFonts w:ascii="Calibri Light" w:eastAsiaTheme="majorEastAsia" w:hAnsi="Calibri Light" w:cs="Calibri Light"/>
+            <w:lang w:val="en-US"/>
+          </w:rPr>
+          <w:t>https://www.azprecisionmed.com/tumor-type/breast-cancer/her2.html#:~:text=The%20Importance%20of%20Scoring%20Along,or%202%2B%2FISH%2B</w:t>
+        </w:r>
+      </w:hyperlink>
+      <w:r>
+        <w:rPr>
+          <w:rFonts w:ascii="Calibri Light" w:eastAsiaTheme="majorEastAsia" w:hAnsi="Calibri Light" w:cs="Calibri Light"/>
+          <w:color w:val="1F4E79" w:themeColor="accent1" w:themeShade="80"/>
+          <w:u w:val="single"/>
+          <w:lang w:val="en-US"/>
+        </w:rPr>
+        <w:t>).</w:t>
+      </w:r>
+    </w:p>
+    <w:p>
+      <w:pPr>
+        <w:jc w:val="both"/>
+        <w:rPr>
+          <w:rFonts w:ascii="Calibri Light" w:eastAsiaTheme="majorEastAsia" w:hAnsi="Calibri Light" w:cs="Calibri Light"/>
+          <w:color w:val="1F4E79" w:themeColor="accent1" w:themeShade="80"/>
+          <w:u w:val="single"/>
+          <w:lang w:val="en-US"/>
+        </w:rPr>
+      </w:pPr>
+    </w:p>
+    <w:p>
+      <w:pPr>
+        <w:pStyle w:val="Prrafodelista"/>
+        <w:numPr>
+          <w:ilvl w:val="0"/>
+          <w:numId w:val="27"/>
+        </w:numPr>
+        <w:jc w:val="both"/>
+        <w:rPr>
+          <w:lang w:val="en-US"/>
+        </w:rPr>
+      </w:pPr>
+      <w:r>
+        <w:rPr>
+          <w:rFonts w:ascii="Calibri Light" w:eastAsiaTheme="majorEastAsia" w:hAnsi="Calibri Light" w:cs="Calibri Light"/>
+          <w:b/>
+          <w:bCs/>
+          <w:color w:val="1F4E79" w:themeColor="accent1" w:themeShade="80"/>
+          <w:lang w:val="en-US"/>
+        </w:rPr>
+        <w:lastRenderedPageBreak/>
+        <w:t xml:space="preserve">HER2 </w:t>
+      </w:r>
+      <w:proofErr w:type="spellStart"/>
+      <w:r>
+        <w:rPr>
+          <w:rFonts w:ascii="Calibri Light" w:eastAsiaTheme="majorEastAsia" w:hAnsi="Calibri Light" w:cs="Calibri Light"/>
+          <w:b/>
+          <w:bCs/>
+          <w:color w:val="1F4E79" w:themeColor="accent1" w:themeShade="80"/>
+          <w:lang w:val="en-US"/>
+        </w:rPr>
+        <w:t>ihc</w:t>
+      </w:r>
+      <w:proofErr w:type="spellEnd"/>
+      <w:r>
+        <w:rPr>
+          <w:rFonts w:ascii="Calibri Light" w:eastAsiaTheme="majorEastAsia" w:hAnsi="Calibri Light" w:cs="Calibri Light"/>
+          <w:b/>
+          <w:bCs/>
+          <w:color w:val="1F4E79" w:themeColor="accent1" w:themeShade="80"/>
+          <w:lang w:val="en-US"/>
+        </w:rPr>
+        <w:t xml:space="preserve"> score</w:t>
+      </w:r>
+    </w:p>
+    <w:p>
+      <w:pPr>
+        <w:pStyle w:val="Prrafodelista"/>
+        <w:jc w:val="both"/>
+        <w:rPr>
+          <w:rStyle w:val="Hipervnculo"/>
+          <w:rFonts w:ascii="Calibri Light" w:eastAsiaTheme="majorEastAsia" w:hAnsi="Calibri Light" w:cs="Calibri Light"/>
+          <w:lang w:val="en-US"/>
+        </w:rPr>
+      </w:pPr>
+      <w:hyperlink r:id="rId28" w:history="1">
+        <w:r>
+          <w:rPr>
+            <w:rStyle w:val="Hipervnculo"/>
+            <w:rFonts w:ascii="Calibri Light" w:eastAsiaTheme="majorEastAsia" w:hAnsi="Calibri Light" w:cs="Calibri Light"/>
+            <w:lang w:val="en-US"/>
+          </w:rPr>
+          <w:t>https://www.cancer.org/es/cancer/cancer-de-seno/comprension-de-un-diagnostico-de-cancer-de-seno/estado-de-her2-del-cancer-de-seno.html#:~:text=Si%20el%20resultado%20de%20la%20IHC%20es%202%2B%2C%20el%20estado,el%20c%C3%A1ncer%20es%20HER2%2Dpositivo</w:t>
+        </w:r>
+      </w:hyperlink>
+      <w:r>
+        <w:rPr>
+          <w:rStyle w:val="Hipervnculo"/>
+          <w:rFonts w:ascii="Calibri Light" w:eastAsiaTheme="majorEastAsia" w:hAnsi="Calibri Light" w:cs="Calibri Light"/>
+          <w:lang w:val="en-US"/>
+        </w:rPr>
+        <w:t>.</w:t>
+      </w:r>
+    </w:p>
+    <w:p>
+      <w:pPr>
+        <w:pStyle w:val="Prrafodelista"/>
+        <w:jc w:val="both"/>
+        <w:rPr>
+          <w:rStyle w:val="Hipervnculo"/>
+          <w:rFonts w:ascii="Calibri Light" w:eastAsiaTheme="majorEastAsia" w:hAnsi="Calibri Light" w:cs="Calibri Light"/>
+          <w:lang w:val="en-US"/>
+        </w:rPr>
+      </w:pPr>
+    </w:p>
+    <w:p>
+      <w:pPr>
+        <w:pStyle w:val="Prrafodelista"/>
+        <w:numPr>
+          <w:ilvl w:val="0"/>
+          <w:numId w:val="27"/>
+        </w:numPr>
+        <w:jc w:val="both"/>
+        <w:rPr>
+          <w:rFonts w:ascii="Calibri Light" w:eastAsiaTheme="majorEastAsia" w:hAnsi="Calibri Light" w:cs="Calibri Light"/>
+          <w:b/>
+          <w:bCs/>
+          <w:color w:val="1F4E79" w:themeColor="accent1" w:themeShade="80"/>
+          <w:lang w:val="en-US"/>
+        </w:rPr>
+      </w:pPr>
+      <w:proofErr w:type="spellStart"/>
+      <w:r>
+        <w:rPr>
+          <w:rFonts w:ascii="Calibri Light" w:eastAsiaTheme="majorEastAsia" w:hAnsi="Calibri Light" w:cs="Calibri Light"/>
+          <w:b/>
+          <w:bCs/>
+          <w:color w:val="1F4E79" w:themeColor="accent1" w:themeShade="80"/>
+          <w:lang w:val="en-US"/>
+        </w:rPr>
+        <w:t>T</w:t>
+      </w:r>
+      <w:r>
+        <w:rPr>
+          <w:rFonts w:ascii="Calibri Light" w:eastAsiaTheme="majorEastAsia" w:hAnsi="Calibri Light" w:cs="Calibri Light"/>
+          <w:b/>
+          <w:bCs/>
+          <w:color w:val="1F4E79" w:themeColor="accent1" w:themeShade="80"/>
+          <w:lang w:val="en-US"/>
+        </w:rPr>
+        <w:t>erapia</w:t>
+      </w:r>
+      <w:proofErr w:type="spellEnd"/>
+      <w:r>
+        <w:rPr>
+          <w:rFonts w:ascii="Calibri Light" w:eastAsiaTheme="majorEastAsia" w:hAnsi="Calibri Light" w:cs="Calibri Light"/>
+          <w:b/>
+          <w:bCs/>
+          <w:color w:val="1F4E79" w:themeColor="accent1" w:themeShade="80"/>
+          <w:lang w:val="en-US"/>
+        </w:rPr>
+        <w:t xml:space="preserve"> </w:t>
+      </w:r>
+      <w:proofErr w:type="spellStart"/>
+      <w:r>
+        <w:rPr>
+          <w:rFonts w:ascii="Calibri Light" w:eastAsiaTheme="majorEastAsia" w:hAnsi="Calibri Light" w:cs="Calibri Light"/>
+          <w:b/>
+          <w:bCs/>
+          <w:color w:val="1F4E79" w:themeColor="accent1" w:themeShade="80"/>
+          <w:lang w:val="en-US"/>
+        </w:rPr>
+        <w:t>neoadyuvante</w:t>
+      </w:r>
+      <w:proofErr w:type="spellEnd"/>
+    </w:p>
+    <w:p>
+      <w:pPr>
+        <w:pStyle w:val="Prrafodelista"/>
+        <w:jc w:val="both"/>
+        <w:rPr>
+          <w:rStyle w:val="Hipervnculo"/>
+          <w:rFonts w:ascii="Calibri Light" w:hAnsi="Calibri Light" w:cs="Calibri Light"/>
+          <w:lang w:val="en-US"/>
+        </w:rPr>
+      </w:pPr>
+      <w:hyperlink r:id="rId29" w:history="1">
+        <w:r>
+          <w:rPr>
+            <w:rStyle w:val="Hipervnculo"/>
+            <w:rFonts w:ascii="Calibri Light" w:eastAsiaTheme="majorEastAsia" w:hAnsi="Calibri Light" w:cs="Calibri Light"/>
+            <w:lang w:val="en-US"/>
+          </w:rPr>
+          <w:t>https://www.cancer.gov/espanol/publicaciones/diccionarios/diccionario-cancer/def/terapia-neoadyuvante</w:t>
+        </w:r>
+      </w:hyperlink>
+    </w:p>
+    <w:p>
+      <w:pPr>
+        <w:pStyle w:val="Prrafodelista"/>
+        <w:jc w:val="both"/>
+        <w:rPr>
+          <w:rFonts w:ascii="Calibri Light" w:eastAsiaTheme="majorEastAsia" w:hAnsi="Calibri Light" w:cs="Calibri Light"/>
+          <w:b/>
+          <w:bCs/>
+          <w:color w:val="1F4E79" w:themeColor="accent1" w:themeShade="80"/>
+          <w:lang w:val="en-US"/>
+        </w:rPr>
+      </w:pPr>
+    </w:p>
+    <w:p>
+      <w:pPr>
+        <w:pStyle w:val="Prrafodelista"/>
+        <w:numPr>
+          <w:ilvl w:val="0"/>
+          <w:numId w:val="27"/>
+        </w:numPr>
+        <w:jc w:val="both"/>
+        <w:rPr>
+          <w:rFonts w:ascii="Calibri Light" w:eastAsiaTheme="majorEastAsia" w:hAnsi="Calibri Light" w:cs="Calibri Light"/>
+          <w:b/>
+          <w:bCs/>
+          <w:color w:val="1F4E79" w:themeColor="accent1" w:themeShade="80"/>
+          <w:lang w:val="en-US"/>
+        </w:rPr>
+      </w:pPr>
+      <w:r>
+        <w:rPr>
+          <w:rFonts w:ascii="Calibri Light" w:eastAsiaTheme="majorEastAsia" w:hAnsi="Calibri Light" w:cs="Calibri Light"/>
+          <w:b/>
+          <w:bCs/>
+          <w:color w:val="1F4E79" w:themeColor="accent1" w:themeShade="80"/>
+          <w:lang w:val="en-US"/>
+        </w:rPr>
+        <w:t xml:space="preserve">ICD-10 </w:t>
+      </w:r>
+      <w:proofErr w:type="spellStart"/>
+      <w:r>
+        <w:rPr>
+          <w:rFonts w:ascii="Calibri Light" w:eastAsiaTheme="majorEastAsia" w:hAnsi="Calibri Light" w:cs="Calibri Light"/>
+          <w:b/>
+          <w:bCs/>
+          <w:color w:val="1F4E79" w:themeColor="accent1" w:themeShade="80"/>
+          <w:lang w:val="en-US"/>
+        </w:rPr>
+        <w:t>Classification</w:t>
+      </w:r>
+      <w:proofErr w:type="spellEnd"/>
+    </w:p>
+    <w:p>
+      <w:pPr>
+        <w:pStyle w:val="Prrafodelista"/>
+        <w:jc w:val="both"/>
+        <w:rPr>
+          <w:rFonts w:ascii="Calibri Light" w:eastAsiaTheme="majorEastAsia" w:hAnsi="Calibri Light" w:cs="Calibri Light"/>
+          <w:b/>
+          <w:bCs/>
+          <w:color w:val="1F4E79" w:themeColor="accent1" w:themeShade="80"/>
+          <w:lang w:val="en-US"/>
+        </w:rPr>
+      </w:pPr>
+      <w:r>
+        <w:rPr>
+          <w:rStyle w:val="Hipervnculo"/>
+          <w:rFonts w:ascii="Calibri Light" w:hAnsi="Calibri Light" w:cs="Calibri Light"/>
+          <w:lang w:val="en-US"/>
+        </w:rPr>
+        <w:t>https://icd.who.int/browse10/2019/en#/C50</w:t>
+      </w:r>
+    </w:p>
+    <w:p>
+      <w:pPr>
+        <w:pStyle w:val="Prrafodelista"/>
+        <w:jc w:val="both"/>
+        <w:rPr>
+          <w:rStyle w:val="Hipervnculo"/>
+          <w:rFonts w:ascii="Calibri Light" w:hAnsi="Calibri Light" w:cs="Calibri Light"/>
+          <w:lang w:val="en-US"/>
+        </w:rPr>
+      </w:pPr>
+      <w:hyperlink r:id="rId30" w:history="1">
+        <w:r>
+          <w:rPr>
+            <w:rStyle w:val="Hipervnculo"/>
+            <w:rFonts w:ascii="Calibri Light" w:hAnsi="Calibri Light" w:cs="Calibri Light"/>
+            <w:lang w:val="en-US"/>
+          </w:rPr>
+          <w:t>https://www.ambrygen.com/material/oncology/icd-10-code-reference-sheets/breast-cancer-icd-10-codes/630</w:t>
+        </w:r>
+      </w:hyperlink>
+    </w:p>
+    <w:p>
+      <w:pPr>
+        <w:pStyle w:val="Prrafodelista"/>
+        <w:jc w:val="both"/>
+        <w:rPr>
+          <w:rFonts w:ascii="Calibri Light" w:eastAsiaTheme="majorEastAsia" w:hAnsi="Calibri Light" w:cs="Calibri Light"/>
+          <w:b/>
+          <w:bCs/>
+          <w:color w:val="1F4E79" w:themeColor="accent1" w:themeShade="80"/>
+          <w:lang w:val="en-US"/>
+        </w:rPr>
+      </w:pPr>
+    </w:p>
+    <w:p>
+      <w:pPr>
+        <w:pStyle w:val="Prrafodelista"/>
+        <w:numPr>
+          <w:ilvl w:val="0"/>
+          <w:numId w:val="27"/>
+        </w:numPr>
+        <w:jc w:val="both"/>
+        <w:rPr>
+          <w:rFonts w:ascii="Calibri Light" w:eastAsiaTheme="majorEastAsia" w:hAnsi="Calibri Light" w:cs="Calibri Light"/>
+          <w:b/>
+          <w:bCs/>
+          <w:color w:val="1F4E79" w:themeColor="accent1" w:themeShade="80"/>
+          <w:lang w:val="en-US"/>
+        </w:rPr>
+      </w:pPr>
+      <w:r>
+        <w:rPr>
+          <w:rFonts w:ascii="Calibri Light" w:eastAsiaTheme="majorEastAsia" w:hAnsi="Calibri Light" w:cs="Calibri Light"/>
+          <w:b/>
+          <w:bCs/>
+          <w:color w:val="1F4E79" w:themeColor="accent1" w:themeShade="80"/>
+          <w:lang w:val="en-US"/>
+        </w:rPr>
+        <w:t>Estado IHC/HER2</w:t>
+      </w:r>
+    </w:p>
+    <w:p>
+      <w:pPr>
+        <w:pStyle w:val="Prrafodelista"/>
+        <w:jc w:val="both"/>
+        <w:rPr>
+          <w:rStyle w:val="Hipervnculo"/>
+          <w:rFonts w:ascii="Calibri Light" w:eastAsiaTheme="majorEastAsia" w:hAnsi="Calibri Light" w:cs="Calibri Light"/>
+          <w:lang w:val="en-US"/>
+        </w:rPr>
+      </w:pPr>
+      <w:hyperlink r:id="rId31" w:history="1">
+        <w:r>
+          <w:rPr>
+            <w:rStyle w:val="Hipervnculo"/>
+            <w:rFonts w:ascii="Calibri Light" w:eastAsiaTheme="majorEastAsia" w:hAnsi="Calibri Light" w:cs="Calibri Light"/>
+            <w:lang w:val="en-US"/>
+          </w:rPr>
+          <w:t>https://www.cancer.org/cancer/breast-cancer/understanding-a-breast-cancer-diagnosis/breast-cancer-her2-status.html</w:t>
+        </w:r>
+      </w:hyperlink>
+    </w:p>
+    <w:p>
+      <w:pPr>
+        <w:pStyle w:val="Prrafodelista"/>
+        <w:jc w:val="both"/>
+        <w:rPr>
+          <w:rStyle w:val="Hipervnculo"/>
+          <w:rFonts w:ascii="Calibri Light" w:eastAsiaTheme="majorEastAsia" w:hAnsi="Calibri Light" w:cs="Calibri Light"/>
+          <w:lang w:val="en-US"/>
+        </w:rPr>
+      </w:pPr>
+    </w:p>
+    <w:p>
+      <w:pPr>
+        <w:pStyle w:val="Prrafodelista"/>
+        <w:jc w:val="both"/>
+        <w:rPr>
+          <w:rStyle w:val="Hipervnculo"/>
+          <w:rFonts w:ascii="Calibri Light" w:eastAsiaTheme="majorEastAsia" w:hAnsi="Calibri Light" w:cs="Calibri Light"/>
+          <w:lang w:val="en-US"/>
+        </w:rPr>
+      </w:pPr>
+      <w:hyperlink r:id="rId32" w:history="1">
+        <w:r>
+          <w:rPr>
+            <w:rStyle w:val="Hipervnculo"/>
+            <w:rFonts w:ascii="Calibri Light" w:eastAsiaTheme="majorEastAsia" w:hAnsi="Calibri Light" w:cs="Calibri Light"/>
+            <w:lang w:val="en-US"/>
+          </w:rPr>
+          <w:t>https://www.cancerquest.org/patients/detection-and-diagnosis/immunohistochemistry-ihc</w:t>
+        </w:r>
+      </w:hyperlink>
+    </w:p>
+    <w:p>
+      <w:pPr>
+        <w:pStyle w:val="Prrafodelista"/>
+        <w:jc w:val="both"/>
+        <w:rPr>
+          <w:rStyle w:val="Hipervnculo"/>
+          <w:rFonts w:ascii="Calibri Light" w:eastAsiaTheme="majorEastAsia" w:hAnsi="Calibri Light" w:cs="Calibri Light"/>
+          <w:lang w:val="en-US"/>
+        </w:rPr>
+      </w:pPr>
+    </w:p>
+    <w:p>
+      <w:pPr>
+        <w:pStyle w:val="Prrafodelista"/>
+        <w:numPr>
+          <w:ilvl w:val="0"/>
+          <w:numId w:val="27"/>
+        </w:numPr>
+        <w:jc w:val="both"/>
+        <w:rPr>
+          <w:rFonts w:ascii="Calibri Light" w:eastAsiaTheme="majorEastAsia" w:hAnsi="Calibri Light" w:cs="Calibri Light"/>
+          <w:b/>
+          <w:bCs/>
+          <w:color w:val="1F4E79" w:themeColor="accent1" w:themeShade="80"/>
+          <w:lang w:val="en-US"/>
+        </w:rPr>
+      </w:pPr>
+      <w:proofErr w:type="spellStart"/>
+      <w:r>
+        <w:rPr>
+          <w:rFonts w:ascii="Calibri Light" w:eastAsiaTheme="majorEastAsia" w:hAnsi="Calibri Light" w:cs="Calibri Light"/>
+          <w:b/>
+          <w:bCs/>
+          <w:color w:val="1F4E79" w:themeColor="accent1" w:themeShade="80"/>
+          <w:lang w:val="en-US"/>
+        </w:rPr>
+        <w:t>lymph_presentation</w:t>
+      </w:r>
+      <w:proofErr w:type="spellEnd"/>
+    </w:p>
+    <w:p>
+      <w:pPr>
+        <w:pStyle w:val="Prrafodelista"/>
+        <w:jc w:val="both"/>
+        <w:rPr>
+          <w:rStyle w:val="Hipervnculo"/>
+          <w:rFonts w:ascii="Calibri Light" w:eastAsiaTheme="majorEastAsia" w:hAnsi="Calibri Light" w:cs="Calibri Light"/>
+          <w:lang w:val="en-US"/>
+        </w:rPr>
+      </w:pPr>
+    </w:p>
+    <w:p>
+      <w:pPr>
+        <w:pStyle w:val="Prrafodelista"/>
+        <w:jc w:val="both"/>
+        <w:rPr>
+          <w:rStyle w:val="Hipervnculo"/>
+          <w:rFonts w:ascii="Calibri Light" w:eastAsiaTheme="majorEastAsia" w:hAnsi="Calibri Light" w:cs="Calibri Light"/>
+          <w:u w:val="none"/>
+          <w:lang w:val="en-US"/>
+        </w:rPr>
+      </w:pPr>
+      <w:hyperlink r:id="rId33" w:history="1">
+        <w:r>
+          <w:rPr>
+            <w:rStyle w:val="Hipervnculo"/>
+            <w:rFonts w:ascii="Calibri Light" w:eastAsiaTheme="majorEastAsia" w:hAnsi="Calibri Light" w:cs="Calibri Light"/>
+            <w:lang w:val="en-US"/>
+          </w:rPr>
+          <w:t>https://www.ncbi.nlm.nih.gov/pmc/articles/PMC7011661/</w:t>
+        </w:r>
+      </w:hyperlink>
+    </w:p>
+    <w:p>
+      <w:pPr>
+        <w:pStyle w:val="Prrafodelista"/>
+        <w:jc w:val="both"/>
+        <w:rPr>
+          <w:rStyle w:val="Hipervnculo"/>
+          <w:rFonts w:ascii="Calibri Light" w:eastAsiaTheme="majorEastAsia" w:hAnsi="Calibri Light" w:cs="Calibri Light"/>
+          <w:u w:val="none"/>
+          <w:lang w:val="en-US"/>
+        </w:rPr>
+      </w:pPr>
+    </w:p>
+    <w:p>
+      <w:pPr>
+        <w:pStyle w:val="Prrafodelista"/>
+        <w:numPr>
+          <w:ilvl w:val="0"/>
+          <w:numId w:val="27"/>
+        </w:numPr>
+        <w:jc w:val="both"/>
+        <w:rPr>
+          <w:b/>
+          <w:bCs/>
+        </w:rPr>
+      </w:pPr>
+      <w:r>
+        <w:rPr>
+          <w:rFonts w:ascii="Calibri Light" w:eastAsiaTheme="majorEastAsia" w:hAnsi="Calibri Light" w:cs="Calibri Light"/>
+          <w:b/>
+          <w:bCs/>
+          <w:color w:val="1F4E79" w:themeColor="accent1" w:themeShade="80"/>
+          <w:lang w:val="en-US"/>
+        </w:rPr>
+        <w:t>P</w:t>
+      </w:r>
+      <w:r>
+        <w:rPr>
+          <w:rFonts w:ascii="Calibri Light" w:eastAsiaTheme="majorEastAsia" w:hAnsi="Calibri Light" w:cs="Calibri Light"/>
+          <w:b/>
+          <w:bCs/>
+          <w:color w:val="1F4E79" w:themeColor="accent1" w:themeShade="80"/>
+          <w:lang w:val="en-US"/>
+        </w:rPr>
+        <w:t>ositive Finding Lymph Node Hematoxylin and Eosin Staining Microscopy Count</w:t>
+      </w:r>
+    </w:p>
+    <w:p>
+      <w:pPr>
+        <w:pStyle w:val="Prrafodelista"/>
+        <w:jc w:val="both"/>
+        <w:rPr>
+          <w:rStyle w:val="Hipervnculo"/>
+          <w:rFonts w:ascii="Calibri Light" w:eastAsiaTheme="majorEastAsia" w:hAnsi="Calibri Light" w:cs="Calibri Light"/>
+          <w:u w:val="none"/>
+          <w:lang w:val="en-US"/>
+        </w:rPr>
+      </w:pPr>
+    </w:p>
+    <w:p>
+      <w:pPr>
+        <w:pStyle w:val="Prrafodelista"/>
+        <w:jc w:val="both"/>
+        <w:rPr>
+          <w:rStyle w:val="Hipervnculo"/>
+          <w:rFonts w:ascii="Calibri Light" w:eastAsiaTheme="majorEastAsia" w:hAnsi="Calibri Light" w:cs="Calibri Light"/>
+          <w:u w:val="none"/>
+          <w:lang w:val="en-US"/>
+        </w:rPr>
+      </w:pPr>
+      <w:hyperlink r:id="rId34" w:history="1">
+        <w:r>
+          <w:rPr>
+            <w:rStyle w:val="Hipervnculo"/>
+            <w:rFonts w:ascii="Calibri Light" w:eastAsiaTheme="majorEastAsia" w:hAnsi="Calibri Light" w:cs="Calibri Light"/>
+            <w:lang w:val="en-US"/>
+          </w:rPr>
+          <w:t>https://www.leicabiosystems.com/es/knowledge-pathway/he-staining-overview-a-guide-to-best-practices/</w:t>
+        </w:r>
+      </w:hyperlink>
+    </w:p>
+    <w:p>
+      <w:pPr>
+        <w:pStyle w:val="Prrafodelista"/>
+        <w:jc w:val="both"/>
+        <w:rPr>
+          <w:rStyle w:val="Hipervnculo"/>
+          <w:rFonts w:ascii="Calibri Light" w:eastAsiaTheme="majorEastAsia" w:hAnsi="Calibri Light" w:cs="Calibri Light"/>
+          <w:u w:val="none"/>
+          <w:lang w:val="en-US"/>
+        </w:rPr>
+      </w:pPr>
+    </w:p>
+    <w:p>
+      <w:pPr>
+        <w:pStyle w:val="Prrafodelista"/>
+        <w:numPr>
+          <w:ilvl w:val="0"/>
+          <w:numId w:val="27"/>
+        </w:numPr>
+        <w:jc w:val="both"/>
+        <w:rPr>
+          <w:rStyle w:val="Hipervnculo"/>
+          <w:rFonts w:ascii="Calibri Light" w:eastAsiaTheme="majorEastAsia" w:hAnsi="Calibri Light" w:cs="Calibri Light"/>
+          <w:u w:val="none"/>
+          <w:lang w:val="en-US"/>
+        </w:rPr>
+      </w:pPr>
+      <w:r>
+        <w:rPr>
+          <w:b/>
+          <w:bCs/>
+          <w:lang w:val="en-US"/>
+        </w:rPr>
+        <w:t>Positive Finding Lymph Node Keratin Immunohistochemistry Staining Method Count</w:t>
+      </w:r>
+    </w:p>
+    <w:p>
+      <w:pPr>
+        <w:pStyle w:val="Prrafodelista"/>
+        <w:jc w:val="both"/>
+        <w:rPr>
+          <w:rStyle w:val="Hipervnculo"/>
+          <w:rFonts w:ascii="Calibri Light" w:eastAsiaTheme="majorEastAsia" w:hAnsi="Calibri Light" w:cs="Calibri Light"/>
+          <w:u w:val="none"/>
+          <w:lang w:val="en-US"/>
+        </w:rPr>
+      </w:pPr>
+    </w:p>
+    <w:p>
+      <w:pPr>
+        <w:pStyle w:val="Prrafodelista"/>
+        <w:jc w:val="both"/>
+        <w:rPr>
+          <w:rStyle w:val="Hipervnculo"/>
+          <w:rFonts w:ascii="Calibri Light" w:eastAsiaTheme="majorEastAsia" w:hAnsi="Calibri Light" w:cs="Calibri Light"/>
+          <w:u w:val="none"/>
+          <w:lang w:val="en-US"/>
+        </w:rPr>
+      </w:pPr>
+      <w:hyperlink r:id="rId35" w:history="1">
+        <w:r>
+          <w:rPr>
+            <w:rStyle w:val="Hipervnculo"/>
+            <w:rFonts w:ascii="Calibri Light" w:eastAsiaTheme="majorEastAsia" w:hAnsi="Calibri Light" w:cs="Calibri Light"/>
+            <w:lang w:val="en-US"/>
+          </w:rPr>
+          <w:t>https://www.ncbi.nlm.nih.gov/pmc/articles/PMC1860289/</w:t>
+        </w:r>
+      </w:hyperlink>
+    </w:p>
+    <w:p>
+      <w:pPr>
+        <w:pStyle w:val="Prrafodelista"/>
+        <w:jc w:val="both"/>
+        <w:rPr>
+          <w:rStyle w:val="Hipervnculo"/>
+          <w:rFonts w:ascii="Calibri Light" w:eastAsiaTheme="majorEastAsia" w:hAnsi="Calibri Light" w:cs="Calibri Light"/>
+          <w:u w:val="none"/>
+          <w:lang w:val="en-US"/>
+        </w:rPr>
+      </w:pPr>
+      <w:hyperlink r:id="rId36" w:history="1">
+        <w:r>
+          <w:rPr>
+            <w:rStyle w:val="Hipervnculo"/>
+            <w:rFonts w:ascii="Calibri Light" w:eastAsiaTheme="majorEastAsia" w:hAnsi="Calibri Light" w:cs="Calibri Light"/>
+            <w:lang w:val="en-US"/>
+          </w:rPr>
+          <w:t>https://pubmed.ncbi.nlm.nih.gov/22851038/</w:t>
+        </w:r>
+      </w:hyperlink>
+    </w:p>
+    <w:p>
+      <w:pPr>
+        <w:pStyle w:val="Prrafodelista"/>
+        <w:jc w:val="both"/>
+        <w:rPr>
+          <w:rStyle w:val="Hipervnculo"/>
+          <w:rFonts w:ascii="Calibri Light" w:eastAsiaTheme="majorEastAsia" w:hAnsi="Calibri Light" w:cs="Calibri Light"/>
+          <w:u w:val="none"/>
+          <w:lang w:val="en-US"/>
         </w:rPr>
       </w:pPr>
     </w:p>
@@ -2639,8 +3455,8 @@
   <w:abstractNum w:abstractNumId="19" w15:restartNumberingAfterBreak="0">
     <w:nsid w:val="3B782838"/>
     <w:multiLevelType w:val="hybridMultilevel"/>
-    <w:tmpl w:val="02FE050E"/>
-    <w:lvl w:ilvl="0" w:tplc="6AD63350">
+    <w:tmpl w:val="EFC60542"/>
+    <w:lvl w:ilvl="0" w:tplc="357C67B2">
       <w:start w:val="1"/>
       <w:numFmt w:val="decimal"/>
       <w:lvlText w:val="%1."/>
@@ -2649,6 +3465,7 @@
         <w:ind w:left="720" w:hanging="360"/>
       </w:pPr>
       <w:rPr>
+        <w:rFonts w:ascii="Calibri Light" w:hAnsi="Calibri Light" w:cs="Calibri Light" w:hint="default"/>
         <w:b/>
         <w:bCs/>
       </w:rPr>
@@ -28428,6 +29245,142 @@
 </file>
 
 <file path=customXml/item1.xml><?xml version="1.0" encoding="utf-8"?>
+<p:properties xmlns:p="http://schemas.microsoft.com/office/2006/metadata/properties" xmlns:xsi="http://www.w3.org/2001/XMLSchema-instance" xmlns:pc="http://schemas.microsoft.com/office/infopath/2007/PartnerControls">
+  <documentManagement>
+    <LocLastLocAttemptVersionTypeLookup xmlns="4873beb7-5857-4685-be1f-d57550cc96cc" xsi:nil="true"/>
+    <MarketSpecific xmlns="4873beb7-5857-4685-be1f-d57550cc96cc">false</MarketSpecific>
+    <ApprovalStatus xmlns="4873beb7-5857-4685-be1f-d57550cc96cc">InProgress</ApprovalStatus>
+    <LocComments xmlns="4873beb7-5857-4685-be1f-d57550cc96cc" xsi:nil="true"/>
+    <DirectSourceMarket xmlns="4873beb7-5857-4685-be1f-d57550cc96cc" xsi:nil="true"/>
+    <LocPublishedLinkedAssetsLookup xmlns="4873beb7-5857-4685-be1f-d57550cc96cc" xsi:nil="true"/>
+    <ThumbnailAssetId xmlns="4873beb7-5857-4685-be1f-d57550cc96cc" xsi:nil="true"/>
+    <PrimaryImageGen xmlns="4873beb7-5857-4685-be1f-d57550cc96cc">true</PrimaryImageGen>
+    <LegacyData xmlns="4873beb7-5857-4685-be1f-d57550cc96cc" xsi:nil="true"/>
+    <LocNewPublishedVersionLookup xmlns="4873beb7-5857-4685-be1f-d57550cc96cc" xsi:nil="true"/>
+    <NumericId xmlns="4873beb7-5857-4685-be1f-d57550cc96cc">102787001</NumericId>
+    <TPFriendlyName xmlns="4873beb7-5857-4685-be1f-d57550cc96cc" xsi:nil="true"/>
+    <LocOverallPublishStatusLookup xmlns="4873beb7-5857-4685-be1f-d57550cc96cc" xsi:nil="true"/>
+    <LocRecommendedHandoff xmlns="4873beb7-5857-4685-be1f-d57550cc96cc" xsi:nil="true"/>
+    <BlockPublish xmlns="4873beb7-5857-4685-be1f-d57550cc96cc">false</BlockPublish>
+    <BusinessGroup xmlns="4873beb7-5857-4685-be1f-d57550cc96cc" xsi:nil="true"/>
+    <OpenTemplate xmlns="4873beb7-5857-4685-be1f-d57550cc96cc">true</OpenTemplate>
+    <SourceTitle xmlns="4873beb7-5857-4685-be1f-d57550cc96cc" xsi:nil="true"/>
+    <LocOverallLocStatusLookup xmlns="4873beb7-5857-4685-be1f-d57550cc96cc" xsi:nil="true"/>
+    <APEditor xmlns="4873beb7-5857-4685-be1f-d57550cc96cc">
+      <UserInfo>
+        <DisplayName/>
+        <AccountId xsi:nil="true"/>
+        <AccountType/>
+      </UserInfo>
+    </APEditor>
+    <UALocComments xmlns="4873beb7-5857-4685-be1f-d57550cc96cc" xsi:nil="true"/>
+    <IntlLangReviewDate xmlns="4873beb7-5857-4685-be1f-d57550cc96cc" xsi:nil="true"/>
+    <PublishStatusLookup xmlns="4873beb7-5857-4685-be1f-d57550cc96cc">
+      <Value>1343188</Value>
+    </PublishStatusLookup>
+    <ParentAssetId xmlns="4873beb7-5857-4685-be1f-d57550cc96cc" xsi:nil="true"/>
+    <FeatureTagsTaxHTField0 xmlns="4873beb7-5857-4685-be1f-d57550cc96cc">
+      <Terms xmlns="http://schemas.microsoft.com/office/infopath/2007/PartnerControls"/>
+    </FeatureTagsTaxHTField0>
+    <MachineTranslated xmlns="4873beb7-5857-4685-be1f-d57550cc96cc">false</MachineTranslated>
+    <Providers xmlns="4873beb7-5857-4685-be1f-d57550cc96cc" xsi:nil="true"/>
+    <OriginalSourceMarket xmlns="4873beb7-5857-4685-be1f-d57550cc96cc" xsi:nil="true"/>
+    <APDescription xmlns="4873beb7-5857-4685-be1f-d57550cc96cc" xsi:nil="true"/>
+    <ContentItem xmlns="4873beb7-5857-4685-be1f-d57550cc96cc" xsi:nil="true"/>
+    <ClipArtFilename xmlns="4873beb7-5857-4685-be1f-d57550cc96cc" xsi:nil="true"/>
+    <TPInstallLocation xmlns="4873beb7-5857-4685-be1f-d57550cc96cc" xsi:nil="true"/>
+    <TimesCloned xmlns="4873beb7-5857-4685-be1f-d57550cc96cc" xsi:nil="true"/>
+    <PublishTargets xmlns="4873beb7-5857-4685-be1f-d57550cc96cc">OfficeOnlineVNext</PublishTargets>
+    <AcquiredFrom xmlns="4873beb7-5857-4685-be1f-d57550cc96cc">Internal MS</AcquiredFrom>
+    <AssetStart xmlns="4873beb7-5857-4685-be1f-d57550cc96cc">2011-11-23T17:29:00+00:00</AssetStart>
+    <FriendlyTitle xmlns="4873beb7-5857-4685-be1f-d57550cc96cc" xsi:nil="true"/>
+    <Provider xmlns="4873beb7-5857-4685-be1f-d57550cc96cc" xsi:nil="true"/>
+    <LastHandOff xmlns="4873beb7-5857-4685-be1f-d57550cc96cc" xsi:nil="true"/>
+    <TPClientViewer xmlns="4873beb7-5857-4685-be1f-d57550cc96cc" xsi:nil="true"/>
+    <TemplateStatus xmlns="4873beb7-5857-4685-be1f-d57550cc96cc">Complete</TemplateStatus>
+    <Downloads xmlns="4873beb7-5857-4685-be1f-d57550cc96cc">0</Downloads>
+    <OOCacheId xmlns="4873beb7-5857-4685-be1f-d57550cc96cc" xsi:nil="true"/>
+    <IsDeleted xmlns="4873beb7-5857-4685-be1f-d57550cc96cc">false</IsDeleted>
+    <LocPublishedDependentAssetsLookup xmlns="4873beb7-5857-4685-be1f-d57550cc96cc" xsi:nil="true"/>
+    <AssetExpire xmlns="4873beb7-5857-4685-be1f-d57550cc96cc">2029-05-12T07:00:00+00:00</AssetExpire>
+    <CSXSubmissionMarket xmlns="4873beb7-5857-4685-be1f-d57550cc96cc" xsi:nil="true"/>
+    <DSATActionTaken xmlns="4873beb7-5857-4685-be1f-d57550cc96cc" xsi:nil="true"/>
+    <SubmitterId xmlns="4873beb7-5857-4685-be1f-d57550cc96cc" xsi:nil="true"/>
+    <EditorialTags xmlns="4873beb7-5857-4685-be1f-d57550cc96cc" xsi:nil="true"/>
+    <TPExecutable xmlns="4873beb7-5857-4685-be1f-d57550cc96cc" xsi:nil="true"/>
+    <CSXSubmissionDate xmlns="4873beb7-5857-4685-be1f-d57550cc96cc" xsi:nil="true"/>
+    <CSXUpdate xmlns="4873beb7-5857-4685-be1f-d57550cc96cc">false</CSXUpdate>
+    <AssetType xmlns="4873beb7-5857-4685-be1f-d57550cc96cc">TP</AssetType>
+    <ApprovalLog xmlns="4873beb7-5857-4685-be1f-d57550cc96cc" xsi:nil="true"/>
+    <BugNumber xmlns="4873beb7-5857-4685-be1f-d57550cc96cc" xsi:nil="true"/>
+    <OriginAsset xmlns="4873beb7-5857-4685-be1f-d57550cc96cc" xsi:nil="true"/>
+    <TPComponent xmlns="4873beb7-5857-4685-be1f-d57550cc96cc" xsi:nil="true"/>
+    <Milestone xmlns="4873beb7-5857-4685-be1f-d57550cc96cc" xsi:nil="true"/>
+    <RecommendationsModifier xmlns="4873beb7-5857-4685-be1f-d57550cc96cc" xsi:nil="true"/>
+    <AssetId xmlns="4873beb7-5857-4685-be1f-d57550cc96cc">TP102787001</AssetId>
+    <PolicheckWords xmlns="4873beb7-5857-4685-be1f-d57550cc96cc" xsi:nil="true"/>
+    <TPLaunchHelpLink xmlns="4873beb7-5857-4685-be1f-d57550cc96cc" xsi:nil="true"/>
+    <IntlLocPriority xmlns="4873beb7-5857-4685-be1f-d57550cc96cc" xsi:nil="true"/>
+    <TPApplication xmlns="4873beb7-5857-4685-be1f-d57550cc96cc" xsi:nil="true"/>
+    <IntlLangReviewer xmlns="4873beb7-5857-4685-be1f-d57550cc96cc" xsi:nil="true"/>
+    <HandoffToMSDN xmlns="4873beb7-5857-4685-be1f-d57550cc96cc" xsi:nil="true"/>
+    <PlannedPubDate xmlns="4873beb7-5857-4685-be1f-d57550cc96cc" xsi:nil="true"/>
+    <CrawlForDependencies xmlns="4873beb7-5857-4685-be1f-d57550cc96cc">false</CrawlForDependencies>
+    <LocLastLocAttemptVersionLookup xmlns="4873beb7-5857-4685-be1f-d57550cc96cc">693888</LocLastLocAttemptVersionLookup>
+    <LocProcessedForHandoffsLookup xmlns="4873beb7-5857-4685-be1f-d57550cc96cc" xsi:nil="true"/>
+    <TrustLevel xmlns="4873beb7-5857-4685-be1f-d57550cc96cc">1 Microsoft Managed Content</TrustLevel>
+    <CampaignTagsTaxHTField0 xmlns="4873beb7-5857-4685-be1f-d57550cc96cc">
+      <Terms xmlns="http://schemas.microsoft.com/office/infopath/2007/PartnerControls"/>
+    </CampaignTagsTaxHTField0>
+    <TPNamespace xmlns="4873beb7-5857-4685-be1f-d57550cc96cc" xsi:nil="true"/>
+    <LocOverallPreviewStatusLookup xmlns="4873beb7-5857-4685-be1f-d57550cc96cc" xsi:nil="true"/>
+    <TaxCatchAll xmlns="4873beb7-5857-4685-be1f-d57550cc96cc"/>
+    <IsSearchable xmlns="4873beb7-5857-4685-be1f-d57550cc96cc">false</IsSearchable>
+    <TemplateTemplateType xmlns="4873beb7-5857-4685-be1f-d57550cc96cc">Word Document Template</TemplateTemplateType>
+    <Markets xmlns="4873beb7-5857-4685-be1f-d57550cc96cc"/>
+    <IntlLangReview xmlns="4873beb7-5857-4685-be1f-d57550cc96cc" xsi:nil="true"/>
+    <UAProjectedTotalWords xmlns="4873beb7-5857-4685-be1f-d57550cc96cc" xsi:nil="true"/>
+    <OutputCachingOn xmlns="4873beb7-5857-4685-be1f-d57550cc96cc">false</OutputCachingOn>
+    <AverageRating xmlns="4873beb7-5857-4685-be1f-d57550cc96cc" xsi:nil="true"/>
+    <LocMarketGroupTiers2 xmlns="4873beb7-5857-4685-be1f-d57550cc96cc" xsi:nil="true"/>
+    <APAuthor xmlns="4873beb7-5857-4685-be1f-d57550cc96cc">
+      <UserInfo>
+        <DisplayName>REDMOND\v-namall</DisplayName>
+        <AccountId>978</AccountId>
+        <AccountType/>
+      </UserInfo>
+    </APAuthor>
+    <TPCommandLine xmlns="4873beb7-5857-4685-be1f-d57550cc96cc" xsi:nil="true"/>
+    <LocManualTestRequired xmlns="4873beb7-5857-4685-be1f-d57550cc96cc">false</LocManualTestRequired>
+    <TPAppVersion xmlns="4873beb7-5857-4685-be1f-d57550cc96cc" xsi:nil="true"/>
+    <EditorialStatus xmlns="4873beb7-5857-4685-be1f-d57550cc96cc">Complete</EditorialStatus>
+    <LocProcessedForMarketsLookup xmlns="4873beb7-5857-4685-be1f-d57550cc96cc" xsi:nil="true"/>
+    <LastModifiedDateTime xmlns="4873beb7-5857-4685-be1f-d57550cc96cc" xsi:nil="true"/>
+    <TPLaunchHelpLinkType xmlns="4873beb7-5857-4685-be1f-d57550cc96cc">Template</TPLaunchHelpLinkType>
+    <ScenarioTagsTaxHTField0 xmlns="4873beb7-5857-4685-be1f-d57550cc96cc">
+      <Terms xmlns="http://schemas.microsoft.com/office/infopath/2007/PartnerControls"/>
+    </ScenarioTagsTaxHTField0>
+    <OriginalRelease xmlns="4873beb7-5857-4685-be1f-d57550cc96cc">14</OriginalRelease>
+    <LocalizationTagsTaxHTField0 xmlns="4873beb7-5857-4685-be1f-d57550cc96cc">
+      <Terms xmlns="http://schemas.microsoft.com/office/infopath/2007/PartnerControls"/>
+    </LocalizationTagsTaxHTField0>
+    <Manager xmlns="4873beb7-5857-4685-be1f-d57550cc96cc" xsi:nil="true"/>
+    <UALocRecommendation xmlns="4873beb7-5857-4685-be1f-d57550cc96cc">Localize</UALocRecommendation>
+    <LocOverallHandbackStatusLookup xmlns="4873beb7-5857-4685-be1f-d57550cc96cc" xsi:nil="true"/>
+    <ArtSampleDocs xmlns="4873beb7-5857-4685-be1f-d57550cc96cc" xsi:nil="true"/>
+    <UACurrentWords xmlns="4873beb7-5857-4685-be1f-d57550cc96cc" xsi:nil="true"/>
+    <ShowIn xmlns="4873beb7-5857-4685-be1f-d57550cc96cc">Show everywhere</ShowIn>
+    <CSXHash xmlns="4873beb7-5857-4685-be1f-d57550cc96cc" xsi:nil="true"/>
+    <VoteCount xmlns="4873beb7-5857-4685-be1f-d57550cc96cc" xsi:nil="true"/>
+    <InternalTagsTaxHTField0 xmlns="4873beb7-5857-4685-be1f-d57550cc96cc">
+      <Terms xmlns="http://schemas.microsoft.com/office/infopath/2007/PartnerControls"/>
+    </InternalTagsTaxHTField0>
+    <UANotes xmlns="4873beb7-5857-4685-be1f-d57550cc96cc" xsi:nil="true"/>
+  </documentManagement>
+</p:properties>
+</file>
+
+<file path=customXml/item2.xml><?xml version="1.0" encoding="utf-8"?>
 <ct:contentTypeSchema xmlns:ct="http://schemas.microsoft.com/office/2006/metadata/contentType" xmlns:ma="http://schemas.microsoft.com/office/2006/metadata/properties/metaAttributes" ct:_="" ma:_="" ma:contentTypeName="TemplateFile" ma:contentTypeID="0x0101006EDDDB5EE6D98C44930B742096920B300400F5B6D36B3EF94B4E9A635CDF2A18F5B8" ma:contentTypeVersion="72" ma:contentTypeDescription="Create a new document." ma:contentTypeScope="" ma:versionID="a23e56308344d904b51738559c3d67c9">
   <xsd:schema xmlns:xsd="http://www.w3.org/2001/XMLSchema" xmlns:xs="http://www.w3.org/2001/XMLSchema" xmlns:p="http://schemas.microsoft.com/office/2006/metadata/properties" xmlns:ns2="4873beb7-5857-4685-be1f-d57550cc96cc" targetNamespace="http://schemas.microsoft.com/office/2006/metadata/properties" ma:root="true" ma:fieldsID="cd0908cc4600e77bf5da051303e00c8d" ns2:_="">
     <xsd:import namespace="4873beb7-5857-4685-be1f-d57550cc96cc"/>
@@ -29467,143 +30420,17 @@
 </ct:contentTypeSchema>
 </file>
 
-<file path=customXml/item2.xml><?xml version="1.0" encoding="utf-8"?>
-<p:properties xmlns:p="http://schemas.microsoft.com/office/2006/metadata/properties" xmlns:xsi="http://www.w3.org/2001/XMLSchema-instance" xmlns:pc="http://schemas.microsoft.com/office/infopath/2007/PartnerControls">
-  <documentManagement>
-    <LocLastLocAttemptVersionTypeLookup xmlns="4873beb7-5857-4685-be1f-d57550cc96cc" xsi:nil="true"/>
-    <MarketSpecific xmlns="4873beb7-5857-4685-be1f-d57550cc96cc">false</MarketSpecific>
-    <ApprovalStatus xmlns="4873beb7-5857-4685-be1f-d57550cc96cc">InProgress</ApprovalStatus>
-    <LocComments xmlns="4873beb7-5857-4685-be1f-d57550cc96cc" xsi:nil="true"/>
-    <DirectSourceMarket xmlns="4873beb7-5857-4685-be1f-d57550cc96cc" xsi:nil="true"/>
-    <LocPublishedLinkedAssetsLookup xmlns="4873beb7-5857-4685-be1f-d57550cc96cc" xsi:nil="true"/>
-    <ThumbnailAssetId xmlns="4873beb7-5857-4685-be1f-d57550cc96cc" xsi:nil="true"/>
-    <PrimaryImageGen xmlns="4873beb7-5857-4685-be1f-d57550cc96cc">true</PrimaryImageGen>
-    <LegacyData xmlns="4873beb7-5857-4685-be1f-d57550cc96cc" xsi:nil="true"/>
-    <LocNewPublishedVersionLookup xmlns="4873beb7-5857-4685-be1f-d57550cc96cc" xsi:nil="true"/>
-    <NumericId xmlns="4873beb7-5857-4685-be1f-d57550cc96cc">102787001</NumericId>
-    <TPFriendlyName xmlns="4873beb7-5857-4685-be1f-d57550cc96cc" xsi:nil="true"/>
-    <LocOverallPublishStatusLookup xmlns="4873beb7-5857-4685-be1f-d57550cc96cc" xsi:nil="true"/>
-    <LocRecommendedHandoff xmlns="4873beb7-5857-4685-be1f-d57550cc96cc" xsi:nil="true"/>
-    <BlockPublish xmlns="4873beb7-5857-4685-be1f-d57550cc96cc">false</BlockPublish>
-    <BusinessGroup xmlns="4873beb7-5857-4685-be1f-d57550cc96cc" xsi:nil="true"/>
-    <OpenTemplate xmlns="4873beb7-5857-4685-be1f-d57550cc96cc">true</OpenTemplate>
-    <SourceTitle xmlns="4873beb7-5857-4685-be1f-d57550cc96cc" xsi:nil="true"/>
-    <LocOverallLocStatusLookup xmlns="4873beb7-5857-4685-be1f-d57550cc96cc" xsi:nil="true"/>
-    <APEditor xmlns="4873beb7-5857-4685-be1f-d57550cc96cc">
-      <UserInfo>
-        <DisplayName/>
-        <AccountId xsi:nil="true"/>
-        <AccountType/>
-      </UserInfo>
-    </APEditor>
-    <UALocComments xmlns="4873beb7-5857-4685-be1f-d57550cc96cc" xsi:nil="true"/>
-    <IntlLangReviewDate xmlns="4873beb7-5857-4685-be1f-d57550cc96cc" xsi:nil="true"/>
-    <PublishStatusLookup xmlns="4873beb7-5857-4685-be1f-d57550cc96cc">
-      <Value>1343188</Value>
-    </PublishStatusLookup>
-    <ParentAssetId xmlns="4873beb7-5857-4685-be1f-d57550cc96cc" xsi:nil="true"/>
-    <FeatureTagsTaxHTField0 xmlns="4873beb7-5857-4685-be1f-d57550cc96cc">
-      <Terms xmlns="http://schemas.microsoft.com/office/infopath/2007/PartnerControls"/>
-    </FeatureTagsTaxHTField0>
-    <MachineTranslated xmlns="4873beb7-5857-4685-be1f-d57550cc96cc">false</MachineTranslated>
-    <Providers xmlns="4873beb7-5857-4685-be1f-d57550cc96cc" xsi:nil="true"/>
-    <OriginalSourceMarket xmlns="4873beb7-5857-4685-be1f-d57550cc96cc" xsi:nil="true"/>
-    <APDescription xmlns="4873beb7-5857-4685-be1f-d57550cc96cc" xsi:nil="true"/>
-    <ContentItem xmlns="4873beb7-5857-4685-be1f-d57550cc96cc" xsi:nil="true"/>
-    <ClipArtFilename xmlns="4873beb7-5857-4685-be1f-d57550cc96cc" xsi:nil="true"/>
-    <TPInstallLocation xmlns="4873beb7-5857-4685-be1f-d57550cc96cc" xsi:nil="true"/>
-    <TimesCloned xmlns="4873beb7-5857-4685-be1f-d57550cc96cc" xsi:nil="true"/>
-    <PublishTargets xmlns="4873beb7-5857-4685-be1f-d57550cc96cc">OfficeOnlineVNext</PublishTargets>
-    <AcquiredFrom xmlns="4873beb7-5857-4685-be1f-d57550cc96cc">Internal MS</AcquiredFrom>
-    <AssetStart xmlns="4873beb7-5857-4685-be1f-d57550cc96cc">2011-11-23T17:29:00+00:00</AssetStart>
-    <FriendlyTitle xmlns="4873beb7-5857-4685-be1f-d57550cc96cc" xsi:nil="true"/>
-    <Provider xmlns="4873beb7-5857-4685-be1f-d57550cc96cc" xsi:nil="true"/>
-    <LastHandOff xmlns="4873beb7-5857-4685-be1f-d57550cc96cc" xsi:nil="true"/>
-    <TPClientViewer xmlns="4873beb7-5857-4685-be1f-d57550cc96cc" xsi:nil="true"/>
-    <TemplateStatus xmlns="4873beb7-5857-4685-be1f-d57550cc96cc">Complete</TemplateStatus>
-    <Downloads xmlns="4873beb7-5857-4685-be1f-d57550cc96cc">0</Downloads>
-    <OOCacheId xmlns="4873beb7-5857-4685-be1f-d57550cc96cc" xsi:nil="true"/>
-    <IsDeleted xmlns="4873beb7-5857-4685-be1f-d57550cc96cc">false</IsDeleted>
-    <LocPublishedDependentAssetsLookup xmlns="4873beb7-5857-4685-be1f-d57550cc96cc" xsi:nil="true"/>
-    <AssetExpire xmlns="4873beb7-5857-4685-be1f-d57550cc96cc">2029-05-12T07:00:00+00:00</AssetExpire>
-    <CSXSubmissionMarket xmlns="4873beb7-5857-4685-be1f-d57550cc96cc" xsi:nil="true"/>
-    <DSATActionTaken xmlns="4873beb7-5857-4685-be1f-d57550cc96cc" xsi:nil="true"/>
-    <SubmitterId xmlns="4873beb7-5857-4685-be1f-d57550cc96cc" xsi:nil="true"/>
-    <EditorialTags xmlns="4873beb7-5857-4685-be1f-d57550cc96cc" xsi:nil="true"/>
-    <TPExecutable xmlns="4873beb7-5857-4685-be1f-d57550cc96cc" xsi:nil="true"/>
-    <CSXSubmissionDate xmlns="4873beb7-5857-4685-be1f-d57550cc96cc" xsi:nil="true"/>
-    <CSXUpdate xmlns="4873beb7-5857-4685-be1f-d57550cc96cc">false</CSXUpdate>
-    <AssetType xmlns="4873beb7-5857-4685-be1f-d57550cc96cc">TP</AssetType>
-    <ApprovalLog xmlns="4873beb7-5857-4685-be1f-d57550cc96cc" xsi:nil="true"/>
-    <BugNumber xmlns="4873beb7-5857-4685-be1f-d57550cc96cc" xsi:nil="true"/>
-    <OriginAsset xmlns="4873beb7-5857-4685-be1f-d57550cc96cc" xsi:nil="true"/>
-    <TPComponent xmlns="4873beb7-5857-4685-be1f-d57550cc96cc" xsi:nil="true"/>
-    <Milestone xmlns="4873beb7-5857-4685-be1f-d57550cc96cc" xsi:nil="true"/>
-    <RecommendationsModifier xmlns="4873beb7-5857-4685-be1f-d57550cc96cc" xsi:nil="true"/>
-    <AssetId xmlns="4873beb7-5857-4685-be1f-d57550cc96cc">TP102787001</AssetId>
-    <PolicheckWords xmlns="4873beb7-5857-4685-be1f-d57550cc96cc" xsi:nil="true"/>
-    <TPLaunchHelpLink xmlns="4873beb7-5857-4685-be1f-d57550cc96cc" xsi:nil="true"/>
-    <IntlLocPriority xmlns="4873beb7-5857-4685-be1f-d57550cc96cc" xsi:nil="true"/>
-    <TPApplication xmlns="4873beb7-5857-4685-be1f-d57550cc96cc" xsi:nil="true"/>
-    <IntlLangReviewer xmlns="4873beb7-5857-4685-be1f-d57550cc96cc" xsi:nil="true"/>
-    <HandoffToMSDN xmlns="4873beb7-5857-4685-be1f-d57550cc96cc" xsi:nil="true"/>
-    <PlannedPubDate xmlns="4873beb7-5857-4685-be1f-d57550cc96cc" xsi:nil="true"/>
-    <CrawlForDependencies xmlns="4873beb7-5857-4685-be1f-d57550cc96cc">false</CrawlForDependencies>
-    <LocLastLocAttemptVersionLookup xmlns="4873beb7-5857-4685-be1f-d57550cc96cc">693888</LocLastLocAttemptVersionLookup>
-    <LocProcessedForHandoffsLookup xmlns="4873beb7-5857-4685-be1f-d57550cc96cc" xsi:nil="true"/>
-    <TrustLevel xmlns="4873beb7-5857-4685-be1f-d57550cc96cc">1 Microsoft Managed Content</TrustLevel>
-    <CampaignTagsTaxHTField0 xmlns="4873beb7-5857-4685-be1f-d57550cc96cc">
-      <Terms xmlns="http://schemas.microsoft.com/office/infopath/2007/PartnerControls"/>
-    </CampaignTagsTaxHTField0>
-    <TPNamespace xmlns="4873beb7-5857-4685-be1f-d57550cc96cc" xsi:nil="true"/>
-    <LocOverallPreviewStatusLookup xmlns="4873beb7-5857-4685-be1f-d57550cc96cc" xsi:nil="true"/>
-    <TaxCatchAll xmlns="4873beb7-5857-4685-be1f-d57550cc96cc"/>
-    <IsSearchable xmlns="4873beb7-5857-4685-be1f-d57550cc96cc">false</IsSearchable>
-    <TemplateTemplateType xmlns="4873beb7-5857-4685-be1f-d57550cc96cc">Word Document Template</TemplateTemplateType>
-    <Markets xmlns="4873beb7-5857-4685-be1f-d57550cc96cc"/>
-    <IntlLangReview xmlns="4873beb7-5857-4685-be1f-d57550cc96cc" xsi:nil="true"/>
-    <UAProjectedTotalWords xmlns="4873beb7-5857-4685-be1f-d57550cc96cc" xsi:nil="true"/>
-    <OutputCachingOn xmlns="4873beb7-5857-4685-be1f-d57550cc96cc">false</OutputCachingOn>
-    <AverageRating xmlns="4873beb7-5857-4685-be1f-d57550cc96cc" xsi:nil="true"/>
-    <LocMarketGroupTiers2 xmlns="4873beb7-5857-4685-be1f-d57550cc96cc" xsi:nil="true"/>
-    <APAuthor xmlns="4873beb7-5857-4685-be1f-d57550cc96cc">
-      <UserInfo>
-        <DisplayName>REDMOND\v-namall</DisplayName>
-        <AccountId>978</AccountId>
-        <AccountType/>
-      </UserInfo>
-    </APAuthor>
-    <TPCommandLine xmlns="4873beb7-5857-4685-be1f-d57550cc96cc" xsi:nil="true"/>
-    <LocManualTestRequired xmlns="4873beb7-5857-4685-be1f-d57550cc96cc">false</LocManualTestRequired>
-    <TPAppVersion xmlns="4873beb7-5857-4685-be1f-d57550cc96cc" xsi:nil="true"/>
-    <EditorialStatus xmlns="4873beb7-5857-4685-be1f-d57550cc96cc">Complete</EditorialStatus>
-    <LocProcessedForMarketsLookup xmlns="4873beb7-5857-4685-be1f-d57550cc96cc" xsi:nil="true"/>
-    <LastModifiedDateTime xmlns="4873beb7-5857-4685-be1f-d57550cc96cc" xsi:nil="true"/>
-    <TPLaunchHelpLinkType xmlns="4873beb7-5857-4685-be1f-d57550cc96cc">Template</TPLaunchHelpLinkType>
-    <ScenarioTagsTaxHTField0 xmlns="4873beb7-5857-4685-be1f-d57550cc96cc">
-      <Terms xmlns="http://schemas.microsoft.com/office/infopath/2007/PartnerControls"/>
-    </ScenarioTagsTaxHTField0>
-    <OriginalRelease xmlns="4873beb7-5857-4685-be1f-d57550cc96cc">14</OriginalRelease>
-    <LocalizationTagsTaxHTField0 xmlns="4873beb7-5857-4685-be1f-d57550cc96cc">
-      <Terms xmlns="http://schemas.microsoft.com/office/infopath/2007/PartnerControls"/>
-    </LocalizationTagsTaxHTField0>
-    <Manager xmlns="4873beb7-5857-4685-be1f-d57550cc96cc" xsi:nil="true"/>
-    <UALocRecommendation xmlns="4873beb7-5857-4685-be1f-d57550cc96cc">Localize</UALocRecommendation>
-    <LocOverallHandbackStatusLookup xmlns="4873beb7-5857-4685-be1f-d57550cc96cc" xsi:nil="true"/>
-    <ArtSampleDocs xmlns="4873beb7-5857-4685-be1f-d57550cc96cc" xsi:nil="true"/>
-    <UACurrentWords xmlns="4873beb7-5857-4685-be1f-d57550cc96cc" xsi:nil="true"/>
-    <ShowIn xmlns="4873beb7-5857-4685-be1f-d57550cc96cc">Show everywhere</ShowIn>
-    <CSXHash xmlns="4873beb7-5857-4685-be1f-d57550cc96cc" xsi:nil="true"/>
-    <VoteCount xmlns="4873beb7-5857-4685-be1f-d57550cc96cc" xsi:nil="true"/>
-    <InternalTagsTaxHTField0 xmlns="4873beb7-5857-4685-be1f-d57550cc96cc">
-      <Terms xmlns="http://schemas.microsoft.com/office/infopath/2007/PartnerControls"/>
-    </InternalTagsTaxHTField0>
-    <UANotes xmlns="4873beb7-5857-4685-be1f-d57550cc96cc" xsi:nil="true"/>
-  </documentManagement>
-</p:properties>
+<file path=customXml/itemProps1.xml><?xml version="1.0" encoding="utf-8"?>
+<ds:datastoreItem xmlns:ds="http://schemas.openxmlformats.org/officeDocument/2006/customXml" ds:itemID="{7FBDB1CC-CEFB-4E46-8174-1F0AA0D30B24}">
+  <ds:schemaRefs>
+    <ds:schemaRef ds:uri="http://schemas.microsoft.com/office/2006/metadata/properties"/>
+    <ds:schemaRef ds:uri="http://schemas.microsoft.com/office/infopath/2007/PartnerControls"/>
+    <ds:schemaRef ds:uri="4873beb7-5857-4685-be1f-d57550cc96cc"/>
+  </ds:schemaRefs>
+</ds:datastoreItem>
 </file>
 
-<file path=customXml/itemProps1.xml><?xml version="1.0" encoding="utf-8"?>
+<file path=customXml/itemProps2.xml><?xml version="1.0" encoding="utf-8"?>
 <ds:datastoreItem xmlns:ds="http://schemas.openxmlformats.org/officeDocument/2006/customXml" ds:itemID="{4B3A7E92-E05A-4924-9E8A-9F6659E5855B}">
   <ds:schemaRefs>
     <ds:schemaRef ds:uri="http://schemas.microsoft.com/office/2006/metadata/contentType"/>
@@ -29619,14 +30446,4 @@
     <ds:schemaRef ds:uri="http://schemas.microsoft.com/internal/obd"/>
   </ds:schemaRefs>
 </ds:datastoreItem>
-</file>
-
-<file path=customXml/itemProps2.xml><?xml version="1.0" encoding="utf-8"?>
-<ds:datastoreItem xmlns:ds="http://schemas.openxmlformats.org/officeDocument/2006/customXml" ds:itemID="{7FBDB1CC-CEFB-4E46-8174-1F0AA0D30B24}">
-  <ds:schemaRefs>
-    <ds:schemaRef ds:uri="http://schemas.microsoft.com/office/2006/metadata/properties"/>
-    <ds:schemaRef ds:uri="http://schemas.microsoft.com/office/infopath/2007/PartnerControls"/>
-    <ds:schemaRef ds:uri="4873beb7-5857-4685-be1f-d57550cc96cc"/>
-  </ds:schemaRefs>
-</ds:datastoreItem>
 </file>
</xml_diff>

<commit_message>
Ejecucion de modelos ML
</commit_message>
<xml_diff>
--- a/DSM-BCD/APOYO/Diccionario Cáncer de mama.docx
+++ b/DSM-BCD/APOYO/Diccionario Cáncer de mama.docx
@@ -2902,17 +2902,7 @@
           <w:color w:val="1F4E79" w:themeColor="accent1" w:themeShade="80"/>
           <w:lang w:val="en-US"/>
         </w:rPr>
-        <w:t>Progesterone</w:t>
-      </w:r>
-      <w:r>
-        <w:rPr>
-          <w:rFonts w:ascii="Calibri Light" w:eastAsiaTheme="majorEastAsia" w:hAnsi="Calibri Light" w:cs="Calibri Light"/>
-          <w:b/>
-          <w:bCs/>
-          <w:color w:val="1F4E79" w:themeColor="accent1" w:themeShade="80"/>
-          <w:lang w:val="en-US"/>
-        </w:rPr>
-        <w:t xml:space="preserve"> </w:t>
+        <w:t xml:space="preserve">Progesterone </w:t>
       </w:r>
     </w:p>
     <w:p>
@@ -2960,7 +2950,7 @@
           <w:lang w:val="en-US"/>
         </w:rPr>
       </w:pPr>
-      <w:hyperlink r:id="rId45" w:history="1">
+      <w:hyperlink r:id="rId45" w:anchor=":~:text=As%20per%20the%20Allred%20score,5%20(67%E2%80%93100%25)" w:history="1">
         <w:r>
           <w:rPr>
             <w:rStyle w:val="Hipervnculo"/>
@@ -3362,6 +3352,214 @@
           <w:t>https://www.oncoamericas.com/es/estudio-indica-que-una-carga-mutacional-elevada-no-predice-la-respuesta-a-la-inmunoterapia-para-varios-tipos-de-cancer/</w:t>
         </w:r>
       </w:hyperlink>
+    </w:p>
+    <w:p>
+      <w:pPr>
+        <w:pStyle w:val="Prrafodelista"/>
+        <w:jc w:val="both"/>
+        <w:rPr>
+          <w:rStyle w:val="Hipervnculo"/>
+          <w:rFonts w:ascii="Calibri Light" w:eastAsiaTheme="majorEastAsia" w:hAnsi="Calibri Light" w:cs="Calibri Light"/>
+          <w:lang w:val="en-US"/>
+        </w:rPr>
+      </w:pPr>
+    </w:p>
+    <w:p>
+      <w:pPr>
+        <w:pStyle w:val="Prrafodelista"/>
+        <w:numPr>
+          <w:ilvl w:val="0"/>
+          <w:numId w:val="27"/>
+        </w:numPr>
+        <w:jc w:val="both"/>
+        <w:rPr>
+          <w:rStyle w:val="Hipervnculo"/>
+          <w:rFonts w:ascii="Calibri Light" w:eastAsiaTheme="majorEastAsia" w:hAnsi="Calibri Light" w:cs="Calibri Light"/>
+          <w:lang w:val="es-CO"/>
+        </w:rPr>
+      </w:pPr>
+      <w:r>
+        <w:rPr>
+          <w:rStyle w:val="Hipervnculo"/>
+          <w:rFonts w:ascii="Calibri Light" w:eastAsiaTheme="majorEastAsia" w:hAnsi="Calibri Light" w:cs="Calibri Light"/>
+          <w:b/>
+          <w:bCs/>
+          <w:u w:val="none"/>
+          <w:lang w:val="es-CO"/>
+        </w:rPr>
+        <w:t>Análisis Descriptivo</w:t>
+      </w:r>
+    </w:p>
+    <w:p>
+      <w:pPr>
+        <w:pStyle w:val="Prrafodelista"/>
+        <w:jc w:val="both"/>
+        <w:rPr>
+          <w:rStyle w:val="Hipervnculo"/>
+          <w:rFonts w:ascii="Calibri Light" w:eastAsiaTheme="majorEastAsia" w:hAnsi="Calibri Light" w:cs="Calibri Light"/>
+          <w:lang w:val="en-US"/>
+        </w:rPr>
+      </w:pPr>
+      <w:hyperlink r:id="rId53" w:history="1">
+        <w:r>
+          <w:rPr>
+            <w:rStyle w:val="Hipervnculo"/>
+            <w:rFonts w:ascii="Calibri Light" w:eastAsiaTheme="majorEastAsia" w:hAnsi="Calibri Light" w:cs="Calibri Light"/>
+            <w:lang w:val="en-US"/>
+          </w:rPr>
+          <w:t>https://online.hbs.edu/blog/post/descriptive-analytics#:~:text=Descriptive%20analytics%20is%20the%20process,but%20doesn't%20dig%20deeper</w:t>
+        </w:r>
+      </w:hyperlink>
+      <w:r>
+        <w:rPr>
+          <w:rStyle w:val="Hipervnculo"/>
+          <w:rFonts w:ascii="Calibri Light" w:eastAsiaTheme="majorEastAsia" w:hAnsi="Calibri Light" w:cs="Calibri Light"/>
+          <w:lang w:val="en-US"/>
+        </w:rPr>
+        <w:t>.</w:t>
+      </w:r>
+    </w:p>
+    <w:p>
+      <w:pPr>
+        <w:pStyle w:val="Prrafodelista"/>
+        <w:jc w:val="both"/>
+        <w:rPr>
+          <w:rStyle w:val="Hipervnculo"/>
+          <w:rFonts w:ascii="Calibri Light" w:eastAsiaTheme="majorEastAsia" w:hAnsi="Calibri Light" w:cs="Calibri Light"/>
+          <w:lang w:val="en-US"/>
+        </w:rPr>
+      </w:pPr>
+    </w:p>
+    <w:p>
+      <w:pPr>
+        <w:pStyle w:val="Prrafodelista"/>
+        <w:jc w:val="both"/>
+        <w:rPr>
+          <w:rStyle w:val="Hipervnculo"/>
+          <w:rFonts w:ascii="Calibri Light" w:eastAsiaTheme="majorEastAsia" w:hAnsi="Calibri Light" w:cs="Calibri Light"/>
+          <w:lang w:val="en-US"/>
+        </w:rPr>
+      </w:pPr>
+    </w:p>
+    <w:p>
+      <w:pPr>
+        <w:pStyle w:val="Prrafodelista"/>
+        <w:jc w:val="both"/>
+        <w:rPr>
+          <w:rStyle w:val="Hipervnculo"/>
+          <w:rFonts w:ascii="Calibri Light" w:eastAsiaTheme="majorEastAsia" w:hAnsi="Calibri Light" w:cs="Calibri Light"/>
+          <w:lang w:val="en-US"/>
+        </w:rPr>
+      </w:pPr>
+    </w:p>
+    <w:p>
+      <w:pPr>
+        <w:pStyle w:val="Prrafodelista"/>
+        <w:numPr>
+          <w:ilvl w:val="0"/>
+          <w:numId w:val="27"/>
+        </w:numPr>
+        <w:jc w:val="both"/>
+        <w:rPr>
+          <w:rStyle w:val="Hipervnculo"/>
+          <w:rFonts w:ascii="Calibri Light" w:eastAsiaTheme="majorEastAsia" w:hAnsi="Calibri Light" w:cs="Calibri Light"/>
+          <w:lang w:val="es-CO"/>
+        </w:rPr>
+      </w:pPr>
+      <w:r>
+        <w:rPr>
+          <w:rStyle w:val="Hipervnculo"/>
+          <w:rFonts w:ascii="Calibri Light" w:eastAsiaTheme="majorEastAsia" w:hAnsi="Calibri Light" w:cs="Calibri Light"/>
+          <w:b/>
+          <w:bCs/>
+          <w:u w:val="none"/>
+          <w:lang w:val="es-CO"/>
+        </w:rPr>
+        <w:lastRenderedPageBreak/>
+        <w:t>Correlación</w:t>
+      </w:r>
+    </w:p>
+    <w:p>
+      <w:pPr>
+        <w:pStyle w:val="Prrafodelista"/>
+        <w:jc w:val="both"/>
+        <w:rPr>
+          <w:rStyle w:val="Hipervnculo"/>
+          <w:rFonts w:ascii="Calibri Light" w:eastAsiaTheme="majorEastAsia" w:hAnsi="Calibri Light" w:cs="Calibri Light"/>
+          <w:lang w:val="en-US"/>
+        </w:rPr>
+      </w:pPr>
+      <w:hyperlink r:id="rId54" w:history="1">
+        <w:r>
+          <w:rPr>
+            <w:rStyle w:val="Hipervnculo"/>
+            <w:rFonts w:ascii="Calibri Light" w:eastAsiaTheme="majorEastAsia" w:hAnsi="Calibri Light" w:cs="Calibri Light"/>
+            <w:lang w:val="es-CO"/>
+          </w:rPr>
+          <w:t>https://blog.knoldus.com/how-to-find-correlation-value-of-categorical-variables/</w:t>
+        </w:r>
+      </w:hyperlink>
+    </w:p>
+    <w:p>
+      <w:pPr>
+        <w:pStyle w:val="Prrafodelista"/>
+        <w:jc w:val="both"/>
+        <w:rPr>
+          <w:rStyle w:val="Hipervnculo"/>
+          <w:rFonts w:ascii="Calibri Light" w:eastAsiaTheme="majorEastAsia" w:hAnsi="Calibri Light" w:cs="Calibri Light"/>
+          <w:lang w:val="en-US"/>
+        </w:rPr>
+      </w:pPr>
+      <w:hyperlink r:id="rId55" w:history="1">
+        <w:r>
+          <w:rPr>
+            <w:rStyle w:val="Hipervnculo"/>
+            <w:rFonts w:ascii="Calibri Light" w:eastAsiaTheme="majorEastAsia" w:hAnsi="Calibri Light" w:cs="Calibri Light"/>
+            <w:lang w:val="en-US"/>
+          </w:rPr>
+          <w:t>https://vitalflux.com/correlation-heatmap-with-seaborn-pandas/</w:t>
+        </w:r>
+      </w:hyperlink>
+    </w:p>
+    <w:p>
+      <w:pPr>
+        <w:pStyle w:val="Prrafodelista"/>
+        <w:jc w:val="both"/>
+        <w:rPr>
+          <w:rStyle w:val="Hipervnculo"/>
+          <w:rFonts w:ascii="Calibri Light" w:eastAsiaTheme="majorEastAsia" w:hAnsi="Calibri Light" w:cs="Calibri Light"/>
+          <w:lang w:val="en-US"/>
+        </w:rPr>
+      </w:pPr>
+      <w:hyperlink r:id="rId56" w:history="1">
+        <w:r>
+          <w:rPr>
+            <w:rStyle w:val="Hipervnculo"/>
+            <w:rFonts w:ascii="Calibri Light" w:eastAsiaTheme="majorEastAsia" w:hAnsi="Calibri Light" w:cs="Calibri Light"/>
+            <w:lang w:val="en-US"/>
+          </w:rPr>
+          <w:t>https://www.sfu.ca/~mjbrydon/tutorials/BAinPy/08_correlation.html</w:t>
+        </w:r>
+      </w:hyperlink>
+    </w:p>
+    <w:p>
+      <w:pPr>
+        <w:pStyle w:val="Prrafodelista"/>
+        <w:jc w:val="both"/>
+        <w:rPr>
+          <w:rStyle w:val="Hipervnculo"/>
+          <w:rFonts w:ascii="Calibri Light" w:eastAsiaTheme="majorEastAsia" w:hAnsi="Calibri Light" w:cs="Calibri Light"/>
+          <w:lang w:val="en-US"/>
+        </w:rPr>
+      </w:pPr>
+      <w:r>
+        <w:rPr>
+          <w:rStyle w:val="Hipervnculo"/>
+          <w:rFonts w:ascii="Calibri Light" w:eastAsiaTheme="majorEastAsia" w:hAnsi="Calibri Light" w:cs="Calibri Light"/>
+          <w:lang w:val="en-US"/>
+        </w:rPr>
+        <w:t>https://datagy.io/seaborn-regplot-lmplot/</w:t>
+      </w:r>
     </w:p>
     <w:p>
       <w:pPr>
@@ -30195,6 +30393,142 @@
 </file>
 
 <file path=customXml/item1.xml><?xml version="1.0" encoding="utf-8"?>
+<p:properties xmlns:p="http://schemas.microsoft.com/office/2006/metadata/properties" xmlns:xsi="http://www.w3.org/2001/XMLSchema-instance" xmlns:pc="http://schemas.microsoft.com/office/infopath/2007/PartnerControls">
+  <documentManagement>
+    <LocLastLocAttemptVersionTypeLookup xmlns="4873beb7-5857-4685-be1f-d57550cc96cc" xsi:nil="true"/>
+    <MarketSpecific xmlns="4873beb7-5857-4685-be1f-d57550cc96cc">false</MarketSpecific>
+    <ApprovalStatus xmlns="4873beb7-5857-4685-be1f-d57550cc96cc">InProgress</ApprovalStatus>
+    <LocComments xmlns="4873beb7-5857-4685-be1f-d57550cc96cc" xsi:nil="true"/>
+    <DirectSourceMarket xmlns="4873beb7-5857-4685-be1f-d57550cc96cc" xsi:nil="true"/>
+    <LocPublishedLinkedAssetsLookup xmlns="4873beb7-5857-4685-be1f-d57550cc96cc" xsi:nil="true"/>
+    <ThumbnailAssetId xmlns="4873beb7-5857-4685-be1f-d57550cc96cc" xsi:nil="true"/>
+    <PrimaryImageGen xmlns="4873beb7-5857-4685-be1f-d57550cc96cc">true</PrimaryImageGen>
+    <LegacyData xmlns="4873beb7-5857-4685-be1f-d57550cc96cc" xsi:nil="true"/>
+    <LocNewPublishedVersionLookup xmlns="4873beb7-5857-4685-be1f-d57550cc96cc" xsi:nil="true"/>
+    <NumericId xmlns="4873beb7-5857-4685-be1f-d57550cc96cc">102787001</NumericId>
+    <TPFriendlyName xmlns="4873beb7-5857-4685-be1f-d57550cc96cc" xsi:nil="true"/>
+    <LocOverallPublishStatusLookup xmlns="4873beb7-5857-4685-be1f-d57550cc96cc" xsi:nil="true"/>
+    <LocRecommendedHandoff xmlns="4873beb7-5857-4685-be1f-d57550cc96cc" xsi:nil="true"/>
+    <BlockPublish xmlns="4873beb7-5857-4685-be1f-d57550cc96cc">false</BlockPublish>
+    <BusinessGroup xmlns="4873beb7-5857-4685-be1f-d57550cc96cc" xsi:nil="true"/>
+    <OpenTemplate xmlns="4873beb7-5857-4685-be1f-d57550cc96cc">true</OpenTemplate>
+    <SourceTitle xmlns="4873beb7-5857-4685-be1f-d57550cc96cc" xsi:nil="true"/>
+    <LocOverallLocStatusLookup xmlns="4873beb7-5857-4685-be1f-d57550cc96cc" xsi:nil="true"/>
+    <APEditor xmlns="4873beb7-5857-4685-be1f-d57550cc96cc">
+      <UserInfo>
+        <DisplayName/>
+        <AccountId xsi:nil="true"/>
+        <AccountType/>
+      </UserInfo>
+    </APEditor>
+    <UALocComments xmlns="4873beb7-5857-4685-be1f-d57550cc96cc" xsi:nil="true"/>
+    <IntlLangReviewDate xmlns="4873beb7-5857-4685-be1f-d57550cc96cc" xsi:nil="true"/>
+    <PublishStatusLookup xmlns="4873beb7-5857-4685-be1f-d57550cc96cc">
+      <Value>1343188</Value>
+    </PublishStatusLookup>
+    <ParentAssetId xmlns="4873beb7-5857-4685-be1f-d57550cc96cc" xsi:nil="true"/>
+    <FeatureTagsTaxHTField0 xmlns="4873beb7-5857-4685-be1f-d57550cc96cc">
+      <Terms xmlns="http://schemas.microsoft.com/office/infopath/2007/PartnerControls"/>
+    </FeatureTagsTaxHTField0>
+    <MachineTranslated xmlns="4873beb7-5857-4685-be1f-d57550cc96cc">false</MachineTranslated>
+    <Providers xmlns="4873beb7-5857-4685-be1f-d57550cc96cc" xsi:nil="true"/>
+    <OriginalSourceMarket xmlns="4873beb7-5857-4685-be1f-d57550cc96cc" xsi:nil="true"/>
+    <APDescription xmlns="4873beb7-5857-4685-be1f-d57550cc96cc" xsi:nil="true"/>
+    <ContentItem xmlns="4873beb7-5857-4685-be1f-d57550cc96cc" xsi:nil="true"/>
+    <ClipArtFilename xmlns="4873beb7-5857-4685-be1f-d57550cc96cc" xsi:nil="true"/>
+    <TPInstallLocation xmlns="4873beb7-5857-4685-be1f-d57550cc96cc" xsi:nil="true"/>
+    <TimesCloned xmlns="4873beb7-5857-4685-be1f-d57550cc96cc" xsi:nil="true"/>
+    <PublishTargets xmlns="4873beb7-5857-4685-be1f-d57550cc96cc">OfficeOnlineVNext</PublishTargets>
+    <AcquiredFrom xmlns="4873beb7-5857-4685-be1f-d57550cc96cc">Internal MS</AcquiredFrom>
+    <AssetStart xmlns="4873beb7-5857-4685-be1f-d57550cc96cc">2011-11-23T17:29:00+00:00</AssetStart>
+    <FriendlyTitle xmlns="4873beb7-5857-4685-be1f-d57550cc96cc" xsi:nil="true"/>
+    <Provider xmlns="4873beb7-5857-4685-be1f-d57550cc96cc" xsi:nil="true"/>
+    <LastHandOff xmlns="4873beb7-5857-4685-be1f-d57550cc96cc" xsi:nil="true"/>
+    <TPClientViewer xmlns="4873beb7-5857-4685-be1f-d57550cc96cc" xsi:nil="true"/>
+    <TemplateStatus xmlns="4873beb7-5857-4685-be1f-d57550cc96cc">Complete</TemplateStatus>
+    <Downloads xmlns="4873beb7-5857-4685-be1f-d57550cc96cc">0</Downloads>
+    <OOCacheId xmlns="4873beb7-5857-4685-be1f-d57550cc96cc" xsi:nil="true"/>
+    <IsDeleted xmlns="4873beb7-5857-4685-be1f-d57550cc96cc">false</IsDeleted>
+    <LocPublishedDependentAssetsLookup xmlns="4873beb7-5857-4685-be1f-d57550cc96cc" xsi:nil="true"/>
+    <AssetExpire xmlns="4873beb7-5857-4685-be1f-d57550cc96cc">2029-05-12T07:00:00+00:00</AssetExpire>
+    <CSXSubmissionMarket xmlns="4873beb7-5857-4685-be1f-d57550cc96cc" xsi:nil="true"/>
+    <DSATActionTaken xmlns="4873beb7-5857-4685-be1f-d57550cc96cc" xsi:nil="true"/>
+    <SubmitterId xmlns="4873beb7-5857-4685-be1f-d57550cc96cc" xsi:nil="true"/>
+    <EditorialTags xmlns="4873beb7-5857-4685-be1f-d57550cc96cc" xsi:nil="true"/>
+    <TPExecutable xmlns="4873beb7-5857-4685-be1f-d57550cc96cc" xsi:nil="true"/>
+    <CSXSubmissionDate xmlns="4873beb7-5857-4685-be1f-d57550cc96cc" xsi:nil="true"/>
+    <CSXUpdate xmlns="4873beb7-5857-4685-be1f-d57550cc96cc">false</CSXUpdate>
+    <AssetType xmlns="4873beb7-5857-4685-be1f-d57550cc96cc">TP</AssetType>
+    <ApprovalLog xmlns="4873beb7-5857-4685-be1f-d57550cc96cc" xsi:nil="true"/>
+    <BugNumber xmlns="4873beb7-5857-4685-be1f-d57550cc96cc" xsi:nil="true"/>
+    <OriginAsset xmlns="4873beb7-5857-4685-be1f-d57550cc96cc" xsi:nil="true"/>
+    <TPComponent xmlns="4873beb7-5857-4685-be1f-d57550cc96cc" xsi:nil="true"/>
+    <Milestone xmlns="4873beb7-5857-4685-be1f-d57550cc96cc" xsi:nil="true"/>
+    <RecommendationsModifier xmlns="4873beb7-5857-4685-be1f-d57550cc96cc" xsi:nil="true"/>
+    <AssetId xmlns="4873beb7-5857-4685-be1f-d57550cc96cc">TP102787001</AssetId>
+    <PolicheckWords xmlns="4873beb7-5857-4685-be1f-d57550cc96cc" xsi:nil="true"/>
+    <TPLaunchHelpLink xmlns="4873beb7-5857-4685-be1f-d57550cc96cc" xsi:nil="true"/>
+    <IntlLocPriority xmlns="4873beb7-5857-4685-be1f-d57550cc96cc" xsi:nil="true"/>
+    <TPApplication xmlns="4873beb7-5857-4685-be1f-d57550cc96cc" xsi:nil="true"/>
+    <IntlLangReviewer xmlns="4873beb7-5857-4685-be1f-d57550cc96cc" xsi:nil="true"/>
+    <HandoffToMSDN xmlns="4873beb7-5857-4685-be1f-d57550cc96cc" xsi:nil="true"/>
+    <PlannedPubDate xmlns="4873beb7-5857-4685-be1f-d57550cc96cc" xsi:nil="true"/>
+    <CrawlForDependencies xmlns="4873beb7-5857-4685-be1f-d57550cc96cc">false</CrawlForDependencies>
+    <LocLastLocAttemptVersionLookup xmlns="4873beb7-5857-4685-be1f-d57550cc96cc">693888</LocLastLocAttemptVersionLookup>
+    <LocProcessedForHandoffsLookup xmlns="4873beb7-5857-4685-be1f-d57550cc96cc" xsi:nil="true"/>
+    <TrustLevel xmlns="4873beb7-5857-4685-be1f-d57550cc96cc">1 Microsoft Managed Content</TrustLevel>
+    <CampaignTagsTaxHTField0 xmlns="4873beb7-5857-4685-be1f-d57550cc96cc">
+      <Terms xmlns="http://schemas.microsoft.com/office/infopath/2007/PartnerControls"/>
+    </CampaignTagsTaxHTField0>
+    <TPNamespace xmlns="4873beb7-5857-4685-be1f-d57550cc96cc" xsi:nil="true"/>
+    <LocOverallPreviewStatusLookup xmlns="4873beb7-5857-4685-be1f-d57550cc96cc" xsi:nil="true"/>
+    <TaxCatchAll xmlns="4873beb7-5857-4685-be1f-d57550cc96cc"/>
+    <IsSearchable xmlns="4873beb7-5857-4685-be1f-d57550cc96cc">false</IsSearchable>
+    <TemplateTemplateType xmlns="4873beb7-5857-4685-be1f-d57550cc96cc">Word Document Template</TemplateTemplateType>
+    <Markets xmlns="4873beb7-5857-4685-be1f-d57550cc96cc"/>
+    <IntlLangReview xmlns="4873beb7-5857-4685-be1f-d57550cc96cc" xsi:nil="true"/>
+    <UAProjectedTotalWords xmlns="4873beb7-5857-4685-be1f-d57550cc96cc" xsi:nil="true"/>
+    <OutputCachingOn xmlns="4873beb7-5857-4685-be1f-d57550cc96cc">false</OutputCachingOn>
+    <AverageRating xmlns="4873beb7-5857-4685-be1f-d57550cc96cc" xsi:nil="true"/>
+    <LocMarketGroupTiers2 xmlns="4873beb7-5857-4685-be1f-d57550cc96cc" xsi:nil="true"/>
+    <APAuthor xmlns="4873beb7-5857-4685-be1f-d57550cc96cc">
+      <UserInfo>
+        <DisplayName>REDMOND\v-namall</DisplayName>
+        <AccountId>978</AccountId>
+        <AccountType/>
+      </UserInfo>
+    </APAuthor>
+    <TPCommandLine xmlns="4873beb7-5857-4685-be1f-d57550cc96cc" xsi:nil="true"/>
+    <LocManualTestRequired xmlns="4873beb7-5857-4685-be1f-d57550cc96cc">false</LocManualTestRequired>
+    <TPAppVersion xmlns="4873beb7-5857-4685-be1f-d57550cc96cc" xsi:nil="true"/>
+    <EditorialStatus xmlns="4873beb7-5857-4685-be1f-d57550cc96cc">Complete</EditorialStatus>
+    <LocProcessedForMarketsLookup xmlns="4873beb7-5857-4685-be1f-d57550cc96cc" xsi:nil="true"/>
+    <LastModifiedDateTime xmlns="4873beb7-5857-4685-be1f-d57550cc96cc" xsi:nil="true"/>
+    <TPLaunchHelpLinkType xmlns="4873beb7-5857-4685-be1f-d57550cc96cc">Template</TPLaunchHelpLinkType>
+    <ScenarioTagsTaxHTField0 xmlns="4873beb7-5857-4685-be1f-d57550cc96cc">
+      <Terms xmlns="http://schemas.microsoft.com/office/infopath/2007/PartnerControls"/>
+    </ScenarioTagsTaxHTField0>
+    <OriginalRelease xmlns="4873beb7-5857-4685-be1f-d57550cc96cc">14</OriginalRelease>
+    <LocalizationTagsTaxHTField0 xmlns="4873beb7-5857-4685-be1f-d57550cc96cc">
+      <Terms xmlns="http://schemas.microsoft.com/office/infopath/2007/PartnerControls"/>
+    </LocalizationTagsTaxHTField0>
+    <Manager xmlns="4873beb7-5857-4685-be1f-d57550cc96cc" xsi:nil="true"/>
+    <UALocRecommendation xmlns="4873beb7-5857-4685-be1f-d57550cc96cc">Localize</UALocRecommendation>
+    <LocOverallHandbackStatusLookup xmlns="4873beb7-5857-4685-be1f-d57550cc96cc" xsi:nil="true"/>
+    <ArtSampleDocs xmlns="4873beb7-5857-4685-be1f-d57550cc96cc" xsi:nil="true"/>
+    <UACurrentWords xmlns="4873beb7-5857-4685-be1f-d57550cc96cc" xsi:nil="true"/>
+    <ShowIn xmlns="4873beb7-5857-4685-be1f-d57550cc96cc">Show everywhere</ShowIn>
+    <CSXHash xmlns="4873beb7-5857-4685-be1f-d57550cc96cc" xsi:nil="true"/>
+    <VoteCount xmlns="4873beb7-5857-4685-be1f-d57550cc96cc" xsi:nil="true"/>
+    <InternalTagsTaxHTField0 xmlns="4873beb7-5857-4685-be1f-d57550cc96cc">
+      <Terms xmlns="http://schemas.microsoft.com/office/infopath/2007/PartnerControls"/>
+    </InternalTagsTaxHTField0>
+    <UANotes xmlns="4873beb7-5857-4685-be1f-d57550cc96cc" xsi:nil="true"/>
+  </documentManagement>
+</p:properties>
+</file>
+
+<file path=customXml/item2.xml><?xml version="1.0" encoding="utf-8"?>
 <ct:contentTypeSchema xmlns:ct="http://schemas.microsoft.com/office/2006/metadata/contentType" xmlns:ma="http://schemas.microsoft.com/office/2006/metadata/properties/metaAttributes" ct:_="" ma:_="" ma:contentTypeName="TemplateFile" ma:contentTypeID="0x0101006EDDDB5EE6D98C44930B742096920B300400F5B6D36B3EF94B4E9A635CDF2A18F5B8" ma:contentTypeVersion="72" ma:contentTypeDescription="Create a new document." ma:contentTypeScope="" ma:versionID="a23e56308344d904b51738559c3d67c9">
   <xsd:schema xmlns:xsd="http://www.w3.org/2001/XMLSchema" xmlns:xs="http://www.w3.org/2001/XMLSchema" xmlns:p="http://schemas.microsoft.com/office/2006/metadata/properties" xmlns:ns2="4873beb7-5857-4685-be1f-d57550cc96cc" targetNamespace="http://schemas.microsoft.com/office/2006/metadata/properties" ma:root="true" ma:fieldsID="cd0908cc4600e77bf5da051303e00c8d" ns2:_="">
     <xsd:import namespace="4873beb7-5857-4685-be1f-d57550cc96cc"/>
@@ -31234,143 +31568,17 @@
 </ct:contentTypeSchema>
 </file>
 
-<file path=customXml/item2.xml><?xml version="1.0" encoding="utf-8"?>
-<p:properties xmlns:p="http://schemas.microsoft.com/office/2006/metadata/properties" xmlns:xsi="http://www.w3.org/2001/XMLSchema-instance" xmlns:pc="http://schemas.microsoft.com/office/infopath/2007/PartnerControls">
-  <documentManagement>
-    <LocLastLocAttemptVersionTypeLookup xmlns="4873beb7-5857-4685-be1f-d57550cc96cc" xsi:nil="true"/>
-    <MarketSpecific xmlns="4873beb7-5857-4685-be1f-d57550cc96cc">false</MarketSpecific>
-    <ApprovalStatus xmlns="4873beb7-5857-4685-be1f-d57550cc96cc">InProgress</ApprovalStatus>
-    <LocComments xmlns="4873beb7-5857-4685-be1f-d57550cc96cc" xsi:nil="true"/>
-    <DirectSourceMarket xmlns="4873beb7-5857-4685-be1f-d57550cc96cc" xsi:nil="true"/>
-    <LocPublishedLinkedAssetsLookup xmlns="4873beb7-5857-4685-be1f-d57550cc96cc" xsi:nil="true"/>
-    <ThumbnailAssetId xmlns="4873beb7-5857-4685-be1f-d57550cc96cc" xsi:nil="true"/>
-    <PrimaryImageGen xmlns="4873beb7-5857-4685-be1f-d57550cc96cc">true</PrimaryImageGen>
-    <LegacyData xmlns="4873beb7-5857-4685-be1f-d57550cc96cc" xsi:nil="true"/>
-    <LocNewPublishedVersionLookup xmlns="4873beb7-5857-4685-be1f-d57550cc96cc" xsi:nil="true"/>
-    <NumericId xmlns="4873beb7-5857-4685-be1f-d57550cc96cc">102787001</NumericId>
-    <TPFriendlyName xmlns="4873beb7-5857-4685-be1f-d57550cc96cc" xsi:nil="true"/>
-    <LocOverallPublishStatusLookup xmlns="4873beb7-5857-4685-be1f-d57550cc96cc" xsi:nil="true"/>
-    <LocRecommendedHandoff xmlns="4873beb7-5857-4685-be1f-d57550cc96cc" xsi:nil="true"/>
-    <BlockPublish xmlns="4873beb7-5857-4685-be1f-d57550cc96cc">false</BlockPublish>
-    <BusinessGroup xmlns="4873beb7-5857-4685-be1f-d57550cc96cc" xsi:nil="true"/>
-    <OpenTemplate xmlns="4873beb7-5857-4685-be1f-d57550cc96cc">true</OpenTemplate>
-    <SourceTitle xmlns="4873beb7-5857-4685-be1f-d57550cc96cc" xsi:nil="true"/>
-    <LocOverallLocStatusLookup xmlns="4873beb7-5857-4685-be1f-d57550cc96cc" xsi:nil="true"/>
-    <APEditor xmlns="4873beb7-5857-4685-be1f-d57550cc96cc">
-      <UserInfo>
-        <DisplayName/>
-        <AccountId xsi:nil="true"/>
-        <AccountType/>
-      </UserInfo>
-    </APEditor>
-    <UALocComments xmlns="4873beb7-5857-4685-be1f-d57550cc96cc" xsi:nil="true"/>
-    <IntlLangReviewDate xmlns="4873beb7-5857-4685-be1f-d57550cc96cc" xsi:nil="true"/>
-    <PublishStatusLookup xmlns="4873beb7-5857-4685-be1f-d57550cc96cc">
-      <Value>1343188</Value>
-    </PublishStatusLookup>
-    <ParentAssetId xmlns="4873beb7-5857-4685-be1f-d57550cc96cc" xsi:nil="true"/>
-    <FeatureTagsTaxHTField0 xmlns="4873beb7-5857-4685-be1f-d57550cc96cc">
-      <Terms xmlns="http://schemas.microsoft.com/office/infopath/2007/PartnerControls"/>
-    </FeatureTagsTaxHTField0>
-    <MachineTranslated xmlns="4873beb7-5857-4685-be1f-d57550cc96cc">false</MachineTranslated>
-    <Providers xmlns="4873beb7-5857-4685-be1f-d57550cc96cc" xsi:nil="true"/>
-    <OriginalSourceMarket xmlns="4873beb7-5857-4685-be1f-d57550cc96cc" xsi:nil="true"/>
-    <APDescription xmlns="4873beb7-5857-4685-be1f-d57550cc96cc" xsi:nil="true"/>
-    <ContentItem xmlns="4873beb7-5857-4685-be1f-d57550cc96cc" xsi:nil="true"/>
-    <ClipArtFilename xmlns="4873beb7-5857-4685-be1f-d57550cc96cc" xsi:nil="true"/>
-    <TPInstallLocation xmlns="4873beb7-5857-4685-be1f-d57550cc96cc" xsi:nil="true"/>
-    <TimesCloned xmlns="4873beb7-5857-4685-be1f-d57550cc96cc" xsi:nil="true"/>
-    <PublishTargets xmlns="4873beb7-5857-4685-be1f-d57550cc96cc">OfficeOnlineVNext</PublishTargets>
-    <AcquiredFrom xmlns="4873beb7-5857-4685-be1f-d57550cc96cc">Internal MS</AcquiredFrom>
-    <AssetStart xmlns="4873beb7-5857-4685-be1f-d57550cc96cc">2011-11-23T17:29:00+00:00</AssetStart>
-    <FriendlyTitle xmlns="4873beb7-5857-4685-be1f-d57550cc96cc" xsi:nil="true"/>
-    <Provider xmlns="4873beb7-5857-4685-be1f-d57550cc96cc" xsi:nil="true"/>
-    <LastHandOff xmlns="4873beb7-5857-4685-be1f-d57550cc96cc" xsi:nil="true"/>
-    <TPClientViewer xmlns="4873beb7-5857-4685-be1f-d57550cc96cc" xsi:nil="true"/>
-    <TemplateStatus xmlns="4873beb7-5857-4685-be1f-d57550cc96cc">Complete</TemplateStatus>
-    <Downloads xmlns="4873beb7-5857-4685-be1f-d57550cc96cc">0</Downloads>
-    <OOCacheId xmlns="4873beb7-5857-4685-be1f-d57550cc96cc" xsi:nil="true"/>
-    <IsDeleted xmlns="4873beb7-5857-4685-be1f-d57550cc96cc">false</IsDeleted>
-    <LocPublishedDependentAssetsLookup xmlns="4873beb7-5857-4685-be1f-d57550cc96cc" xsi:nil="true"/>
-    <AssetExpire xmlns="4873beb7-5857-4685-be1f-d57550cc96cc">2029-05-12T07:00:00+00:00</AssetExpire>
-    <CSXSubmissionMarket xmlns="4873beb7-5857-4685-be1f-d57550cc96cc" xsi:nil="true"/>
-    <DSATActionTaken xmlns="4873beb7-5857-4685-be1f-d57550cc96cc" xsi:nil="true"/>
-    <SubmitterId xmlns="4873beb7-5857-4685-be1f-d57550cc96cc" xsi:nil="true"/>
-    <EditorialTags xmlns="4873beb7-5857-4685-be1f-d57550cc96cc" xsi:nil="true"/>
-    <TPExecutable xmlns="4873beb7-5857-4685-be1f-d57550cc96cc" xsi:nil="true"/>
-    <CSXSubmissionDate xmlns="4873beb7-5857-4685-be1f-d57550cc96cc" xsi:nil="true"/>
-    <CSXUpdate xmlns="4873beb7-5857-4685-be1f-d57550cc96cc">false</CSXUpdate>
-    <AssetType xmlns="4873beb7-5857-4685-be1f-d57550cc96cc">TP</AssetType>
-    <ApprovalLog xmlns="4873beb7-5857-4685-be1f-d57550cc96cc" xsi:nil="true"/>
-    <BugNumber xmlns="4873beb7-5857-4685-be1f-d57550cc96cc" xsi:nil="true"/>
-    <OriginAsset xmlns="4873beb7-5857-4685-be1f-d57550cc96cc" xsi:nil="true"/>
-    <TPComponent xmlns="4873beb7-5857-4685-be1f-d57550cc96cc" xsi:nil="true"/>
-    <Milestone xmlns="4873beb7-5857-4685-be1f-d57550cc96cc" xsi:nil="true"/>
-    <RecommendationsModifier xmlns="4873beb7-5857-4685-be1f-d57550cc96cc" xsi:nil="true"/>
-    <AssetId xmlns="4873beb7-5857-4685-be1f-d57550cc96cc">TP102787001</AssetId>
-    <PolicheckWords xmlns="4873beb7-5857-4685-be1f-d57550cc96cc" xsi:nil="true"/>
-    <TPLaunchHelpLink xmlns="4873beb7-5857-4685-be1f-d57550cc96cc" xsi:nil="true"/>
-    <IntlLocPriority xmlns="4873beb7-5857-4685-be1f-d57550cc96cc" xsi:nil="true"/>
-    <TPApplication xmlns="4873beb7-5857-4685-be1f-d57550cc96cc" xsi:nil="true"/>
-    <IntlLangReviewer xmlns="4873beb7-5857-4685-be1f-d57550cc96cc" xsi:nil="true"/>
-    <HandoffToMSDN xmlns="4873beb7-5857-4685-be1f-d57550cc96cc" xsi:nil="true"/>
-    <PlannedPubDate xmlns="4873beb7-5857-4685-be1f-d57550cc96cc" xsi:nil="true"/>
-    <CrawlForDependencies xmlns="4873beb7-5857-4685-be1f-d57550cc96cc">false</CrawlForDependencies>
-    <LocLastLocAttemptVersionLookup xmlns="4873beb7-5857-4685-be1f-d57550cc96cc">693888</LocLastLocAttemptVersionLookup>
-    <LocProcessedForHandoffsLookup xmlns="4873beb7-5857-4685-be1f-d57550cc96cc" xsi:nil="true"/>
-    <TrustLevel xmlns="4873beb7-5857-4685-be1f-d57550cc96cc">1 Microsoft Managed Content</TrustLevel>
-    <CampaignTagsTaxHTField0 xmlns="4873beb7-5857-4685-be1f-d57550cc96cc">
-      <Terms xmlns="http://schemas.microsoft.com/office/infopath/2007/PartnerControls"/>
-    </CampaignTagsTaxHTField0>
-    <TPNamespace xmlns="4873beb7-5857-4685-be1f-d57550cc96cc" xsi:nil="true"/>
-    <LocOverallPreviewStatusLookup xmlns="4873beb7-5857-4685-be1f-d57550cc96cc" xsi:nil="true"/>
-    <TaxCatchAll xmlns="4873beb7-5857-4685-be1f-d57550cc96cc"/>
-    <IsSearchable xmlns="4873beb7-5857-4685-be1f-d57550cc96cc">false</IsSearchable>
-    <TemplateTemplateType xmlns="4873beb7-5857-4685-be1f-d57550cc96cc">Word Document Template</TemplateTemplateType>
-    <Markets xmlns="4873beb7-5857-4685-be1f-d57550cc96cc"/>
-    <IntlLangReview xmlns="4873beb7-5857-4685-be1f-d57550cc96cc" xsi:nil="true"/>
-    <UAProjectedTotalWords xmlns="4873beb7-5857-4685-be1f-d57550cc96cc" xsi:nil="true"/>
-    <OutputCachingOn xmlns="4873beb7-5857-4685-be1f-d57550cc96cc">false</OutputCachingOn>
-    <AverageRating xmlns="4873beb7-5857-4685-be1f-d57550cc96cc" xsi:nil="true"/>
-    <LocMarketGroupTiers2 xmlns="4873beb7-5857-4685-be1f-d57550cc96cc" xsi:nil="true"/>
-    <APAuthor xmlns="4873beb7-5857-4685-be1f-d57550cc96cc">
-      <UserInfo>
-        <DisplayName>REDMOND\v-namall</DisplayName>
-        <AccountId>978</AccountId>
-        <AccountType/>
-      </UserInfo>
-    </APAuthor>
-    <TPCommandLine xmlns="4873beb7-5857-4685-be1f-d57550cc96cc" xsi:nil="true"/>
-    <LocManualTestRequired xmlns="4873beb7-5857-4685-be1f-d57550cc96cc">false</LocManualTestRequired>
-    <TPAppVersion xmlns="4873beb7-5857-4685-be1f-d57550cc96cc" xsi:nil="true"/>
-    <EditorialStatus xmlns="4873beb7-5857-4685-be1f-d57550cc96cc">Complete</EditorialStatus>
-    <LocProcessedForMarketsLookup xmlns="4873beb7-5857-4685-be1f-d57550cc96cc" xsi:nil="true"/>
-    <LastModifiedDateTime xmlns="4873beb7-5857-4685-be1f-d57550cc96cc" xsi:nil="true"/>
-    <TPLaunchHelpLinkType xmlns="4873beb7-5857-4685-be1f-d57550cc96cc">Template</TPLaunchHelpLinkType>
-    <ScenarioTagsTaxHTField0 xmlns="4873beb7-5857-4685-be1f-d57550cc96cc">
-      <Terms xmlns="http://schemas.microsoft.com/office/infopath/2007/PartnerControls"/>
-    </ScenarioTagsTaxHTField0>
-    <OriginalRelease xmlns="4873beb7-5857-4685-be1f-d57550cc96cc">14</OriginalRelease>
-    <LocalizationTagsTaxHTField0 xmlns="4873beb7-5857-4685-be1f-d57550cc96cc">
-      <Terms xmlns="http://schemas.microsoft.com/office/infopath/2007/PartnerControls"/>
-    </LocalizationTagsTaxHTField0>
-    <Manager xmlns="4873beb7-5857-4685-be1f-d57550cc96cc" xsi:nil="true"/>
-    <UALocRecommendation xmlns="4873beb7-5857-4685-be1f-d57550cc96cc">Localize</UALocRecommendation>
-    <LocOverallHandbackStatusLookup xmlns="4873beb7-5857-4685-be1f-d57550cc96cc" xsi:nil="true"/>
-    <ArtSampleDocs xmlns="4873beb7-5857-4685-be1f-d57550cc96cc" xsi:nil="true"/>
-    <UACurrentWords xmlns="4873beb7-5857-4685-be1f-d57550cc96cc" xsi:nil="true"/>
-    <ShowIn xmlns="4873beb7-5857-4685-be1f-d57550cc96cc">Show everywhere</ShowIn>
-    <CSXHash xmlns="4873beb7-5857-4685-be1f-d57550cc96cc" xsi:nil="true"/>
-    <VoteCount xmlns="4873beb7-5857-4685-be1f-d57550cc96cc" xsi:nil="true"/>
-    <InternalTagsTaxHTField0 xmlns="4873beb7-5857-4685-be1f-d57550cc96cc">
-      <Terms xmlns="http://schemas.microsoft.com/office/infopath/2007/PartnerControls"/>
-    </InternalTagsTaxHTField0>
-    <UANotes xmlns="4873beb7-5857-4685-be1f-d57550cc96cc" xsi:nil="true"/>
-  </documentManagement>
-</p:properties>
+<file path=customXml/itemProps1.xml><?xml version="1.0" encoding="utf-8"?>
+<ds:datastoreItem xmlns:ds="http://schemas.openxmlformats.org/officeDocument/2006/customXml" ds:itemID="{7FBDB1CC-CEFB-4E46-8174-1F0AA0D30B24}">
+  <ds:schemaRefs>
+    <ds:schemaRef ds:uri="http://schemas.microsoft.com/office/2006/metadata/properties"/>
+    <ds:schemaRef ds:uri="http://schemas.microsoft.com/office/infopath/2007/PartnerControls"/>
+    <ds:schemaRef ds:uri="4873beb7-5857-4685-be1f-d57550cc96cc"/>
+  </ds:schemaRefs>
+</ds:datastoreItem>
 </file>
 
-<file path=customXml/itemProps1.xml><?xml version="1.0" encoding="utf-8"?>
+<file path=customXml/itemProps2.xml><?xml version="1.0" encoding="utf-8"?>
 <ds:datastoreItem xmlns:ds="http://schemas.openxmlformats.org/officeDocument/2006/customXml" ds:itemID="{4B3A7E92-E05A-4924-9E8A-9F6659E5855B}">
   <ds:schemaRefs>
     <ds:schemaRef ds:uri="http://schemas.microsoft.com/office/2006/metadata/contentType"/>
@@ -31386,14 +31594,4 @@
     <ds:schemaRef ds:uri="http://schemas.microsoft.com/internal/obd"/>
   </ds:schemaRefs>
 </ds:datastoreItem>
-</file>
-
-<file path=customXml/itemProps2.xml><?xml version="1.0" encoding="utf-8"?>
-<ds:datastoreItem xmlns:ds="http://schemas.openxmlformats.org/officeDocument/2006/customXml" ds:itemID="{7FBDB1CC-CEFB-4E46-8174-1F0AA0D30B24}">
-  <ds:schemaRefs>
-    <ds:schemaRef ds:uri="http://schemas.microsoft.com/office/2006/metadata/properties"/>
-    <ds:schemaRef ds:uri="http://schemas.microsoft.com/office/infopath/2007/PartnerControls"/>
-    <ds:schemaRef ds:uri="4873beb7-5857-4685-be1f-d57550cc96cc"/>
-  </ds:schemaRefs>
-</ds:datastoreItem>
 </file>
</xml_diff>

<commit_message>
Fase de evaluacion terminada
</commit_message>
<xml_diff>
--- a/DSM-BCD/APOYO/Diccionario Cáncer de mama.docx
+++ b/DSM-BCD/APOYO/Diccionario Cáncer de mama.docx
@@ -3397,15 +3397,15 @@
         <w:rPr>
           <w:rStyle w:val="Hipervnculo"/>
           <w:rFonts w:ascii="Calibri Light" w:eastAsiaTheme="majorEastAsia" w:hAnsi="Calibri Light" w:cs="Calibri Light"/>
-          <w:lang w:val="en-US"/>
+          <w:lang w:val="es-CO"/>
         </w:rPr>
       </w:pPr>
-      <w:hyperlink r:id="rId53" w:history="1">
+      <w:hyperlink r:id="rId53" w:anchor=":~:text=Descriptive%20analytics%20is%20the%20process,but%20doesn't%20dig%20deeper" w:history="1">
         <w:r>
           <w:rPr>
             <w:rStyle w:val="Hipervnculo"/>
             <w:rFonts w:ascii="Calibri Light" w:eastAsiaTheme="majorEastAsia" w:hAnsi="Calibri Light" w:cs="Calibri Light"/>
-            <w:lang w:val="en-US"/>
+            <w:lang w:val="es-CO"/>
           </w:rPr>
           <w:t>https://online.hbs.edu/blog/post/descriptive-analytics#:~:text=Descriptive%20analytics%20is%20the%20process,but%20doesn't%20dig%20deeper</w:t>
         </w:r>
@@ -3414,7 +3414,7 @@
         <w:rPr>
           <w:rStyle w:val="Hipervnculo"/>
           <w:rFonts w:ascii="Calibri Light" w:eastAsiaTheme="majorEastAsia" w:hAnsi="Calibri Light" w:cs="Calibri Light"/>
-          <w:lang w:val="en-US"/>
+          <w:lang w:val="es-CO"/>
         </w:rPr>
         <w:t>.</w:t>
       </w:r>
@@ -3426,7 +3426,7 @@
         <w:rPr>
           <w:rStyle w:val="Hipervnculo"/>
           <w:rFonts w:ascii="Calibri Light" w:eastAsiaTheme="majorEastAsia" w:hAnsi="Calibri Light" w:cs="Calibri Light"/>
-          <w:lang w:val="en-US"/>
+          <w:lang w:val="es-CO"/>
         </w:rPr>
       </w:pPr>
     </w:p>
@@ -3437,7 +3437,7 @@
         <w:rPr>
           <w:rStyle w:val="Hipervnculo"/>
           <w:rFonts w:ascii="Calibri Light" w:eastAsiaTheme="majorEastAsia" w:hAnsi="Calibri Light" w:cs="Calibri Light"/>
-          <w:lang w:val="en-US"/>
+          <w:lang w:val="es-CO"/>
         </w:rPr>
       </w:pPr>
     </w:p>
@@ -3448,7 +3448,7 @@
         <w:rPr>
           <w:rStyle w:val="Hipervnculo"/>
           <w:rFonts w:ascii="Calibri Light" w:eastAsiaTheme="majorEastAsia" w:hAnsi="Calibri Light" w:cs="Calibri Light"/>
-          <w:lang w:val="en-US"/>
+          <w:lang w:val="es-CO"/>
         </w:rPr>
       </w:pPr>
     </w:p>
@@ -3486,7 +3486,7 @@
         <w:rPr>
           <w:rStyle w:val="Hipervnculo"/>
           <w:rFonts w:ascii="Calibri Light" w:eastAsiaTheme="majorEastAsia" w:hAnsi="Calibri Light" w:cs="Calibri Light"/>
-          <w:lang w:val="en-US"/>
+          <w:lang w:val="es-CO"/>
         </w:rPr>
       </w:pPr>
       <w:hyperlink r:id="rId54" w:history="1">
@@ -3507,7 +3507,7 @@
         <w:rPr>
           <w:rStyle w:val="Hipervnculo"/>
           <w:rFonts w:ascii="Calibri Light" w:eastAsiaTheme="majorEastAsia" w:hAnsi="Calibri Light" w:cs="Calibri Light"/>
-          <w:lang w:val="en-US"/>
+          <w:lang w:val="es-CO"/>
         </w:rPr>
       </w:pPr>
       <w:hyperlink r:id="rId55" w:history="1">
@@ -3515,7 +3515,7 @@
           <w:rPr>
             <w:rStyle w:val="Hipervnculo"/>
             <w:rFonts w:ascii="Calibri Light" w:eastAsiaTheme="majorEastAsia" w:hAnsi="Calibri Light" w:cs="Calibri Light"/>
-            <w:lang w:val="en-US"/>
+            <w:lang w:val="es-CO"/>
           </w:rPr>
           <w:t>https://vitalflux.com/correlation-heatmap-with-seaborn-pandas/</w:t>
         </w:r>
@@ -3528,7 +3528,7 @@
         <w:rPr>
           <w:rStyle w:val="Hipervnculo"/>
           <w:rFonts w:ascii="Calibri Light" w:eastAsiaTheme="majorEastAsia" w:hAnsi="Calibri Light" w:cs="Calibri Light"/>
-          <w:lang w:val="en-US"/>
+          <w:lang w:val="es-CO"/>
         </w:rPr>
       </w:pPr>
       <w:hyperlink r:id="rId56" w:history="1">
@@ -3536,7 +3536,7 @@
           <w:rPr>
             <w:rStyle w:val="Hipervnculo"/>
             <w:rFonts w:ascii="Calibri Light" w:eastAsiaTheme="majorEastAsia" w:hAnsi="Calibri Light" w:cs="Calibri Light"/>
-            <w:lang w:val="en-US"/>
+            <w:lang w:val="es-CO"/>
           </w:rPr>
           <w:t>https://www.sfu.ca/~mjbrydon/tutorials/BAinPy/08_correlation.html</w:t>
         </w:r>
@@ -3549,14 +3549,14 @@
         <w:rPr>
           <w:rStyle w:val="Hipervnculo"/>
           <w:rFonts w:ascii="Calibri Light" w:eastAsiaTheme="majorEastAsia" w:hAnsi="Calibri Light" w:cs="Calibri Light"/>
-          <w:lang w:val="en-US"/>
+          <w:lang w:val="es-CO"/>
         </w:rPr>
       </w:pPr>
       <w:r>
         <w:rPr>
           <w:rStyle w:val="Hipervnculo"/>
           <w:rFonts w:ascii="Calibri Light" w:eastAsiaTheme="majorEastAsia" w:hAnsi="Calibri Light" w:cs="Calibri Light"/>
-          <w:lang w:val="en-US"/>
+          <w:lang w:val="es-CO"/>
         </w:rPr>
         <w:t>https://datagy.io/seaborn-regplot-lmplot/</w:t>
       </w:r>
@@ -3568,9 +3568,28 @@
         <w:rPr>
           <w:rStyle w:val="Hipervnculo"/>
           <w:rFonts w:ascii="Calibri Light" w:eastAsiaTheme="majorEastAsia" w:hAnsi="Calibri Light" w:cs="Calibri Light"/>
-          <w:lang w:val="en-US"/>
+          <w:lang w:val="es-CO"/>
         </w:rPr>
       </w:pPr>
+    </w:p>
+    <w:p>
+      <w:pPr>
+        <w:pStyle w:val="Prrafodelista"/>
+        <w:jc w:val="both"/>
+        <w:rPr>
+          <w:rStyle w:val="Hipervnculo"/>
+          <w:rFonts w:ascii="Calibri Light" w:eastAsiaTheme="majorEastAsia" w:hAnsi="Calibri Light" w:cs="Calibri Light"/>
+          <w:lang w:val="es-CO"/>
+        </w:rPr>
+      </w:pPr>
+      <w:r>
+        <w:rPr>
+          <w:rStyle w:val="Hipervnculo"/>
+          <w:rFonts w:ascii="Calibri Light" w:eastAsiaTheme="majorEastAsia" w:hAnsi="Calibri Light" w:cs="Calibri Light"/>
+          <w:lang w:val="es-CO"/>
+        </w:rPr>
+        <w:t>https://www.datacamp.com/tutorial/introduction-t-sne</w:t>
+      </w:r>
     </w:p>
     <w:sectPr>
       <w:pgSz w:w="11906" w:h="16838" w:code="9"/>
@@ -30393,142 +30412,6 @@
 </file>
 
 <file path=customXml/item1.xml><?xml version="1.0" encoding="utf-8"?>
-<p:properties xmlns:p="http://schemas.microsoft.com/office/2006/metadata/properties" xmlns:xsi="http://www.w3.org/2001/XMLSchema-instance" xmlns:pc="http://schemas.microsoft.com/office/infopath/2007/PartnerControls">
-  <documentManagement>
-    <LocLastLocAttemptVersionTypeLookup xmlns="4873beb7-5857-4685-be1f-d57550cc96cc" xsi:nil="true"/>
-    <MarketSpecific xmlns="4873beb7-5857-4685-be1f-d57550cc96cc">false</MarketSpecific>
-    <ApprovalStatus xmlns="4873beb7-5857-4685-be1f-d57550cc96cc">InProgress</ApprovalStatus>
-    <LocComments xmlns="4873beb7-5857-4685-be1f-d57550cc96cc" xsi:nil="true"/>
-    <DirectSourceMarket xmlns="4873beb7-5857-4685-be1f-d57550cc96cc" xsi:nil="true"/>
-    <LocPublishedLinkedAssetsLookup xmlns="4873beb7-5857-4685-be1f-d57550cc96cc" xsi:nil="true"/>
-    <ThumbnailAssetId xmlns="4873beb7-5857-4685-be1f-d57550cc96cc" xsi:nil="true"/>
-    <PrimaryImageGen xmlns="4873beb7-5857-4685-be1f-d57550cc96cc">true</PrimaryImageGen>
-    <LegacyData xmlns="4873beb7-5857-4685-be1f-d57550cc96cc" xsi:nil="true"/>
-    <LocNewPublishedVersionLookup xmlns="4873beb7-5857-4685-be1f-d57550cc96cc" xsi:nil="true"/>
-    <NumericId xmlns="4873beb7-5857-4685-be1f-d57550cc96cc">102787001</NumericId>
-    <TPFriendlyName xmlns="4873beb7-5857-4685-be1f-d57550cc96cc" xsi:nil="true"/>
-    <LocOverallPublishStatusLookup xmlns="4873beb7-5857-4685-be1f-d57550cc96cc" xsi:nil="true"/>
-    <LocRecommendedHandoff xmlns="4873beb7-5857-4685-be1f-d57550cc96cc" xsi:nil="true"/>
-    <BlockPublish xmlns="4873beb7-5857-4685-be1f-d57550cc96cc">false</BlockPublish>
-    <BusinessGroup xmlns="4873beb7-5857-4685-be1f-d57550cc96cc" xsi:nil="true"/>
-    <OpenTemplate xmlns="4873beb7-5857-4685-be1f-d57550cc96cc">true</OpenTemplate>
-    <SourceTitle xmlns="4873beb7-5857-4685-be1f-d57550cc96cc" xsi:nil="true"/>
-    <LocOverallLocStatusLookup xmlns="4873beb7-5857-4685-be1f-d57550cc96cc" xsi:nil="true"/>
-    <APEditor xmlns="4873beb7-5857-4685-be1f-d57550cc96cc">
-      <UserInfo>
-        <DisplayName/>
-        <AccountId xsi:nil="true"/>
-        <AccountType/>
-      </UserInfo>
-    </APEditor>
-    <UALocComments xmlns="4873beb7-5857-4685-be1f-d57550cc96cc" xsi:nil="true"/>
-    <IntlLangReviewDate xmlns="4873beb7-5857-4685-be1f-d57550cc96cc" xsi:nil="true"/>
-    <PublishStatusLookup xmlns="4873beb7-5857-4685-be1f-d57550cc96cc">
-      <Value>1343188</Value>
-    </PublishStatusLookup>
-    <ParentAssetId xmlns="4873beb7-5857-4685-be1f-d57550cc96cc" xsi:nil="true"/>
-    <FeatureTagsTaxHTField0 xmlns="4873beb7-5857-4685-be1f-d57550cc96cc">
-      <Terms xmlns="http://schemas.microsoft.com/office/infopath/2007/PartnerControls"/>
-    </FeatureTagsTaxHTField0>
-    <MachineTranslated xmlns="4873beb7-5857-4685-be1f-d57550cc96cc">false</MachineTranslated>
-    <Providers xmlns="4873beb7-5857-4685-be1f-d57550cc96cc" xsi:nil="true"/>
-    <OriginalSourceMarket xmlns="4873beb7-5857-4685-be1f-d57550cc96cc" xsi:nil="true"/>
-    <APDescription xmlns="4873beb7-5857-4685-be1f-d57550cc96cc" xsi:nil="true"/>
-    <ContentItem xmlns="4873beb7-5857-4685-be1f-d57550cc96cc" xsi:nil="true"/>
-    <ClipArtFilename xmlns="4873beb7-5857-4685-be1f-d57550cc96cc" xsi:nil="true"/>
-    <TPInstallLocation xmlns="4873beb7-5857-4685-be1f-d57550cc96cc" xsi:nil="true"/>
-    <TimesCloned xmlns="4873beb7-5857-4685-be1f-d57550cc96cc" xsi:nil="true"/>
-    <PublishTargets xmlns="4873beb7-5857-4685-be1f-d57550cc96cc">OfficeOnlineVNext</PublishTargets>
-    <AcquiredFrom xmlns="4873beb7-5857-4685-be1f-d57550cc96cc">Internal MS</AcquiredFrom>
-    <AssetStart xmlns="4873beb7-5857-4685-be1f-d57550cc96cc">2011-11-23T17:29:00+00:00</AssetStart>
-    <FriendlyTitle xmlns="4873beb7-5857-4685-be1f-d57550cc96cc" xsi:nil="true"/>
-    <Provider xmlns="4873beb7-5857-4685-be1f-d57550cc96cc" xsi:nil="true"/>
-    <LastHandOff xmlns="4873beb7-5857-4685-be1f-d57550cc96cc" xsi:nil="true"/>
-    <TPClientViewer xmlns="4873beb7-5857-4685-be1f-d57550cc96cc" xsi:nil="true"/>
-    <TemplateStatus xmlns="4873beb7-5857-4685-be1f-d57550cc96cc">Complete</TemplateStatus>
-    <Downloads xmlns="4873beb7-5857-4685-be1f-d57550cc96cc">0</Downloads>
-    <OOCacheId xmlns="4873beb7-5857-4685-be1f-d57550cc96cc" xsi:nil="true"/>
-    <IsDeleted xmlns="4873beb7-5857-4685-be1f-d57550cc96cc">false</IsDeleted>
-    <LocPublishedDependentAssetsLookup xmlns="4873beb7-5857-4685-be1f-d57550cc96cc" xsi:nil="true"/>
-    <AssetExpire xmlns="4873beb7-5857-4685-be1f-d57550cc96cc">2029-05-12T07:00:00+00:00</AssetExpire>
-    <CSXSubmissionMarket xmlns="4873beb7-5857-4685-be1f-d57550cc96cc" xsi:nil="true"/>
-    <DSATActionTaken xmlns="4873beb7-5857-4685-be1f-d57550cc96cc" xsi:nil="true"/>
-    <SubmitterId xmlns="4873beb7-5857-4685-be1f-d57550cc96cc" xsi:nil="true"/>
-    <EditorialTags xmlns="4873beb7-5857-4685-be1f-d57550cc96cc" xsi:nil="true"/>
-    <TPExecutable xmlns="4873beb7-5857-4685-be1f-d57550cc96cc" xsi:nil="true"/>
-    <CSXSubmissionDate xmlns="4873beb7-5857-4685-be1f-d57550cc96cc" xsi:nil="true"/>
-    <CSXUpdate xmlns="4873beb7-5857-4685-be1f-d57550cc96cc">false</CSXUpdate>
-    <AssetType xmlns="4873beb7-5857-4685-be1f-d57550cc96cc">TP</AssetType>
-    <ApprovalLog xmlns="4873beb7-5857-4685-be1f-d57550cc96cc" xsi:nil="true"/>
-    <BugNumber xmlns="4873beb7-5857-4685-be1f-d57550cc96cc" xsi:nil="true"/>
-    <OriginAsset xmlns="4873beb7-5857-4685-be1f-d57550cc96cc" xsi:nil="true"/>
-    <TPComponent xmlns="4873beb7-5857-4685-be1f-d57550cc96cc" xsi:nil="true"/>
-    <Milestone xmlns="4873beb7-5857-4685-be1f-d57550cc96cc" xsi:nil="true"/>
-    <RecommendationsModifier xmlns="4873beb7-5857-4685-be1f-d57550cc96cc" xsi:nil="true"/>
-    <AssetId xmlns="4873beb7-5857-4685-be1f-d57550cc96cc">TP102787001</AssetId>
-    <PolicheckWords xmlns="4873beb7-5857-4685-be1f-d57550cc96cc" xsi:nil="true"/>
-    <TPLaunchHelpLink xmlns="4873beb7-5857-4685-be1f-d57550cc96cc" xsi:nil="true"/>
-    <IntlLocPriority xmlns="4873beb7-5857-4685-be1f-d57550cc96cc" xsi:nil="true"/>
-    <TPApplication xmlns="4873beb7-5857-4685-be1f-d57550cc96cc" xsi:nil="true"/>
-    <IntlLangReviewer xmlns="4873beb7-5857-4685-be1f-d57550cc96cc" xsi:nil="true"/>
-    <HandoffToMSDN xmlns="4873beb7-5857-4685-be1f-d57550cc96cc" xsi:nil="true"/>
-    <PlannedPubDate xmlns="4873beb7-5857-4685-be1f-d57550cc96cc" xsi:nil="true"/>
-    <CrawlForDependencies xmlns="4873beb7-5857-4685-be1f-d57550cc96cc">false</CrawlForDependencies>
-    <LocLastLocAttemptVersionLookup xmlns="4873beb7-5857-4685-be1f-d57550cc96cc">693888</LocLastLocAttemptVersionLookup>
-    <LocProcessedForHandoffsLookup xmlns="4873beb7-5857-4685-be1f-d57550cc96cc" xsi:nil="true"/>
-    <TrustLevel xmlns="4873beb7-5857-4685-be1f-d57550cc96cc">1 Microsoft Managed Content</TrustLevel>
-    <CampaignTagsTaxHTField0 xmlns="4873beb7-5857-4685-be1f-d57550cc96cc">
-      <Terms xmlns="http://schemas.microsoft.com/office/infopath/2007/PartnerControls"/>
-    </CampaignTagsTaxHTField0>
-    <TPNamespace xmlns="4873beb7-5857-4685-be1f-d57550cc96cc" xsi:nil="true"/>
-    <LocOverallPreviewStatusLookup xmlns="4873beb7-5857-4685-be1f-d57550cc96cc" xsi:nil="true"/>
-    <TaxCatchAll xmlns="4873beb7-5857-4685-be1f-d57550cc96cc"/>
-    <IsSearchable xmlns="4873beb7-5857-4685-be1f-d57550cc96cc">false</IsSearchable>
-    <TemplateTemplateType xmlns="4873beb7-5857-4685-be1f-d57550cc96cc">Word Document Template</TemplateTemplateType>
-    <Markets xmlns="4873beb7-5857-4685-be1f-d57550cc96cc"/>
-    <IntlLangReview xmlns="4873beb7-5857-4685-be1f-d57550cc96cc" xsi:nil="true"/>
-    <UAProjectedTotalWords xmlns="4873beb7-5857-4685-be1f-d57550cc96cc" xsi:nil="true"/>
-    <OutputCachingOn xmlns="4873beb7-5857-4685-be1f-d57550cc96cc">false</OutputCachingOn>
-    <AverageRating xmlns="4873beb7-5857-4685-be1f-d57550cc96cc" xsi:nil="true"/>
-    <LocMarketGroupTiers2 xmlns="4873beb7-5857-4685-be1f-d57550cc96cc" xsi:nil="true"/>
-    <APAuthor xmlns="4873beb7-5857-4685-be1f-d57550cc96cc">
-      <UserInfo>
-        <DisplayName>REDMOND\v-namall</DisplayName>
-        <AccountId>978</AccountId>
-        <AccountType/>
-      </UserInfo>
-    </APAuthor>
-    <TPCommandLine xmlns="4873beb7-5857-4685-be1f-d57550cc96cc" xsi:nil="true"/>
-    <LocManualTestRequired xmlns="4873beb7-5857-4685-be1f-d57550cc96cc">false</LocManualTestRequired>
-    <TPAppVersion xmlns="4873beb7-5857-4685-be1f-d57550cc96cc" xsi:nil="true"/>
-    <EditorialStatus xmlns="4873beb7-5857-4685-be1f-d57550cc96cc">Complete</EditorialStatus>
-    <LocProcessedForMarketsLookup xmlns="4873beb7-5857-4685-be1f-d57550cc96cc" xsi:nil="true"/>
-    <LastModifiedDateTime xmlns="4873beb7-5857-4685-be1f-d57550cc96cc" xsi:nil="true"/>
-    <TPLaunchHelpLinkType xmlns="4873beb7-5857-4685-be1f-d57550cc96cc">Template</TPLaunchHelpLinkType>
-    <ScenarioTagsTaxHTField0 xmlns="4873beb7-5857-4685-be1f-d57550cc96cc">
-      <Terms xmlns="http://schemas.microsoft.com/office/infopath/2007/PartnerControls"/>
-    </ScenarioTagsTaxHTField0>
-    <OriginalRelease xmlns="4873beb7-5857-4685-be1f-d57550cc96cc">14</OriginalRelease>
-    <LocalizationTagsTaxHTField0 xmlns="4873beb7-5857-4685-be1f-d57550cc96cc">
-      <Terms xmlns="http://schemas.microsoft.com/office/infopath/2007/PartnerControls"/>
-    </LocalizationTagsTaxHTField0>
-    <Manager xmlns="4873beb7-5857-4685-be1f-d57550cc96cc" xsi:nil="true"/>
-    <UALocRecommendation xmlns="4873beb7-5857-4685-be1f-d57550cc96cc">Localize</UALocRecommendation>
-    <LocOverallHandbackStatusLookup xmlns="4873beb7-5857-4685-be1f-d57550cc96cc" xsi:nil="true"/>
-    <ArtSampleDocs xmlns="4873beb7-5857-4685-be1f-d57550cc96cc" xsi:nil="true"/>
-    <UACurrentWords xmlns="4873beb7-5857-4685-be1f-d57550cc96cc" xsi:nil="true"/>
-    <ShowIn xmlns="4873beb7-5857-4685-be1f-d57550cc96cc">Show everywhere</ShowIn>
-    <CSXHash xmlns="4873beb7-5857-4685-be1f-d57550cc96cc" xsi:nil="true"/>
-    <VoteCount xmlns="4873beb7-5857-4685-be1f-d57550cc96cc" xsi:nil="true"/>
-    <InternalTagsTaxHTField0 xmlns="4873beb7-5857-4685-be1f-d57550cc96cc">
-      <Terms xmlns="http://schemas.microsoft.com/office/infopath/2007/PartnerControls"/>
-    </InternalTagsTaxHTField0>
-    <UANotes xmlns="4873beb7-5857-4685-be1f-d57550cc96cc" xsi:nil="true"/>
-  </documentManagement>
-</p:properties>
-</file>
-
-<file path=customXml/item2.xml><?xml version="1.0" encoding="utf-8"?>
 <ct:contentTypeSchema xmlns:ct="http://schemas.microsoft.com/office/2006/metadata/contentType" xmlns:ma="http://schemas.microsoft.com/office/2006/metadata/properties/metaAttributes" ct:_="" ma:_="" ma:contentTypeName="TemplateFile" ma:contentTypeID="0x0101006EDDDB5EE6D98C44930B742096920B300400F5B6D36B3EF94B4E9A635CDF2A18F5B8" ma:contentTypeVersion="72" ma:contentTypeDescription="Create a new document." ma:contentTypeScope="" ma:versionID="a23e56308344d904b51738559c3d67c9">
   <xsd:schema xmlns:xsd="http://www.w3.org/2001/XMLSchema" xmlns:xs="http://www.w3.org/2001/XMLSchema" xmlns:p="http://schemas.microsoft.com/office/2006/metadata/properties" xmlns:ns2="4873beb7-5857-4685-be1f-d57550cc96cc" targetNamespace="http://schemas.microsoft.com/office/2006/metadata/properties" ma:root="true" ma:fieldsID="cd0908cc4600e77bf5da051303e00c8d" ns2:_="">
     <xsd:import namespace="4873beb7-5857-4685-be1f-d57550cc96cc"/>
@@ -31568,17 +31451,143 @@
 </ct:contentTypeSchema>
 </file>
 
-<file path=customXml/itemProps1.xml><?xml version="1.0" encoding="utf-8"?>
-<ds:datastoreItem xmlns:ds="http://schemas.openxmlformats.org/officeDocument/2006/customXml" ds:itemID="{7FBDB1CC-CEFB-4E46-8174-1F0AA0D30B24}">
-  <ds:schemaRefs>
-    <ds:schemaRef ds:uri="http://schemas.microsoft.com/office/2006/metadata/properties"/>
-    <ds:schemaRef ds:uri="http://schemas.microsoft.com/office/infopath/2007/PartnerControls"/>
-    <ds:schemaRef ds:uri="4873beb7-5857-4685-be1f-d57550cc96cc"/>
-  </ds:schemaRefs>
-</ds:datastoreItem>
+<file path=customXml/item2.xml><?xml version="1.0" encoding="utf-8"?>
+<p:properties xmlns:p="http://schemas.microsoft.com/office/2006/metadata/properties" xmlns:xsi="http://www.w3.org/2001/XMLSchema-instance" xmlns:pc="http://schemas.microsoft.com/office/infopath/2007/PartnerControls">
+  <documentManagement>
+    <LocLastLocAttemptVersionTypeLookup xmlns="4873beb7-5857-4685-be1f-d57550cc96cc" xsi:nil="true"/>
+    <MarketSpecific xmlns="4873beb7-5857-4685-be1f-d57550cc96cc">false</MarketSpecific>
+    <ApprovalStatus xmlns="4873beb7-5857-4685-be1f-d57550cc96cc">InProgress</ApprovalStatus>
+    <LocComments xmlns="4873beb7-5857-4685-be1f-d57550cc96cc" xsi:nil="true"/>
+    <DirectSourceMarket xmlns="4873beb7-5857-4685-be1f-d57550cc96cc" xsi:nil="true"/>
+    <LocPublishedLinkedAssetsLookup xmlns="4873beb7-5857-4685-be1f-d57550cc96cc" xsi:nil="true"/>
+    <ThumbnailAssetId xmlns="4873beb7-5857-4685-be1f-d57550cc96cc" xsi:nil="true"/>
+    <PrimaryImageGen xmlns="4873beb7-5857-4685-be1f-d57550cc96cc">true</PrimaryImageGen>
+    <LegacyData xmlns="4873beb7-5857-4685-be1f-d57550cc96cc" xsi:nil="true"/>
+    <LocNewPublishedVersionLookup xmlns="4873beb7-5857-4685-be1f-d57550cc96cc" xsi:nil="true"/>
+    <NumericId xmlns="4873beb7-5857-4685-be1f-d57550cc96cc">102787001</NumericId>
+    <TPFriendlyName xmlns="4873beb7-5857-4685-be1f-d57550cc96cc" xsi:nil="true"/>
+    <LocOverallPublishStatusLookup xmlns="4873beb7-5857-4685-be1f-d57550cc96cc" xsi:nil="true"/>
+    <LocRecommendedHandoff xmlns="4873beb7-5857-4685-be1f-d57550cc96cc" xsi:nil="true"/>
+    <BlockPublish xmlns="4873beb7-5857-4685-be1f-d57550cc96cc">false</BlockPublish>
+    <BusinessGroup xmlns="4873beb7-5857-4685-be1f-d57550cc96cc" xsi:nil="true"/>
+    <OpenTemplate xmlns="4873beb7-5857-4685-be1f-d57550cc96cc">true</OpenTemplate>
+    <SourceTitle xmlns="4873beb7-5857-4685-be1f-d57550cc96cc" xsi:nil="true"/>
+    <LocOverallLocStatusLookup xmlns="4873beb7-5857-4685-be1f-d57550cc96cc" xsi:nil="true"/>
+    <APEditor xmlns="4873beb7-5857-4685-be1f-d57550cc96cc">
+      <UserInfo>
+        <DisplayName/>
+        <AccountId xsi:nil="true"/>
+        <AccountType/>
+      </UserInfo>
+    </APEditor>
+    <UALocComments xmlns="4873beb7-5857-4685-be1f-d57550cc96cc" xsi:nil="true"/>
+    <IntlLangReviewDate xmlns="4873beb7-5857-4685-be1f-d57550cc96cc" xsi:nil="true"/>
+    <PublishStatusLookup xmlns="4873beb7-5857-4685-be1f-d57550cc96cc">
+      <Value>1343188</Value>
+    </PublishStatusLookup>
+    <ParentAssetId xmlns="4873beb7-5857-4685-be1f-d57550cc96cc" xsi:nil="true"/>
+    <FeatureTagsTaxHTField0 xmlns="4873beb7-5857-4685-be1f-d57550cc96cc">
+      <Terms xmlns="http://schemas.microsoft.com/office/infopath/2007/PartnerControls"/>
+    </FeatureTagsTaxHTField0>
+    <MachineTranslated xmlns="4873beb7-5857-4685-be1f-d57550cc96cc">false</MachineTranslated>
+    <Providers xmlns="4873beb7-5857-4685-be1f-d57550cc96cc" xsi:nil="true"/>
+    <OriginalSourceMarket xmlns="4873beb7-5857-4685-be1f-d57550cc96cc" xsi:nil="true"/>
+    <APDescription xmlns="4873beb7-5857-4685-be1f-d57550cc96cc" xsi:nil="true"/>
+    <ContentItem xmlns="4873beb7-5857-4685-be1f-d57550cc96cc" xsi:nil="true"/>
+    <ClipArtFilename xmlns="4873beb7-5857-4685-be1f-d57550cc96cc" xsi:nil="true"/>
+    <TPInstallLocation xmlns="4873beb7-5857-4685-be1f-d57550cc96cc" xsi:nil="true"/>
+    <TimesCloned xmlns="4873beb7-5857-4685-be1f-d57550cc96cc" xsi:nil="true"/>
+    <PublishTargets xmlns="4873beb7-5857-4685-be1f-d57550cc96cc">OfficeOnlineVNext</PublishTargets>
+    <AcquiredFrom xmlns="4873beb7-5857-4685-be1f-d57550cc96cc">Internal MS</AcquiredFrom>
+    <AssetStart xmlns="4873beb7-5857-4685-be1f-d57550cc96cc">2011-11-23T17:29:00+00:00</AssetStart>
+    <FriendlyTitle xmlns="4873beb7-5857-4685-be1f-d57550cc96cc" xsi:nil="true"/>
+    <Provider xmlns="4873beb7-5857-4685-be1f-d57550cc96cc" xsi:nil="true"/>
+    <LastHandOff xmlns="4873beb7-5857-4685-be1f-d57550cc96cc" xsi:nil="true"/>
+    <TPClientViewer xmlns="4873beb7-5857-4685-be1f-d57550cc96cc" xsi:nil="true"/>
+    <TemplateStatus xmlns="4873beb7-5857-4685-be1f-d57550cc96cc">Complete</TemplateStatus>
+    <Downloads xmlns="4873beb7-5857-4685-be1f-d57550cc96cc">0</Downloads>
+    <OOCacheId xmlns="4873beb7-5857-4685-be1f-d57550cc96cc" xsi:nil="true"/>
+    <IsDeleted xmlns="4873beb7-5857-4685-be1f-d57550cc96cc">false</IsDeleted>
+    <LocPublishedDependentAssetsLookup xmlns="4873beb7-5857-4685-be1f-d57550cc96cc" xsi:nil="true"/>
+    <AssetExpire xmlns="4873beb7-5857-4685-be1f-d57550cc96cc">2029-05-12T07:00:00+00:00</AssetExpire>
+    <CSXSubmissionMarket xmlns="4873beb7-5857-4685-be1f-d57550cc96cc" xsi:nil="true"/>
+    <DSATActionTaken xmlns="4873beb7-5857-4685-be1f-d57550cc96cc" xsi:nil="true"/>
+    <SubmitterId xmlns="4873beb7-5857-4685-be1f-d57550cc96cc" xsi:nil="true"/>
+    <EditorialTags xmlns="4873beb7-5857-4685-be1f-d57550cc96cc" xsi:nil="true"/>
+    <TPExecutable xmlns="4873beb7-5857-4685-be1f-d57550cc96cc" xsi:nil="true"/>
+    <CSXSubmissionDate xmlns="4873beb7-5857-4685-be1f-d57550cc96cc" xsi:nil="true"/>
+    <CSXUpdate xmlns="4873beb7-5857-4685-be1f-d57550cc96cc">false</CSXUpdate>
+    <AssetType xmlns="4873beb7-5857-4685-be1f-d57550cc96cc">TP</AssetType>
+    <ApprovalLog xmlns="4873beb7-5857-4685-be1f-d57550cc96cc" xsi:nil="true"/>
+    <BugNumber xmlns="4873beb7-5857-4685-be1f-d57550cc96cc" xsi:nil="true"/>
+    <OriginAsset xmlns="4873beb7-5857-4685-be1f-d57550cc96cc" xsi:nil="true"/>
+    <TPComponent xmlns="4873beb7-5857-4685-be1f-d57550cc96cc" xsi:nil="true"/>
+    <Milestone xmlns="4873beb7-5857-4685-be1f-d57550cc96cc" xsi:nil="true"/>
+    <RecommendationsModifier xmlns="4873beb7-5857-4685-be1f-d57550cc96cc" xsi:nil="true"/>
+    <AssetId xmlns="4873beb7-5857-4685-be1f-d57550cc96cc">TP102787001</AssetId>
+    <PolicheckWords xmlns="4873beb7-5857-4685-be1f-d57550cc96cc" xsi:nil="true"/>
+    <TPLaunchHelpLink xmlns="4873beb7-5857-4685-be1f-d57550cc96cc" xsi:nil="true"/>
+    <IntlLocPriority xmlns="4873beb7-5857-4685-be1f-d57550cc96cc" xsi:nil="true"/>
+    <TPApplication xmlns="4873beb7-5857-4685-be1f-d57550cc96cc" xsi:nil="true"/>
+    <IntlLangReviewer xmlns="4873beb7-5857-4685-be1f-d57550cc96cc" xsi:nil="true"/>
+    <HandoffToMSDN xmlns="4873beb7-5857-4685-be1f-d57550cc96cc" xsi:nil="true"/>
+    <PlannedPubDate xmlns="4873beb7-5857-4685-be1f-d57550cc96cc" xsi:nil="true"/>
+    <CrawlForDependencies xmlns="4873beb7-5857-4685-be1f-d57550cc96cc">false</CrawlForDependencies>
+    <LocLastLocAttemptVersionLookup xmlns="4873beb7-5857-4685-be1f-d57550cc96cc">693888</LocLastLocAttemptVersionLookup>
+    <LocProcessedForHandoffsLookup xmlns="4873beb7-5857-4685-be1f-d57550cc96cc" xsi:nil="true"/>
+    <TrustLevel xmlns="4873beb7-5857-4685-be1f-d57550cc96cc">1 Microsoft Managed Content</TrustLevel>
+    <CampaignTagsTaxHTField0 xmlns="4873beb7-5857-4685-be1f-d57550cc96cc">
+      <Terms xmlns="http://schemas.microsoft.com/office/infopath/2007/PartnerControls"/>
+    </CampaignTagsTaxHTField0>
+    <TPNamespace xmlns="4873beb7-5857-4685-be1f-d57550cc96cc" xsi:nil="true"/>
+    <LocOverallPreviewStatusLookup xmlns="4873beb7-5857-4685-be1f-d57550cc96cc" xsi:nil="true"/>
+    <TaxCatchAll xmlns="4873beb7-5857-4685-be1f-d57550cc96cc"/>
+    <IsSearchable xmlns="4873beb7-5857-4685-be1f-d57550cc96cc">false</IsSearchable>
+    <TemplateTemplateType xmlns="4873beb7-5857-4685-be1f-d57550cc96cc">Word Document Template</TemplateTemplateType>
+    <Markets xmlns="4873beb7-5857-4685-be1f-d57550cc96cc"/>
+    <IntlLangReview xmlns="4873beb7-5857-4685-be1f-d57550cc96cc" xsi:nil="true"/>
+    <UAProjectedTotalWords xmlns="4873beb7-5857-4685-be1f-d57550cc96cc" xsi:nil="true"/>
+    <OutputCachingOn xmlns="4873beb7-5857-4685-be1f-d57550cc96cc">false</OutputCachingOn>
+    <AverageRating xmlns="4873beb7-5857-4685-be1f-d57550cc96cc" xsi:nil="true"/>
+    <LocMarketGroupTiers2 xmlns="4873beb7-5857-4685-be1f-d57550cc96cc" xsi:nil="true"/>
+    <APAuthor xmlns="4873beb7-5857-4685-be1f-d57550cc96cc">
+      <UserInfo>
+        <DisplayName>REDMOND\v-namall</DisplayName>
+        <AccountId>978</AccountId>
+        <AccountType/>
+      </UserInfo>
+    </APAuthor>
+    <TPCommandLine xmlns="4873beb7-5857-4685-be1f-d57550cc96cc" xsi:nil="true"/>
+    <LocManualTestRequired xmlns="4873beb7-5857-4685-be1f-d57550cc96cc">false</LocManualTestRequired>
+    <TPAppVersion xmlns="4873beb7-5857-4685-be1f-d57550cc96cc" xsi:nil="true"/>
+    <EditorialStatus xmlns="4873beb7-5857-4685-be1f-d57550cc96cc">Complete</EditorialStatus>
+    <LocProcessedForMarketsLookup xmlns="4873beb7-5857-4685-be1f-d57550cc96cc" xsi:nil="true"/>
+    <LastModifiedDateTime xmlns="4873beb7-5857-4685-be1f-d57550cc96cc" xsi:nil="true"/>
+    <TPLaunchHelpLinkType xmlns="4873beb7-5857-4685-be1f-d57550cc96cc">Template</TPLaunchHelpLinkType>
+    <ScenarioTagsTaxHTField0 xmlns="4873beb7-5857-4685-be1f-d57550cc96cc">
+      <Terms xmlns="http://schemas.microsoft.com/office/infopath/2007/PartnerControls"/>
+    </ScenarioTagsTaxHTField0>
+    <OriginalRelease xmlns="4873beb7-5857-4685-be1f-d57550cc96cc">14</OriginalRelease>
+    <LocalizationTagsTaxHTField0 xmlns="4873beb7-5857-4685-be1f-d57550cc96cc">
+      <Terms xmlns="http://schemas.microsoft.com/office/infopath/2007/PartnerControls"/>
+    </LocalizationTagsTaxHTField0>
+    <Manager xmlns="4873beb7-5857-4685-be1f-d57550cc96cc" xsi:nil="true"/>
+    <UALocRecommendation xmlns="4873beb7-5857-4685-be1f-d57550cc96cc">Localize</UALocRecommendation>
+    <LocOverallHandbackStatusLookup xmlns="4873beb7-5857-4685-be1f-d57550cc96cc" xsi:nil="true"/>
+    <ArtSampleDocs xmlns="4873beb7-5857-4685-be1f-d57550cc96cc" xsi:nil="true"/>
+    <UACurrentWords xmlns="4873beb7-5857-4685-be1f-d57550cc96cc" xsi:nil="true"/>
+    <ShowIn xmlns="4873beb7-5857-4685-be1f-d57550cc96cc">Show everywhere</ShowIn>
+    <CSXHash xmlns="4873beb7-5857-4685-be1f-d57550cc96cc" xsi:nil="true"/>
+    <VoteCount xmlns="4873beb7-5857-4685-be1f-d57550cc96cc" xsi:nil="true"/>
+    <InternalTagsTaxHTField0 xmlns="4873beb7-5857-4685-be1f-d57550cc96cc">
+      <Terms xmlns="http://schemas.microsoft.com/office/infopath/2007/PartnerControls"/>
+    </InternalTagsTaxHTField0>
+    <UANotes xmlns="4873beb7-5857-4685-be1f-d57550cc96cc" xsi:nil="true"/>
+  </documentManagement>
+</p:properties>
 </file>
 
-<file path=customXml/itemProps2.xml><?xml version="1.0" encoding="utf-8"?>
+<file path=customXml/itemProps1.xml><?xml version="1.0" encoding="utf-8"?>
 <ds:datastoreItem xmlns:ds="http://schemas.openxmlformats.org/officeDocument/2006/customXml" ds:itemID="{4B3A7E92-E05A-4924-9E8A-9F6659E5855B}">
   <ds:schemaRefs>
     <ds:schemaRef ds:uri="http://schemas.microsoft.com/office/2006/metadata/contentType"/>
@@ -31594,4 +31603,14 @@
     <ds:schemaRef ds:uri="http://schemas.microsoft.com/internal/obd"/>
   </ds:schemaRefs>
 </ds:datastoreItem>
+</file>
+
+<file path=customXml/itemProps2.xml><?xml version="1.0" encoding="utf-8"?>
+<ds:datastoreItem xmlns:ds="http://schemas.openxmlformats.org/officeDocument/2006/customXml" ds:itemID="{7FBDB1CC-CEFB-4E46-8174-1F0AA0D30B24}">
+  <ds:schemaRefs>
+    <ds:schemaRef ds:uri="http://schemas.microsoft.com/office/2006/metadata/properties"/>
+    <ds:schemaRef ds:uri="http://schemas.microsoft.com/office/infopath/2007/PartnerControls"/>
+    <ds:schemaRef ds:uri="4873beb7-5857-4685-be1f-d57550cc96cc"/>
+  </ds:schemaRefs>
+</ds:datastoreItem>
 </file>
</xml_diff>

<commit_message>
Se termina capitulo de evaluacion e interpretacion
</commit_message>
<xml_diff>
--- a/DSM-BCD/APOYO/Diccionario Cáncer de mama.docx
+++ b/DSM-BCD/APOYO/Diccionario Cáncer de mama.docx
@@ -496,7 +496,23 @@
           <w:sz w:val="22"/>
           <w:szCs w:val="22"/>
         </w:rPr>
-        <w:t xml:space="preserve"> déficit de TBX3 conduce a un síndrome conocido como Ulnar-mamario (UMS) caracterizado por la presencia de malformaciones por todo el cuerpo. Entre dichas malformaciones se encuentran anormalidades dentales, genitales y en las extremidades delanteras. Es una enfermedad autosómica dominante, caracterizada por mutaciones puntuales, mutaciones por inserción o por </w:t>
+        <w:t xml:space="preserve"> déficit de TBX3 conduce a un síndrome conocido como </w:t>
+      </w:r>
+      <w:proofErr w:type="spellStart"/>
+      <w:r>
+        <w:rPr>
+          <w:sz w:val="22"/>
+          <w:szCs w:val="22"/>
+        </w:rPr>
+        <w:t>Ulnar</w:t>
+      </w:r>
+      <w:proofErr w:type="spellEnd"/>
+      <w:r>
+        <w:rPr>
+          <w:sz w:val="22"/>
+          <w:szCs w:val="22"/>
+        </w:rPr>
+        <w:t>-mamario (UMS) caracterizado por la presencia de malformaciones por todo el cuerpo. Entre dichas malformaciones se encuentran anormalidades dentales, genitales y en las extremidades delanteras. Es una enfermedad autosómica dominante, caracterizada por mutaciones puntuales, mutaciones por inserción o por </w:t>
       </w:r>
       <w:hyperlink r:id="rId16" w:tooltip="Deleción" w:history="1">
         <w:r>
@@ -562,7 +578,39 @@
           <w:sz w:val="22"/>
           <w:szCs w:val="22"/>
         </w:rPr>
-        <w:t>en el cáncer de mama está altamente correlacionado con la expresión de proteínas ERα+, GATA3+ y PR+, así como con la señalización endocrina. FOXA1 actúa como factor pionero de ERa en el cáncer de mama ERα+, y su expresión podría identificar cánceres ERα+ que experimentan una rápida reprogramación de la señalización ERa que se asocia con malos resultados y resistencia al tratamiento [8]. Por el contrario, en el cáncer de mama ERα- FOXA1 está altamente correlacionado con una morfología de bajo grado y una mejor supervivencia libre de enfermedad. FOXA1 es una diana de GATA3 en la glándula mamaria [9]. La expresión en cánceres ERα- puede identificar un subconjunto de tumores que responden a otras terapias endocrinas como el tratamiento con antagonistas del receptor de andrógenos.</w:t>
+        <w:t xml:space="preserve">en el cáncer de mama está altamente correlacionado con la expresión de proteínas ERα+, GATA3+ y PR+, así como con la señalización endocrina. FOXA1 actúa como factor pionero de </w:t>
+      </w:r>
+      <w:proofErr w:type="spellStart"/>
+      <w:r>
+        <w:rPr>
+          <w:sz w:val="22"/>
+          <w:szCs w:val="22"/>
+        </w:rPr>
+        <w:t>ERa</w:t>
+      </w:r>
+      <w:proofErr w:type="spellEnd"/>
+      <w:r>
+        <w:rPr>
+          <w:sz w:val="22"/>
+          <w:szCs w:val="22"/>
+        </w:rPr>
+        <w:t xml:space="preserve"> en el cáncer de mama ERα+, y su expresión podría identificar cánceres ERα+ que experimentan una rápida reprogramación de la señalización </w:t>
+      </w:r>
+      <w:proofErr w:type="spellStart"/>
+      <w:r>
+        <w:rPr>
+          <w:sz w:val="22"/>
+          <w:szCs w:val="22"/>
+        </w:rPr>
+        <w:t>ERa</w:t>
+      </w:r>
+      <w:proofErr w:type="spellEnd"/>
+      <w:r>
+        <w:rPr>
+          <w:sz w:val="22"/>
+          <w:szCs w:val="22"/>
+        </w:rPr>
+        <w:t xml:space="preserve"> que se asocia con malos resultados y resistencia al tratamiento [8]. Por el contrario, en el cáncer de mama ERα- FOXA1 está altamente correlacionado con una morfología de bajo grado y una mejor supervivencia libre de enfermedad. FOXA1 es una diana de GATA3 en la glándula mamaria [9]. La expresión en cánceres ERα- puede identificar un subconjunto de tumores que responden a otras terapias endocrinas como el tratamiento con antagonistas del receptor de andrógenos.</w:t>
       </w:r>
     </w:p>
     <w:p>
@@ -815,7 +863,23 @@
           <w:rFonts w:ascii="Calibri Light" w:eastAsiaTheme="majorEastAsia" w:hAnsi="Calibri Light" w:cs="Calibri Light"/>
           <w:color w:val="1F4E79" w:themeColor="accent1" w:themeShade="80"/>
         </w:rPr>
-        <w:t>Las células de este tipo de cáncer mamario tienen receptores que les permiten usar la hormona llamada estrógeno para crecer. El tratamiento con la terapia hormonal antiestrogénica (endocrina) puede impedir el crecimiento de las células cancerosas.</w:t>
+        <w:t xml:space="preserve">Las células de este tipo de cáncer mamario tienen receptores que les permiten usar la hormona llamada estrógeno para crecer. El tratamiento con la terapia hormonal </w:t>
+      </w:r>
+      <w:proofErr w:type="spellStart"/>
+      <w:r>
+        <w:rPr>
+          <w:rFonts w:ascii="Calibri Light" w:eastAsiaTheme="majorEastAsia" w:hAnsi="Calibri Light" w:cs="Calibri Light"/>
+          <w:color w:val="1F4E79" w:themeColor="accent1" w:themeShade="80"/>
+        </w:rPr>
+        <w:t>antiestrogénica</w:t>
+      </w:r>
+      <w:proofErr w:type="spellEnd"/>
+      <w:r>
+        <w:rPr>
+          <w:rFonts w:ascii="Calibri Light" w:eastAsiaTheme="majorEastAsia" w:hAnsi="Calibri Light" w:cs="Calibri Light"/>
+          <w:color w:val="1F4E79" w:themeColor="accent1" w:themeShade="80"/>
+        </w:rPr>
+        <w:t xml:space="preserve"> (endocrina) puede impedir el crecimiento de las células cancerosas.</w:t>
       </w:r>
     </w:p>
     <w:p>
@@ -1085,7 +1149,29 @@
           <w:color w:val="1F4E79" w:themeColor="accent1" w:themeShade="80"/>
           <w:lang w:val="en-US"/>
         </w:rPr>
-        <w:t>cM0 (i+):</w:t>
+        <w:t>cM0 (</w:t>
+      </w:r>
+      <w:proofErr w:type="spellStart"/>
+      <w:r>
+        <w:rPr>
+          <w:rFonts w:ascii="Calibri Light" w:eastAsiaTheme="majorEastAsia" w:hAnsi="Calibri Light" w:cs="Calibri Light"/>
+          <w:b/>
+          <w:bCs/>
+          <w:color w:val="1F4E79" w:themeColor="accent1" w:themeShade="80"/>
+          <w:lang w:val="en-US"/>
+        </w:rPr>
+        <w:t>i</w:t>
+      </w:r>
+      <w:proofErr w:type="spellEnd"/>
+      <w:r>
+        <w:rPr>
+          <w:rFonts w:ascii="Calibri Light" w:eastAsiaTheme="majorEastAsia" w:hAnsi="Calibri Light" w:cs="Calibri Light"/>
+          <w:b/>
+          <w:bCs/>
+          <w:color w:val="1F4E79" w:themeColor="accent1" w:themeShade="80"/>
+          <w:lang w:val="en-US"/>
+        </w:rPr>
+        <w:t>+):</w:t>
       </w:r>
       <w:r>
         <w:rPr>
@@ -1171,7 +1257,29 @@
           <w:color w:val="1F4E79" w:themeColor="accent1" w:themeShade="80"/>
           <w:lang w:val="en-US"/>
         </w:rPr>
-        <w:t>n0 (i-):</w:t>
+        <w:t>n0 (</w:t>
+      </w:r>
+      <w:proofErr w:type="spellStart"/>
+      <w:r>
+        <w:rPr>
+          <w:rFonts w:ascii="Calibri Light" w:eastAsiaTheme="majorEastAsia" w:hAnsi="Calibri Light" w:cs="Calibri Light"/>
+          <w:b/>
+          <w:bCs/>
+          <w:color w:val="1F4E79" w:themeColor="accent1" w:themeShade="80"/>
+          <w:lang w:val="en-US"/>
+        </w:rPr>
+        <w:t>i</w:t>
+      </w:r>
+      <w:proofErr w:type="spellEnd"/>
+      <w:r>
+        <w:rPr>
+          <w:rFonts w:ascii="Calibri Light" w:eastAsiaTheme="majorEastAsia" w:hAnsi="Calibri Light" w:cs="Calibri Light"/>
+          <w:b/>
+          <w:bCs/>
+          <w:color w:val="1F4E79" w:themeColor="accent1" w:themeShade="80"/>
+          <w:lang w:val="en-US"/>
+        </w:rPr>
+        <w:t>-):</w:t>
       </w:r>
       <w:r>
         <w:rPr>
@@ -1326,6 +1434,7 @@
           <w:lang w:val="en-US"/>
         </w:rPr>
       </w:pPr>
+      <w:proofErr w:type="spellStart"/>
       <w:r>
         <w:rPr>
           <w:rFonts w:ascii="Calibri Light" w:eastAsiaTheme="majorEastAsia" w:hAnsi="Calibri Light" w:cs="Calibri Light"/>
@@ -1334,7 +1443,18 @@
           <w:color w:val="1F4E79" w:themeColor="accent1" w:themeShade="80"/>
           <w:lang w:val="en-US"/>
         </w:rPr>
-        <w:t>AllredScore:</w:t>
+        <w:t>AllredScore</w:t>
+      </w:r>
+      <w:proofErr w:type="spellEnd"/>
+      <w:r>
+        <w:rPr>
+          <w:rFonts w:ascii="Calibri Light" w:eastAsiaTheme="majorEastAsia" w:hAnsi="Calibri Light" w:cs="Calibri Light"/>
+          <w:b/>
+          <w:bCs/>
+          <w:color w:val="1F4E79" w:themeColor="accent1" w:themeShade="80"/>
+          <w:lang w:val="en-US"/>
+        </w:rPr>
+        <w:t>:</w:t>
       </w:r>
       <w:r>
         <w:rPr>
@@ -1581,7 +1701,29 @@
           <w:color w:val="1F4E79" w:themeColor="accent1" w:themeShade="80"/>
           <w:lang w:val="en-US"/>
         </w:rPr>
-        <w:t>HER2 cen 17 ratio</w:t>
+        <w:t xml:space="preserve">HER2 </w:t>
+      </w:r>
+      <w:proofErr w:type="spellStart"/>
+      <w:r>
+        <w:rPr>
+          <w:rFonts w:ascii="Calibri Light" w:eastAsiaTheme="majorEastAsia" w:hAnsi="Calibri Light" w:cs="Calibri Light"/>
+          <w:b/>
+          <w:bCs/>
+          <w:color w:val="1F4E79" w:themeColor="accent1" w:themeShade="80"/>
+          <w:lang w:val="en-US"/>
+        </w:rPr>
+        <w:t>cen</w:t>
+      </w:r>
+      <w:proofErr w:type="spellEnd"/>
+      <w:r>
+        <w:rPr>
+          <w:rFonts w:ascii="Calibri Light" w:eastAsiaTheme="majorEastAsia" w:hAnsi="Calibri Light" w:cs="Calibri Light"/>
+          <w:b/>
+          <w:bCs/>
+          <w:color w:val="1F4E79" w:themeColor="accent1" w:themeShade="80"/>
+          <w:lang w:val="en-US"/>
+        </w:rPr>
+        <w:t xml:space="preserve"> 17 ratio</w:t>
       </w:r>
     </w:p>
     <w:p>
@@ -1661,7 +1803,29 @@
           <w:color w:val="1F4E79" w:themeColor="accent1" w:themeShade="80"/>
           <w:lang w:val="en-US"/>
         </w:rPr>
-        <w:t>HER2 ihc percent positive</w:t>
+        <w:t xml:space="preserve">HER2 </w:t>
+      </w:r>
+      <w:proofErr w:type="spellStart"/>
+      <w:r>
+        <w:rPr>
+          <w:rFonts w:ascii="Calibri Light" w:eastAsiaTheme="majorEastAsia" w:hAnsi="Calibri Light" w:cs="Calibri Light"/>
+          <w:b/>
+          <w:bCs/>
+          <w:color w:val="1F4E79" w:themeColor="accent1" w:themeShade="80"/>
+          <w:lang w:val="en-US"/>
+        </w:rPr>
+        <w:t>ihc</w:t>
+      </w:r>
+      <w:proofErr w:type="spellEnd"/>
+      <w:r>
+        <w:rPr>
+          <w:rFonts w:ascii="Calibri Light" w:eastAsiaTheme="majorEastAsia" w:hAnsi="Calibri Light" w:cs="Calibri Light"/>
+          <w:b/>
+          <w:bCs/>
+          <w:color w:val="1F4E79" w:themeColor="accent1" w:themeShade="80"/>
+          <w:lang w:val="en-US"/>
+        </w:rPr>
+        <w:t xml:space="preserve"> percent positive</w:t>
       </w:r>
     </w:p>
     <w:p>
@@ -1727,7 +1891,29 @@
           <w:lang w:val="en-US"/>
         </w:rPr>
         <w:lastRenderedPageBreak/>
-        <w:t>HER2 ihc score</w:t>
+        <w:t xml:space="preserve">HER2 </w:t>
+      </w:r>
+      <w:proofErr w:type="spellStart"/>
+      <w:r>
+        <w:rPr>
+          <w:rFonts w:ascii="Calibri Light" w:eastAsiaTheme="majorEastAsia" w:hAnsi="Calibri Light" w:cs="Calibri Light"/>
+          <w:b/>
+          <w:bCs/>
+          <w:color w:val="1F4E79" w:themeColor="accent1" w:themeShade="80"/>
+          <w:lang w:val="en-US"/>
+        </w:rPr>
+        <w:t>ihc</w:t>
+      </w:r>
+      <w:proofErr w:type="spellEnd"/>
+      <w:r>
+        <w:rPr>
+          <w:rFonts w:ascii="Calibri Light" w:eastAsiaTheme="majorEastAsia" w:hAnsi="Calibri Light" w:cs="Calibri Light"/>
+          <w:b/>
+          <w:bCs/>
+          <w:color w:val="1F4E79" w:themeColor="accent1" w:themeShade="80"/>
+          <w:lang w:val="en-US"/>
+        </w:rPr>
+        <w:t xml:space="preserve"> score</w:t>
       </w:r>
     </w:p>
     <w:p>
@@ -1786,6 +1972,7 @@
           <w:lang w:val="en-US"/>
         </w:rPr>
       </w:pPr>
+      <w:proofErr w:type="spellStart"/>
       <w:r>
         <w:rPr>
           <w:rFonts w:ascii="Calibri Light" w:eastAsiaTheme="majorEastAsia" w:hAnsi="Calibri Light" w:cs="Calibri Light"/>
@@ -1804,8 +1991,31 @@
           <w:color w:val="1F4E79" w:themeColor="accent1" w:themeShade="80"/>
           <w:lang w:val="en-US"/>
         </w:rPr>
-        <w:t>erapia neoadyuvante</w:t>
+        <w:t>erapia</w:t>
       </w:r>
+      <w:proofErr w:type="spellEnd"/>
+      <w:r>
+        <w:rPr>
+          <w:rFonts w:ascii="Calibri Light" w:eastAsiaTheme="majorEastAsia" w:hAnsi="Calibri Light" w:cs="Calibri Light"/>
+          <w:b/>
+          <w:bCs/>
+          <w:color w:val="1F4E79" w:themeColor="accent1" w:themeShade="80"/>
+          <w:lang w:val="en-US"/>
+        </w:rPr>
+        <w:t xml:space="preserve"> </w:t>
+      </w:r>
+      <w:proofErr w:type="spellStart"/>
+      <w:r>
+        <w:rPr>
+          <w:rFonts w:ascii="Calibri Light" w:eastAsiaTheme="majorEastAsia" w:hAnsi="Calibri Light" w:cs="Calibri Light"/>
+          <w:b/>
+          <w:bCs/>
+          <w:color w:val="1F4E79" w:themeColor="accent1" w:themeShade="80"/>
+          <w:lang w:val="en-US"/>
+        </w:rPr>
+        <w:t>neoadyuvante</w:t>
+      </w:r>
+      <w:proofErr w:type="spellEnd"/>
     </w:p>
     <w:p>
       <w:pPr>
@@ -2049,6 +2259,7 @@
           <w:lang w:val="en-US"/>
         </w:rPr>
       </w:pPr>
+      <w:proofErr w:type="spellStart"/>
       <w:r>
         <w:rPr>
           <w:rFonts w:ascii="Calibri Light" w:eastAsiaTheme="majorEastAsia" w:hAnsi="Calibri Light" w:cs="Calibri Light"/>
@@ -2059,6 +2270,7 @@
         </w:rPr>
         <w:t>lymph_presentation</w:t>
       </w:r>
+      <w:proofErr w:type="spellEnd"/>
     </w:p>
     <w:p>
       <w:pPr>
@@ -2283,6 +2495,7 @@
           <w:lang w:val="en-US"/>
         </w:rPr>
       </w:pPr>
+      <w:proofErr w:type="spellStart"/>
       <w:r>
         <w:rPr>
           <w:rFonts w:ascii="Calibri Light" w:eastAsiaTheme="majorEastAsia" w:hAnsi="Calibri Light" w:cs="Calibri Light"/>
@@ -2293,6 +2506,7 @@
         </w:rPr>
         <w:t>Menopausia</w:t>
       </w:r>
+      <w:proofErr w:type="spellEnd"/>
     </w:p>
     <w:p>
       <w:pPr>
@@ -2358,6 +2572,7 @@
           <w:lang w:val="en-US"/>
         </w:rPr>
       </w:pPr>
+      <w:proofErr w:type="spellStart"/>
       <w:r>
         <w:rPr>
           <w:rFonts w:ascii="Calibri Light" w:eastAsiaTheme="majorEastAsia" w:hAnsi="Calibri Light" w:cs="Calibri Light"/>
@@ -2366,8 +2581,31 @@
           <w:color w:val="1F4E79" w:themeColor="accent1" w:themeShade="80"/>
           <w:lang w:val="en-US"/>
         </w:rPr>
-        <w:t>Micromet detection by ihc</w:t>
+        <w:t>Micromet</w:t>
       </w:r>
+      <w:proofErr w:type="spellEnd"/>
+      <w:r>
+        <w:rPr>
+          <w:rFonts w:ascii="Calibri Light" w:eastAsiaTheme="majorEastAsia" w:hAnsi="Calibri Light" w:cs="Calibri Light"/>
+          <w:b/>
+          <w:bCs/>
+          <w:color w:val="1F4E79" w:themeColor="accent1" w:themeShade="80"/>
+          <w:lang w:val="en-US"/>
+        </w:rPr>
+        <w:t xml:space="preserve"> detection by </w:t>
+      </w:r>
+      <w:proofErr w:type="spellStart"/>
+      <w:r>
+        <w:rPr>
+          <w:rFonts w:ascii="Calibri Light" w:eastAsiaTheme="majorEastAsia" w:hAnsi="Calibri Light" w:cs="Calibri Light"/>
+          <w:b/>
+          <w:bCs/>
+          <w:color w:val="1F4E79" w:themeColor="accent1" w:themeShade="80"/>
+          <w:lang w:val="en-US"/>
+        </w:rPr>
+        <w:t>ihc</w:t>
+      </w:r>
+      <w:proofErr w:type="spellEnd"/>
     </w:p>
     <w:p>
       <w:pPr>
@@ -2923,6 +3161,7 @@
           <w:lang w:val="en-US"/>
         </w:rPr>
       </w:pPr>
+      <w:proofErr w:type="spellStart"/>
       <w:r>
         <w:rPr>
           <w:rFonts w:ascii="Calibri Light" w:eastAsiaTheme="majorEastAsia" w:hAnsi="Calibri Light" w:cs="Calibri Light"/>
@@ -2933,6 +3172,7 @@
         </w:rPr>
         <w:t>Masectomy</w:t>
       </w:r>
+      <w:proofErr w:type="spellEnd"/>
     </w:p>
     <w:p>
       <w:pPr>
@@ -3400,13 +3640,73 @@
           <w:lang w:val="es-CO"/>
         </w:rPr>
       </w:pPr>
+      <w:hyperlink r:id="rId58" w:history="1">
+        <w:r>
+          <w:rPr>
+            <w:rStyle w:val="Hipervnculo"/>
+            <w:rFonts w:ascii="Calibri Light" w:eastAsiaTheme="majorEastAsia" w:hAnsi="Calibri Light" w:cs="Calibri Light"/>
+            <w:lang w:val="es-CO"/>
+          </w:rPr>
+          <w:t>https://www.datacamp.com/tutorial/introduction-t-sne</w:t>
+        </w:r>
+      </w:hyperlink>
+    </w:p>
+    <w:p>
+      <w:pPr>
+        <w:jc w:val="both"/>
+        <w:rPr>
+          <w:rStyle w:val="Hipervnculo"/>
+          <w:rFonts w:ascii="Calibri Light" w:eastAsiaTheme="majorEastAsia" w:hAnsi="Calibri Light" w:cs="Calibri Light"/>
+          <w:lang w:val="es-CO"/>
+        </w:rPr>
+      </w:pPr>
+    </w:p>
+    <w:p>
+      <w:pPr>
+        <w:pStyle w:val="Prrafodelista"/>
+        <w:numPr>
+          <w:ilvl w:val="0"/>
+          <w:numId w:val="27"/>
+        </w:numPr>
+        <w:jc w:val="both"/>
+        <w:rPr>
+          <w:rStyle w:val="Hipervnculo"/>
+          <w:rFonts w:ascii="Calibri Light" w:eastAsiaTheme="majorEastAsia" w:hAnsi="Calibri Light" w:cs="Calibri Light"/>
+          <w:b/>
+          <w:bCs/>
+          <w:u w:val="none"/>
+          <w:lang w:val="es-CO"/>
+        </w:rPr>
+      </w:pPr>
+      <w:r>
+        <w:rPr>
+          <w:rStyle w:val="Hipervnculo"/>
+          <w:rFonts w:ascii="Calibri Light" w:eastAsiaTheme="majorEastAsia" w:hAnsi="Calibri Light" w:cs="Calibri Light"/>
+          <w:b/>
+          <w:bCs/>
+          <w:u w:val="none"/>
+          <w:lang w:val="es-CO"/>
+        </w:rPr>
+        <w:t>Stage Codes</w:t>
+      </w:r>
+    </w:p>
+    <w:p>
+      <w:pPr>
+        <w:pStyle w:val="Prrafodelista"/>
+        <w:jc w:val="both"/>
+        <w:rPr>
+          <w:rStyle w:val="Hipervnculo"/>
+          <w:rFonts w:ascii="Calibri Light" w:eastAsiaTheme="majorEastAsia" w:hAnsi="Calibri Light" w:cs="Calibri Light"/>
+          <w:lang w:val="es-CO"/>
+        </w:rPr>
+      </w:pPr>
       <w:r>
         <w:rPr>
           <w:rStyle w:val="Hipervnculo"/>
           <w:rFonts w:ascii="Calibri Light" w:eastAsiaTheme="majorEastAsia" w:hAnsi="Calibri Light" w:cs="Calibri Light"/>
           <w:lang w:val="es-CO"/>
         </w:rPr>
-        <w:t>https://www.datacamp.com/tutorial/introduction-t-sne</w:t>
+        <w:t>https://acsjournals.onlinelibrary.wiley.com/doi/10.3322/caac.21393</w:t>
       </w:r>
     </w:p>
     <w:sectPr>
@@ -30230,142 +30530,6 @@
 </file>
 
 <file path=customXml/item1.xml><?xml version="1.0" encoding="utf-8"?>
-<p:properties xmlns:p="http://schemas.microsoft.com/office/2006/metadata/properties" xmlns:xsi="http://www.w3.org/2001/XMLSchema-instance" xmlns:pc="http://schemas.microsoft.com/office/infopath/2007/PartnerControls">
-  <documentManagement>
-    <LocLastLocAttemptVersionTypeLookup xmlns="4873beb7-5857-4685-be1f-d57550cc96cc" xsi:nil="true"/>
-    <MarketSpecific xmlns="4873beb7-5857-4685-be1f-d57550cc96cc">false</MarketSpecific>
-    <ApprovalStatus xmlns="4873beb7-5857-4685-be1f-d57550cc96cc">InProgress</ApprovalStatus>
-    <LocComments xmlns="4873beb7-5857-4685-be1f-d57550cc96cc" xsi:nil="true"/>
-    <DirectSourceMarket xmlns="4873beb7-5857-4685-be1f-d57550cc96cc" xsi:nil="true"/>
-    <LocPublishedLinkedAssetsLookup xmlns="4873beb7-5857-4685-be1f-d57550cc96cc" xsi:nil="true"/>
-    <ThumbnailAssetId xmlns="4873beb7-5857-4685-be1f-d57550cc96cc" xsi:nil="true"/>
-    <PrimaryImageGen xmlns="4873beb7-5857-4685-be1f-d57550cc96cc">true</PrimaryImageGen>
-    <LegacyData xmlns="4873beb7-5857-4685-be1f-d57550cc96cc" xsi:nil="true"/>
-    <LocNewPublishedVersionLookup xmlns="4873beb7-5857-4685-be1f-d57550cc96cc" xsi:nil="true"/>
-    <NumericId xmlns="4873beb7-5857-4685-be1f-d57550cc96cc">102787001</NumericId>
-    <TPFriendlyName xmlns="4873beb7-5857-4685-be1f-d57550cc96cc" xsi:nil="true"/>
-    <LocOverallPublishStatusLookup xmlns="4873beb7-5857-4685-be1f-d57550cc96cc" xsi:nil="true"/>
-    <LocRecommendedHandoff xmlns="4873beb7-5857-4685-be1f-d57550cc96cc" xsi:nil="true"/>
-    <BlockPublish xmlns="4873beb7-5857-4685-be1f-d57550cc96cc">false</BlockPublish>
-    <BusinessGroup xmlns="4873beb7-5857-4685-be1f-d57550cc96cc" xsi:nil="true"/>
-    <OpenTemplate xmlns="4873beb7-5857-4685-be1f-d57550cc96cc">true</OpenTemplate>
-    <SourceTitle xmlns="4873beb7-5857-4685-be1f-d57550cc96cc" xsi:nil="true"/>
-    <LocOverallLocStatusLookup xmlns="4873beb7-5857-4685-be1f-d57550cc96cc" xsi:nil="true"/>
-    <APEditor xmlns="4873beb7-5857-4685-be1f-d57550cc96cc">
-      <UserInfo>
-        <DisplayName/>
-        <AccountId xsi:nil="true"/>
-        <AccountType/>
-      </UserInfo>
-    </APEditor>
-    <UALocComments xmlns="4873beb7-5857-4685-be1f-d57550cc96cc" xsi:nil="true"/>
-    <IntlLangReviewDate xmlns="4873beb7-5857-4685-be1f-d57550cc96cc" xsi:nil="true"/>
-    <PublishStatusLookup xmlns="4873beb7-5857-4685-be1f-d57550cc96cc">
-      <Value>1343188</Value>
-    </PublishStatusLookup>
-    <ParentAssetId xmlns="4873beb7-5857-4685-be1f-d57550cc96cc" xsi:nil="true"/>
-    <FeatureTagsTaxHTField0 xmlns="4873beb7-5857-4685-be1f-d57550cc96cc">
-      <Terms xmlns="http://schemas.microsoft.com/office/infopath/2007/PartnerControls"/>
-    </FeatureTagsTaxHTField0>
-    <MachineTranslated xmlns="4873beb7-5857-4685-be1f-d57550cc96cc">false</MachineTranslated>
-    <Providers xmlns="4873beb7-5857-4685-be1f-d57550cc96cc" xsi:nil="true"/>
-    <OriginalSourceMarket xmlns="4873beb7-5857-4685-be1f-d57550cc96cc" xsi:nil="true"/>
-    <APDescription xmlns="4873beb7-5857-4685-be1f-d57550cc96cc" xsi:nil="true"/>
-    <ContentItem xmlns="4873beb7-5857-4685-be1f-d57550cc96cc" xsi:nil="true"/>
-    <ClipArtFilename xmlns="4873beb7-5857-4685-be1f-d57550cc96cc" xsi:nil="true"/>
-    <TPInstallLocation xmlns="4873beb7-5857-4685-be1f-d57550cc96cc" xsi:nil="true"/>
-    <TimesCloned xmlns="4873beb7-5857-4685-be1f-d57550cc96cc" xsi:nil="true"/>
-    <PublishTargets xmlns="4873beb7-5857-4685-be1f-d57550cc96cc">OfficeOnlineVNext</PublishTargets>
-    <AcquiredFrom xmlns="4873beb7-5857-4685-be1f-d57550cc96cc">Internal MS</AcquiredFrom>
-    <AssetStart xmlns="4873beb7-5857-4685-be1f-d57550cc96cc">2011-11-23T17:29:00+00:00</AssetStart>
-    <FriendlyTitle xmlns="4873beb7-5857-4685-be1f-d57550cc96cc" xsi:nil="true"/>
-    <Provider xmlns="4873beb7-5857-4685-be1f-d57550cc96cc" xsi:nil="true"/>
-    <LastHandOff xmlns="4873beb7-5857-4685-be1f-d57550cc96cc" xsi:nil="true"/>
-    <TPClientViewer xmlns="4873beb7-5857-4685-be1f-d57550cc96cc" xsi:nil="true"/>
-    <TemplateStatus xmlns="4873beb7-5857-4685-be1f-d57550cc96cc">Complete</TemplateStatus>
-    <Downloads xmlns="4873beb7-5857-4685-be1f-d57550cc96cc">0</Downloads>
-    <OOCacheId xmlns="4873beb7-5857-4685-be1f-d57550cc96cc" xsi:nil="true"/>
-    <IsDeleted xmlns="4873beb7-5857-4685-be1f-d57550cc96cc">false</IsDeleted>
-    <LocPublishedDependentAssetsLookup xmlns="4873beb7-5857-4685-be1f-d57550cc96cc" xsi:nil="true"/>
-    <AssetExpire xmlns="4873beb7-5857-4685-be1f-d57550cc96cc">2029-05-12T07:00:00+00:00</AssetExpire>
-    <CSXSubmissionMarket xmlns="4873beb7-5857-4685-be1f-d57550cc96cc" xsi:nil="true"/>
-    <DSATActionTaken xmlns="4873beb7-5857-4685-be1f-d57550cc96cc" xsi:nil="true"/>
-    <SubmitterId xmlns="4873beb7-5857-4685-be1f-d57550cc96cc" xsi:nil="true"/>
-    <EditorialTags xmlns="4873beb7-5857-4685-be1f-d57550cc96cc" xsi:nil="true"/>
-    <TPExecutable xmlns="4873beb7-5857-4685-be1f-d57550cc96cc" xsi:nil="true"/>
-    <CSXSubmissionDate xmlns="4873beb7-5857-4685-be1f-d57550cc96cc" xsi:nil="true"/>
-    <CSXUpdate xmlns="4873beb7-5857-4685-be1f-d57550cc96cc">false</CSXUpdate>
-    <AssetType xmlns="4873beb7-5857-4685-be1f-d57550cc96cc">TP</AssetType>
-    <ApprovalLog xmlns="4873beb7-5857-4685-be1f-d57550cc96cc" xsi:nil="true"/>
-    <BugNumber xmlns="4873beb7-5857-4685-be1f-d57550cc96cc" xsi:nil="true"/>
-    <OriginAsset xmlns="4873beb7-5857-4685-be1f-d57550cc96cc" xsi:nil="true"/>
-    <TPComponent xmlns="4873beb7-5857-4685-be1f-d57550cc96cc" xsi:nil="true"/>
-    <Milestone xmlns="4873beb7-5857-4685-be1f-d57550cc96cc" xsi:nil="true"/>
-    <RecommendationsModifier xmlns="4873beb7-5857-4685-be1f-d57550cc96cc" xsi:nil="true"/>
-    <AssetId xmlns="4873beb7-5857-4685-be1f-d57550cc96cc">TP102787001</AssetId>
-    <PolicheckWords xmlns="4873beb7-5857-4685-be1f-d57550cc96cc" xsi:nil="true"/>
-    <TPLaunchHelpLink xmlns="4873beb7-5857-4685-be1f-d57550cc96cc" xsi:nil="true"/>
-    <IntlLocPriority xmlns="4873beb7-5857-4685-be1f-d57550cc96cc" xsi:nil="true"/>
-    <TPApplication xmlns="4873beb7-5857-4685-be1f-d57550cc96cc" xsi:nil="true"/>
-    <IntlLangReviewer xmlns="4873beb7-5857-4685-be1f-d57550cc96cc" xsi:nil="true"/>
-    <HandoffToMSDN xmlns="4873beb7-5857-4685-be1f-d57550cc96cc" xsi:nil="true"/>
-    <PlannedPubDate xmlns="4873beb7-5857-4685-be1f-d57550cc96cc" xsi:nil="true"/>
-    <CrawlForDependencies xmlns="4873beb7-5857-4685-be1f-d57550cc96cc">false</CrawlForDependencies>
-    <LocLastLocAttemptVersionLookup xmlns="4873beb7-5857-4685-be1f-d57550cc96cc">693888</LocLastLocAttemptVersionLookup>
-    <LocProcessedForHandoffsLookup xmlns="4873beb7-5857-4685-be1f-d57550cc96cc" xsi:nil="true"/>
-    <TrustLevel xmlns="4873beb7-5857-4685-be1f-d57550cc96cc">1 Microsoft Managed Content</TrustLevel>
-    <CampaignTagsTaxHTField0 xmlns="4873beb7-5857-4685-be1f-d57550cc96cc">
-      <Terms xmlns="http://schemas.microsoft.com/office/infopath/2007/PartnerControls"/>
-    </CampaignTagsTaxHTField0>
-    <TPNamespace xmlns="4873beb7-5857-4685-be1f-d57550cc96cc" xsi:nil="true"/>
-    <LocOverallPreviewStatusLookup xmlns="4873beb7-5857-4685-be1f-d57550cc96cc" xsi:nil="true"/>
-    <TaxCatchAll xmlns="4873beb7-5857-4685-be1f-d57550cc96cc"/>
-    <IsSearchable xmlns="4873beb7-5857-4685-be1f-d57550cc96cc">false</IsSearchable>
-    <TemplateTemplateType xmlns="4873beb7-5857-4685-be1f-d57550cc96cc">Word Document Template</TemplateTemplateType>
-    <Markets xmlns="4873beb7-5857-4685-be1f-d57550cc96cc"/>
-    <IntlLangReview xmlns="4873beb7-5857-4685-be1f-d57550cc96cc" xsi:nil="true"/>
-    <UAProjectedTotalWords xmlns="4873beb7-5857-4685-be1f-d57550cc96cc" xsi:nil="true"/>
-    <OutputCachingOn xmlns="4873beb7-5857-4685-be1f-d57550cc96cc">false</OutputCachingOn>
-    <AverageRating xmlns="4873beb7-5857-4685-be1f-d57550cc96cc" xsi:nil="true"/>
-    <LocMarketGroupTiers2 xmlns="4873beb7-5857-4685-be1f-d57550cc96cc" xsi:nil="true"/>
-    <APAuthor xmlns="4873beb7-5857-4685-be1f-d57550cc96cc">
-      <UserInfo>
-        <DisplayName>REDMOND\v-namall</DisplayName>
-        <AccountId>978</AccountId>
-        <AccountType/>
-      </UserInfo>
-    </APAuthor>
-    <TPCommandLine xmlns="4873beb7-5857-4685-be1f-d57550cc96cc" xsi:nil="true"/>
-    <LocManualTestRequired xmlns="4873beb7-5857-4685-be1f-d57550cc96cc">false</LocManualTestRequired>
-    <TPAppVersion xmlns="4873beb7-5857-4685-be1f-d57550cc96cc" xsi:nil="true"/>
-    <EditorialStatus xmlns="4873beb7-5857-4685-be1f-d57550cc96cc">Complete</EditorialStatus>
-    <LocProcessedForMarketsLookup xmlns="4873beb7-5857-4685-be1f-d57550cc96cc" xsi:nil="true"/>
-    <LastModifiedDateTime xmlns="4873beb7-5857-4685-be1f-d57550cc96cc" xsi:nil="true"/>
-    <TPLaunchHelpLinkType xmlns="4873beb7-5857-4685-be1f-d57550cc96cc">Template</TPLaunchHelpLinkType>
-    <ScenarioTagsTaxHTField0 xmlns="4873beb7-5857-4685-be1f-d57550cc96cc">
-      <Terms xmlns="http://schemas.microsoft.com/office/infopath/2007/PartnerControls"/>
-    </ScenarioTagsTaxHTField0>
-    <OriginalRelease xmlns="4873beb7-5857-4685-be1f-d57550cc96cc">14</OriginalRelease>
-    <LocalizationTagsTaxHTField0 xmlns="4873beb7-5857-4685-be1f-d57550cc96cc">
-      <Terms xmlns="http://schemas.microsoft.com/office/infopath/2007/PartnerControls"/>
-    </LocalizationTagsTaxHTField0>
-    <Manager xmlns="4873beb7-5857-4685-be1f-d57550cc96cc" xsi:nil="true"/>
-    <UALocRecommendation xmlns="4873beb7-5857-4685-be1f-d57550cc96cc">Localize</UALocRecommendation>
-    <LocOverallHandbackStatusLookup xmlns="4873beb7-5857-4685-be1f-d57550cc96cc" xsi:nil="true"/>
-    <ArtSampleDocs xmlns="4873beb7-5857-4685-be1f-d57550cc96cc" xsi:nil="true"/>
-    <UACurrentWords xmlns="4873beb7-5857-4685-be1f-d57550cc96cc" xsi:nil="true"/>
-    <ShowIn xmlns="4873beb7-5857-4685-be1f-d57550cc96cc">Show everywhere</ShowIn>
-    <CSXHash xmlns="4873beb7-5857-4685-be1f-d57550cc96cc" xsi:nil="true"/>
-    <VoteCount xmlns="4873beb7-5857-4685-be1f-d57550cc96cc" xsi:nil="true"/>
-    <InternalTagsTaxHTField0 xmlns="4873beb7-5857-4685-be1f-d57550cc96cc">
-      <Terms xmlns="http://schemas.microsoft.com/office/infopath/2007/PartnerControls"/>
-    </InternalTagsTaxHTField0>
-    <UANotes xmlns="4873beb7-5857-4685-be1f-d57550cc96cc" xsi:nil="true"/>
-  </documentManagement>
-</p:properties>
-</file>
-
-<file path=customXml/item2.xml><?xml version="1.0" encoding="utf-8"?>
 <ct:contentTypeSchema xmlns:ct="http://schemas.microsoft.com/office/2006/metadata/contentType" xmlns:ma="http://schemas.microsoft.com/office/2006/metadata/properties/metaAttributes" ct:_="" ma:_="" ma:contentTypeName="TemplateFile" ma:contentTypeID="0x0101006EDDDB5EE6D98C44930B742096920B300400F5B6D36B3EF94B4E9A635CDF2A18F5B8" ma:contentTypeVersion="72" ma:contentTypeDescription="Create a new document." ma:contentTypeScope="" ma:versionID="a23e56308344d904b51738559c3d67c9">
   <xsd:schema xmlns:xsd="http://www.w3.org/2001/XMLSchema" xmlns:xs="http://www.w3.org/2001/XMLSchema" xmlns:p="http://schemas.microsoft.com/office/2006/metadata/properties" xmlns:ns2="4873beb7-5857-4685-be1f-d57550cc96cc" targetNamespace="http://schemas.microsoft.com/office/2006/metadata/properties" ma:root="true" ma:fieldsID="cd0908cc4600e77bf5da051303e00c8d" ns2:_="">
     <xsd:import namespace="4873beb7-5857-4685-be1f-d57550cc96cc"/>
@@ -31405,17 +31569,143 @@
 </ct:contentTypeSchema>
 </file>
 
-<file path=customXml/itemProps1.xml><?xml version="1.0" encoding="utf-8"?>
-<ds:datastoreItem xmlns:ds="http://schemas.openxmlformats.org/officeDocument/2006/customXml" ds:itemID="{7FBDB1CC-CEFB-4E46-8174-1F0AA0D30B24}">
-  <ds:schemaRefs>
-    <ds:schemaRef ds:uri="http://schemas.microsoft.com/office/2006/metadata/properties"/>
-    <ds:schemaRef ds:uri="http://schemas.microsoft.com/office/infopath/2007/PartnerControls"/>
-    <ds:schemaRef ds:uri="4873beb7-5857-4685-be1f-d57550cc96cc"/>
-  </ds:schemaRefs>
-</ds:datastoreItem>
+<file path=customXml/item2.xml><?xml version="1.0" encoding="utf-8"?>
+<p:properties xmlns:p="http://schemas.microsoft.com/office/2006/metadata/properties" xmlns:xsi="http://www.w3.org/2001/XMLSchema-instance" xmlns:pc="http://schemas.microsoft.com/office/infopath/2007/PartnerControls">
+  <documentManagement>
+    <LocLastLocAttemptVersionTypeLookup xmlns="4873beb7-5857-4685-be1f-d57550cc96cc" xsi:nil="true"/>
+    <MarketSpecific xmlns="4873beb7-5857-4685-be1f-d57550cc96cc">false</MarketSpecific>
+    <ApprovalStatus xmlns="4873beb7-5857-4685-be1f-d57550cc96cc">InProgress</ApprovalStatus>
+    <LocComments xmlns="4873beb7-5857-4685-be1f-d57550cc96cc" xsi:nil="true"/>
+    <DirectSourceMarket xmlns="4873beb7-5857-4685-be1f-d57550cc96cc" xsi:nil="true"/>
+    <LocPublishedLinkedAssetsLookup xmlns="4873beb7-5857-4685-be1f-d57550cc96cc" xsi:nil="true"/>
+    <ThumbnailAssetId xmlns="4873beb7-5857-4685-be1f-d57550cc96cc" xsi:nil="true"/>
+    <PrimaryImageGen xmlns="4873beb7-5857-4685-be1f-d57550cc96cc">true</PrimaryImageGen>
+    <LegacyData xmlns="4873beb7-5857-4685-be1f-d57550cc96cc" xsi:nil="true"/>
+    <LocNewPublishedVersionLookup xmlns="4873beb7-5857-4685-be1f-d57550cc96cc" xsi:nil="true"/>
+    <NumericId xmlns="4873beb7-5857-4685-be1f-d57550cc96cc">102787001</NumericId>
+    <TPFriendlyName xmlns="4873beb7-5857-4685-be1f-d57550cc96cc" xsi:nil="true"/>
+    <LocOverallPublishStatusLookup xmlns="4873beb7-5857-4685-be1f-d57550cc96cc" xsi:nil="true"/>
+    <LocRecommendedHandoff xmlns="4873beb7-5857-4685-be1f-d57550cc96cc" xsi:nil="true"/>
+    <BlockPublish xmlns="4873beb7-5857-4685-be1f-d57550cc96cc">false</BlockPublish>
+    <BusinessGroup xmlns="4873beb7-5857-4685-be1f-d57550cc96cc" xsi:nil="true"/>
+    <OpenTemplate xmlns="4873beb7-5857-4685-be1f-d57550cc96cc">true</OpenTemplate>
+    <SourceTitle xmlns="4873beb7-5857-4685-be1f-d57550cc96cc" xsi:nil="true"/>
+    <LocOverallLocStatusLookup xmlns="4873beb7-5857-4685-be1f-d57550cc96cc" xsi:nil="true"/>
+    <APEditor xmlns="4873beb7-5857-4685-be1f-d57550cc96cc">
+      <UserInfo>
+        <DisplayName/>
+        <AccountId xsi:nil="true"/>
+        <AccountType/>
+      </UserInfo>
+    </APEditor>
+    <UALocComments xmlns="4873beb7-5857-4685-be1f-d57550cc96cc" xsi:nil="true"/>
+    <IntlLangReviewDate xmlns="4873beb7-5857-4685-be1f-d57550cc96cc" xsi:nil="true"/>
+    <PublishStatusLookup xmlns="4873beb7-5857-4685-be1f-d57550cc96cc">
+      <Value>1343188</Value>
+    </PublishStatusLookup>
+    <ParentAssetId xmlns="4873beb7-5857-4685-be1f-d57550cc96cc" xsi:nil="true"/>
+    <FeatureTagsTaxHTField0 xmlns="4873beb7-5857-4685-be1f-d57550cc96cc">
+      <Terms xmlns="http://schemas.microsoft.com/office/infopath/2007/PartnerControls"/>
+    </FeatureTagsTaxHTField0>
+    <MachineTranslated xmlns="4873beb7-5857-4685-be1f-d57550cc96cc">false</MachineTranslated>
+    <Providers xmlns="4873beb7-5857-4685-be1f-d57550cc96cc" xsi:nil="true"/>
+    <OriginalSourceMarket xmlns="4873beb7-5857-4685-be1f-d57550cc96cc" xsi:nil="true"/>
+    <APDescription xmlns="4873beb7-5857-4685-be1f-d57550cc96cc" xsi:nil="true"/>
+    <ContentItem xmlns="4873beb7-5857-4685-be1f-d57550cc96cc" xsi:nil="true"/>
+    <ClipArtFilename xmlns="4873beb7-5857-4685-be1f-d57550cc96cc" xsi:nil="true"/>
+    <TPInstallLocation xmlns="4873beb7-5857-4685-be1f-d57550cc96cc" xsi:nil="true"/>
+    <TimesCloned xmlns="4873beb7-5857-4685-be1f-d57550cc96cc" xsi:nil="true"/>
+    <PublishTargets xmlns="4873beb7-5857-4685-be1f-d57550cc96cc">OfficeOnlineVNext</PublishTargets>
+    <AcquiredFrom xmlns="4873beb7-5857-4685-be1f-d57550cc96cc">Internal MS</AcquiredFrom>
+    <AssetStart xmlns="4873beb7-5857-4685-be1f-d57550cc96cc">2011-11-23T17:29:00+00:00</AssetStart>
+    <FriendlyTitle xmlns="4873beb7-5857-4685-be1f-d57550cc96cc" xsi:nil="true"/>
+    <Provider xmlns="4873beb7-5857-4685-be1f-d57550cc96cc" xsi:nil="true"/>
+    <LastHandOff xmlns="4873beb7-5857-4685-be1f-d57550cc96cc" xsi:nil="true"/>
+    <TPClientViewer xmlns="4873beb7-5857-4685-be1f-d57550cc96cc" xsi:nil="true"/>
+    <TemplateStatus xmlns="4873beb7-5857-4685-be1f-d57550cc96cc">Complete</TemplateStatus>
+    <Downloads xmlns="4873beb7-5857-4685-be1f-d57550cc96cc">0</Downloads>
+    <OOCacheId xmlns="4873beb7-5857-4685-be1f-d57550cc96cc" xsi:nil="true"/>
+    <IsDeleted xmlns="4873beb7-5857-4685-be1f-d57550cc96cc">false</IsDeleted>
+    <LocPublishedDependentAssetsLookup xmlns="4873beb7-5857-4685-be1f-d57550cc96cc" xsi:nil="true"/>
+    <AssetExpire xmlns="4873beb7-5857-4685-be1f-d57550cc96cc">2029-05-12T07:00:00+00:00</AssetExpire>
+    <CSXSubmissionMarket xmlns="4873beb7-5857-4685-be1f-d57550cc96cc" xsi:nil="true"/>
+    <DSATActionTaken xmlns="4873beb7-5857-4685-be1f-d57550cc96cc" xsi:nil="true"/>
+    <SubmitterId xmlns="4873beb7-5857-4685-be1f-d57550cc96cc" xsi:nil="true"/>
+    <EditorialTags xmlns="4873beb7-5857-4685-be1f-d57550cc96cc" xsi:nil="true"/>
+    <TPExecutable xmlns="4873beb7-5857-4685-be1f-d57550cc96cc" xsi:nil="true"/>
+    <CSXSubmissionDate xmlns="4873beb7-5857-4685-be1f-d57550cc96cc" xsi:nil="true"/>
+    <CSXUpdate xmlns="4873beb7-5857-4685-be1f-d57550cc96cc">false</CSXUpdate>
+    <AssetType xmlns="4873beb7-5857-4685-be1f-d57550cc96cc">TP</AssetType>
+    <ApprovalLog xmlns="4873beb7-5857-4685-be1f-d57550cc96cc" xsi:nil="true"/>
+    <BugNumber xmlns="4873beb7-5857-4685-be1f-d57550cc96cc" xsi:nil="true"/>
+    <OriginAsset xmlns="4873beb7-5857-4685-be1f-d57550cc96cc" xsi:nil="true"/>
+    <TPComponent xmlns="4873beb7-5857-4685-be1f-d57550cc96cc" xsi:nil="true"/>
+    <Milestone xmlns="4873beb7-5857-4685-be1f-d57550cc96cc" xsi:nil="true"/>
+    <RecommendationsModifier xmlns="4873beb7-5857-4685-be1f-d57550cc96cc" xsi:nil="true"/>
+    <AssetId xmlns="4873beb7-5857-4685-be1f-d57550cc96cc">TP102787001</AssetId>
+    <PolicheckWords xmlns="4873beb7-5857-4685-be1f-d57550cc96cc" xsi:nil="true"/>
+    <TPLaunchHelpLink xmlns="4873beb7-5857-4685-be1f-d57550cc96cc" xsi:nil="true"/>
+    <IntlLocPriority xmlns="4873beb7-5857-4685-be1f-d57550cc96cc" xsi:nil="true"/>
+    <TPApplication xmlns="4873beb7-5857-4685-be1f-d57550cc96cc" xsi:nil="true"/>
+    <IntlLangReviewer xmlns="4873beb7-5857-4685-be1f-d57550cc96cc" xsi:nil="true"/>
+    <HandoffToMSDN xmlns="4873beb7-5857-4685-be1f-d57550cc96cc" xsi:nil="true"/>
+    <PlannedPubDate xmlns="4873beb7-5857-4685-be1f-d57550cc96cc" xsi:nil="true"/>
+    <CrawlForDependencies xmlns="4873beb7-5857-4685-be1f-d57550cc96cc">false</CrawlForDependencies>
+    <LocLastLocAttemptVersionLookup xmlns="4873beb7-5857-4685-be1f-d57550cc96cc">693888</LocLastLocAttemptVersionLookup>
+    <LocProcessedForHandoffsLookup xmlns="4873beb7-5857-4685-be1f-d57550cc96cc" xsi:nil="true"/>
+    <TrustLevel xmlns="4873beb7-5857-4685-be1f-d57550cc96cc">1 Microsoft Managed Content</TrustLevel>
+    <CampaignTagsTaxHTField0 xmlns="4873beb7-5857-4685-be1f-d57550cc96cc">
+      <Terms xmlns="http://schemas.microsoft.com/office/infopath/2007/PartnerControls"/>
+    </CampaignTagsTaxHTField0>
+    <TPNamespace xmlns="4873beb7-5857-4685-be1f-d57550cc96cc" xsi:nil="true"/>
+    <LocOverallPreviewStatusLookup xmlns="4873beb7-5857-4685-be1f-d57550cc96cc" xsi:nil="true"/>
+    <TaxCatchAll xmlns="4873beb7-5857-4685-be1f-d57550cc96cc"/>
+    <IsSearchable xmlns="4873beb7-5857-4685-be1f-d57550cc96cc">false</IsSearchable>
+    <TemplateTemplateType xmlns="4873beb7-5857-4685-be1f-d57550cc96cc">Word Document Template</TemplateTemplateType>
+    <Markets xmlns="4873beb7-5857-4685-be1f-d57550cc96cc"/>
+    <IntlLangReview xmlns="4873beb7-5857-4685-be1f-d57550cc96cc" xsi:nil="true"/>
+    <UAProjectedTotalWords xmlns="4873beb7-5857-4685-be1f-d57550cc96cc" xsi:nil="true"/>
+    <OutputCachingOn xmlns="4873beb7-5857-4685-be1f-d57550cc96cc">false</OutputCachingOn>
+    <AverageRating xmlns="4873beb7-5857-4685-be1f-d57550cc96cc" xsi:nil="true"/>
+    <LocMarketGroupTiers2 xmlns="4873beb7-5857-4685-be1f-d57550cc96cc" xsi:nil="true"/>
+    <APAuthor xmlns="4873beb7-5857-4685-be1f-d57550cc96cc">
+      <UserInfo>
+        <DisplayName>REDMOND\v-namall</DisplayName>
+        <AccountId>978</AccountId>
+        <AccountType/>
+      </UserInfo>
+    </APAuthor>
+    <TPCommandLine xmlns="4873beb7-5857-4685-be1f-d57550cc96cc" xsi:nil="true"/>
+    <LocManualTestRequired xmlns="4873beb7-5857-4685-be1f-d57550cc96cc">false</LocManualTestRequired>
+    <TPAppVersion xmlns="4873beb7-5857-4685-be1f-d57550cc96cc" xsi:nil="true"/>
+    <EditorialStatus xmlns="4873beb7-5857-4685-be1f-d57550cc96cc">Complete</EditorialStatus>
+    <LocProcessedForMarketsLookup xmlns="4873beb7-5857-4685-be1f-d57550cc96cc" xsi:nil="true"/>
+    <LastModifiedDateTime xmlns="4873beb7-5857-4685-be1f-d57550cc96cc" xsi:nil="true"/>
+    <TPLaunchHelpLinkType xmlns="4873beb7-5857-4685-be1f-d57550cc96cc">Template</TPLaunchHelpLinkType>
+    <ScenarioTagsTaxHTField0 xmlns="4873beb7-5857-4685-be1f-d57550cc96cc">
+      <Terms xmlns="http://schemas.microsoft.com/office/infopath/2007/PartnerControls"/>
+    </ScenarioTagsTaxHTField0>
+    <OriginalRelease xmlns="4873beb7-5857-4685-be1f-d57550cc96cc">14</OriginalRelease>
+    <LocalizationTagsTaxHTField0 xmlns="4873beb7-5857-4685-be1f-d57550cc96cc">
+      <Terms xmlns="http://schemas.microsoft.com/office/infopath/2007/PartnerControls"/>
+    </LocalizationTagsTaxHTField0>
+    <Manager xmlns="4873beb7-5857-4685-be1f-d57550cc96cc" xsi:nil="true"/>
+    <UALocRecommendation xmlns="4873beb7-5857-4685-be1f-d57550cc96cc">Localize</UALocRecommendation>
+    <LocOverallHandbackStatusLookup xmlns="4873beb7-5857-4685-be1f-d57550cc96cc" xsi:nil="true"/>
+    <ArtSampleDocs xmlns="4873beb7-5857-4685-be1f-d57550cc96cc" xsi:nil="true"/>
+    <UACurrentWords xmlns="4873beb7-5857-4685-be1f-d57550cc96cc" xsi:nil="true"/>
+    <ShowIn xmlns="4873beb7-5857-4685-be1f-d57550cc96cc">Show everywhere</ShowIn>
+    <CSXHash xmlns="4873beb7-5857-4685-be1f-d57550cc96cc" xsi:nil="true"/>
+    <VoteCount xmlns="4873beb7-5857-4685-be1f-d57550cc96cc" xsi:nil="true"/>
+    <InternalTagsTaxHTField0 xmlns="4873beb7-5857-4685-be1f-d57550cc96cc">
+      <Terms xmlns="http://schemas.microsoft.com/office/infopath/2007/PartnerControls"/>
+    </InternalTagsTaxHTField0>
+    <UANotes xmlns="4873beb7-5857-4685-be1f-d57550cc96cc" xsi:nil="true"/>
+  </documentManagement>
+</p:properties>
 </file>
 
-<file path=customXml/itemProps2.xml><?xml version="1.0" encoding="utf-8"?>
+<file path=customXml/itemProps1.xml><?xml version="1.0" encoding="utf-8"?>
 <ds:datastoreItem xmlns:ds="http://schemas.openxmlformats.org/officeDocument/2006/customXml" ds:itemID="{4B3A7E92-E05A-4924-9E8A-9F6659E5855B}">
   <ds:schemaRefs>
     <ds:schemaRef ds:uri="http://schemas.microsoft.com/office/2006/metadata/contentType"/>
@@ -31431,4 +31721,14 @@
     <ds:schemaRef ds:uri="http://schemas.microsoft.com/internal/obd"/>
   </ds:schemaRefs>
 </ds:datastoreItem>
+</file>
+
+<file path=customXml/itemProps2.xml><?xml version="1.0" encoding="utf-8"?>
+<ds:datastoreItem xmlns:ds="http://schemas.openxmlformats.org/officeDocument/2006/customXml" ds:itemID="{7FBDB1CC-CEFB-4E46-8174-1F0AA0D30B24}">
+  <ds:schemaRefs>
+    <ds:schemaRef ds:uri="http://schemas.microsoft.com/office/2006/metadata/properties"/>
+    <ds:schemaRef ds:uri="http://schemas.microsoft.com/office/infopath/2007/PartnerControls"/>
+    <ds:schemaRef ds:uri="4873beb7-5857-4685-be1f-d57550cc96cc"/>
+  </ds:schemaRefs>
+</ds:datastoreItem>
 </file>
</xml_diff>

<commit_message>
Se termina capitulo de retroalimentacion medica
</commit_message>
<xml_diff>
--- a/DSM-BCD/APOYO/Diccionario Cáncer de mama.docx
+++ b/DSM-BCD/APOYO/Diccionario Cáncer de mama.docx
@@ -1359,6 +1359,7 @@
         <w:rPr>
           <w:rFonts w:ascii="Calibri Light" w:eastAsiaTheme="majorEastAsia" w:hAnsi="Calibri Light" w:cs="Calibri Light"/>
           <w:color w:val="1F4E79" w:themeColor="accent1" w:themeShade="80"/>
+          <w:highlight w:val="yellow"/>
           <w:lang w:val="en-US"/>
         </w:rPr>
       </w:pPr>
@@ -1368,9 +1369,10 @@
           <w:b/>
           <w:bCs/>
           <w:color w:val="1F4E79" w:themeColor="accent1" w:themeShade="80"/>
+          <w:highlight w:val="yellow"/>
           <w:lang w:val="en-US"/>
         </w:rPr>
-        <w:t xml:space="preserve">Breast </w:t>
+        <w:t>Breast Stages</w:t>
       </w:r>
       <w:r>
         <w:rPr>
@@ -1378,16 +1380,7 @@
           <w:b/>
           <w:bCs/>
           <w:color w:val="1F4E79" w:themeColor="accent1" w:themeShade="80"/>
-          <w:lang w:val="en-US"/>
-        </w:rPr>
-        <w:t>Stages</w:t>
-      </w:r>
-      <w:r>
-        <w:rPr>
-          <w:rFonts w:ascii="Calibri Light" w:eastAsiaTheme="majorEastAsia" w:hAnsi="Calibri Light" w:cs="Calibri Light"/>
-          <w:b/>
-          <w:bCs/>
-          <w:color w:val="1F4E79" w:themeColor="accent1" w:themeShade="80"/>
+          <w:highlight w:val="yellow"/>
           <w:lang w:val="en-US"/>
         </w:rPr>
         <w:t xml:space="preserve"> Detailed</w:t>
@@ -1398,6 +1391,7 @@
           <w:b/>
           <w:bCs/>
           <w:color w:val="1F4E79" w:themeColor="accent1" w:themeShade="80"/>
+          <w:highlight w:val="yellow"/>
           <w:lang w:val="en-US"/>
         </w:rPr>
         <w:t>:</w:t>
@@ -1406,6 +1400,7 @@
         <w:rPr>
           <w:rFonts w:ascii="Calibri Light" w:eastAsiaTheme="majorEastAsia" w:hAnsi="Calibri Light" w:cs="Calibri Light"/>
           <w:color w:val="1F4E79" w:themeColor="accent1" w:themeShade="80"/>
+          <w:highlight w:val="yellow"/>
           <w:lang w:val="en-US"/>
         </w:rPr>
         <w:t xml:space="preserve"> </w:t>
@@ -1415,6 +1410,7 @@
           <w:rPr>
             <w:rStyle w:val="Hipervnculo"/>
             <w:rFonts w:ascii="Calibri Light" w:eastAsiaTheme="majorEastAsia" w:hAnsi="Calibri Light" w:cs="Calibri Light"/>
+            <w:highlight w:val="yellow"/>
             <w:lang w:val="en-US"/>
           </w:rPr>
           <w:t>https://www.cancer.net/cancer-types/breast-cancer/stages</w:t>
@@ -3668,6 +3664,7 @@
           <w:ilvl w:val="0"/>
           <w:numId w:val="27"/>
         </w:numPr>
+        <w:ind w:left="1440" w:hanging="1080"/>
         <w:jc w:val="both"/>
         <w:rPr>
           <w:rStyle w:val="Hipervnculo"/>

</xml_diff>